<commit_message>
FirstDraft of Requirements Document
</commit_message>
<xml_diff>
--- a/Requirements.docx
+++ b/Requirements.docx
@@ -28,9 +28,9 @@
         <w:tblLook w:val="04A0" w:firstRow="1" w:lastRow="0" w:firstColumn="1" w:lastColumn="0" w:noHBand="0" w:noVBand="1"/>
       </w:tblPr>
       <w:tblGrid>
-        <w:gridCol w:w="505"/>
+        <w:gridCol w:w="504"/>
         <w:gridCol w:w="2309"/>
-        <w:gridCol w:w="6536"/>
+        <w:gridCol w:w="6537"/>
       </w:tblGrid>
       <w:tr>
         <w:trPr>
@@ -132,7 +132,7 @@
         <w:tc>
           <w:tcPr>
             <w:cnfStyle w:val="001000000000" w:firstRow="0" w:lastRow="0" w:firstColumn="1" w:lastColumn="0" w:oddVBand="0" w:evenVBand="0" w:oddHBand="0" w:evenHBand="0" w:firstRowFirstColumn="0" w:firstRowLastColumn="0" w:lastRowFirstColumn="0" w:lastRowLastColumn="0"/>
-            <w:tcW w:w="534" w:type="dxa"/>
+            <w:tcW w:w="504" w:type="dxa"/>
           </w:tcPr>
           <w:p>
             <w:pPr>
@@ -158,7 +158,7 @@
         </w:tc>
         <w:tc>
           <w:tcPr>
-            <w:tcW w:w="1441" w:type="dxa"/>
+            <w:tcW w:w="2309" w:type="dxa"/>
           </w:tcPr>
           <w:p>
             <w:pPr>
@@ -181,7 +181,7 @@
         </w:tc>
         <w:tc>
           <w:tcPr>
-            <w:tcW w:w="7375" w:type="dxa"/>
+            <w:tcW w:w="6537" w:type="dxa"/>
           </w:tcPr>
           <w:p>
             <w:pPr>
@@ -192,6 +192,38 @@
                 <w:szCs w:val="24"/>
               </w:rPr>
             </w:pPr>
+            <w:r>
+              <w:rPr>
+                <w:rFonts w:ascii="Dante" w:hAnsi="Dante"/>
+                <w:sz w:val="24"/>
+                <w:szCs w:val="24"/>
+              </w:rPr>
+              <w:t>Natural Earth data</w:t>
+            </w:r>
+            <w:r>
+              <w:rPr>
+                <w:rFonts w:ascii="Dante" w:hAnsi="Dante"/>
+                <w:sz w:val="24"/>
+                <w:szCs w:val="24"/>
+              </w:rPr>
+              <w:t xml:space="preserve"> – Outlines of U.S. </w:t>
+            </w:r>
+            <w:r>
+              <w:rPr>
+                <w:rFonts w:ascii="Dante" w:hAnsi="Dante"/>
+                <w:sz w:val="24"/>
+                <w:szCs w:val="24"/>
+              </w:rPr>
+              <w:t>s</w:t>
+            </w:r>
+            <w:r>
+              <w:rPr>
+                <w:rFonts w:ascii="Dante" w:hAnsi="Dante"/>
+                <w:sz w:val="24"/>
+                <w:szCs w:val="24"/>
+              </w:rPr>
+              <w:t>tates</w:t>
+            </w:r>
           </w:p>
         </w:tc>
       </w:tr>
@@ -202,7 +234,7 @@
         <w:tc>
           <w:tcPr>
             <w:cnfStyle w:val="001000000000" w:firstRow="0" w:lastRow="0" w:firstColumn="1" w:lastColumn="0" w:oddVBand="0" w:evenVBand="0" w:oddHBand="0" w:evenHBand="0" w:firstRowFirstColumn="0" w:firstRowLastColumn="0" w:lastRowFirstColumn="0" w:lastRowLastColumn="0"/>
-            <w:tcW w:w="534" w:type="dxa"/>
+            <w:tcW w:w="504" w:type="dxa"/>
           </w:tcPr>
           <w:p>
             <w:pPr>
@@ -228,7 +260,7 @@
         </w:tc>
         <w:tc>
           <w:tcPr>
-            <w:tcW w:w="1441" w:type="dxa"/>
+            <w:tcW w:w="2309" w:type="dxa"/>
           </w:tcPr>
           <w:p>
             <w:pPr>
@@ -251,7 +283,7 @@
         </w:tc>
         <w:tc>
           <w:tcPr>
-            <w:tcW w:w="7375" w:type="dxa"/>
+            <w:tcW w:w="6537" w:type="dxa"/>
           </w:tcPr>
           <w:p>
             <w:pPr>
@@ -262,6 +294,38 @@
                 <w:szCs w:val="24"/>
               </w:rPr>
             </w:pPr>
+            <w:r>
+              <w:rPr>
+                <w:rFonts w:ascii="Dante" w:hAnsi="Dante"/>
+                <w:sz w:val="24"/>
+                <w:szCs w:val="24"/>
+              </w:rPr>
+              <w:t xml:space="preserve">Color </w:t>
+            </w:r>
+            <w:r>
+              <w:rPr>
+                <w:rFonts w:ascii="Dante" w:hAnsi="Dante"/>
+                <w:sz w:val="24"/>
+                <w:szCs w:val="24"/>
+              </w:rPr>
+              <w:t>s</w:t>
+            </w:r>
+            <w:r>
+              <w:rPr>
+                <w:rFonts w:ascii="Dante" w:hAnsi="Dante"/>
+                <w:sz w:val="24"/>
+                <w:szCs w:val="24"/>
+              </w:rPr>
+              <w:t xml:space="preserve">cale based on </w:t>
+            </w:r>
+            <w:r>
+              <w:rPr>
+                <w:rFonts w:ascii="Dante" w:hAnsi="Dante"/>
+                <w:sz w:val="24"/>
+                <w:szCs w:val="24"/>
+              </w:rPr>
+              <w:t>number of delivered artifact repatriations per state</w:t>
+            </w:r>
           </w:p>
         </w:tc>
       </w:tr>
@@ -269,7 +333,7 @@
         <w:tc>
           <w:tcPr>
             <w:cnfStyle w:val="001000000000" w:firstRow="0" w:lastRow="0" w:firstColumn="1" w:lastColumn="0" w:oddVBand="0" w:evenVBand="0" w:oddHBand="0" w:evenHBand="0" w:firstRowFirstColumn="0" w:firstRowLastColumn="0" w:lastRowFirstColumn="0" w:lastRowLastColumn="0"/>
-            <w:tcW w:w="534" w:type="dxa"/>
+            <w:tcW w:w="504" w:type="dxa"/>
           </w:tcPr>
           <w:p>
             <w:pPr>
@@ -295,7 +359,7 @@
         </w:tc>
         <w:tc>
           <w:tcPr>
-            <w:tcW w:w="1441" w:type="dxa"/>
+            <w:tcW w:w="2309" w:type="dxa"/>
           </w:tcPr>
           <w:p>
             <w:pPr>
@@ -318,7 +382,7 @@
         </w:tc>
         <w:tc>
           <w:tcPr>
-            <w:tcW w:w="7375" w:type="dxa"/>
+            <w:tcW w:w="6537" w:type="dxa"/>
           </w:tcPr>
           <w:p>
             <w:pPr>
@@ -329,6 +393,46 @@
                 <w:szCs w:val="24"/>
               </w:rPr>
             </w:pPr>
+            <w:r>
+              <w:rPr>
+                <w:rFonts w:ascii="Dante" w:hAnsi="Dante"/>
+                <w:sz w:val="24"/>
+                <w:szCs w:val="24"/>
+              </w:rPr>
+              <w:t>Associate</w:t>
+            </w:r>
+            <w:r>
+              <w:rPr>
+                <w:rFonts w:ascii="Dante" w:hAnsi="Dante"/>
+                <w:sz w:val="24"/>
+                <w:szCs w:val="24"/>
+              </w:rPr>
+              <w:t xml:space="preserve"> c</w:t>
+            </w:r>
+            <w:r>
+              <w:rPr>
+                <w:rFonts w:ascii="Dante" w:hAnsi="Dante"/>
+                <w:sz w:val="24"/>
+                <w:szCs w:val="24"/>
+              </w:rPr>
+              <w:t xml:space="preserve">olor on </w:t>
+            </w:r>
+            <w:r>
+              <w:rPr>
+                <w:rFonts w:ascii="Dante" w:hAnsi="Dante"/>
+                <w:sz w:val="24"/>
+                <w:szCs w:val="24"/>
+              </w:rPr>
+              <w:t>c</w:t>
+            </w:r>
+            <w:r>
+              <w:rPr>
+                <w:rFonts w:ascii="Dante" w:hAnsi="Dante"/>
+                <w:sz w:val="24"/>
+                <w:szCs w:val="24"/>
+              </w:rPr>
+              <w:t>horopleth with number value of repatriations</w:t>
+            </w:r>
           </w:p>
         </w:tc>
       </w:tr>
@@ -339,7 +443,7 @@
         <w:tc>
           <w:tcPr>
             <w:cnfStyle w:val="001000000000" w:firstRow="0" w:lastRow="0" w:firstColumn="1" w:lastColumn="0" w:oddVBand="0" w:evenVBand="0" w:oddHBand="0" w:evenHBand="0" w:firstRowFirstColumn="0" w:firstRowLastColumn="0" w:lastRowFirstColumn="0" w:lastRowLastColumn="0"/>
-            <w:tcW w:w="534" w:type="dxa"/>
+            <w:tcW w:w="504" w:type="dxa"/>
           </w:tcPr>
           <w:p>
             <w:pPr>
@@ -365,7 +469,7 @@
         </w:tc>
         <w:tc>
           <w:tcPr>
-            <w:tcW w:w="1441" w:type="dxa"/>
+            <w:tcW w:w="2309" w:type="dxa"/>
           </w:tcPr>
           <w:p>
             <w:pPr>
@@ -388,7 +492,7 @@
         </w:tc>
         <w:tc>
           <w:tcPr>
-            <w:tcW w:w="7375" w:type="dxa"/>
+            <w:tcW w:w="6537" w:type="dxa"/>
           </w:tcPr>
           <w:p>
             <w:pPr>
@@ -399,6 +503,30 @@
                 <w:szCs w:val="24"/>
               </w:rPr>
             </w:pPr>
+            <w:r>
+              <w:rPr>
+                <w:rFonts w:ascii="Dante" w:hAnsi="Dante"/>
+                <w:sz w:val="24"/>
+                <w:szCs w:val="24"/>
+              </w:rPr>
+              <w:t>Description and</w:t>
+            </w:r>
+            <w:r>
+              <w:rPr>
+                <w:rFonts w:ascii="Dante" w:hAnsi="Dante"/>
+                <w:sz w:val="24"/>
+                <w:szCs w:val="24"/>
+              </w:rPr>
+              <w:t xml:space="preserve"> h</w:t>
+            </w:r>
+            <w:r>
+              <w:rPr>
+                <w:rFonts w:ascii="Dante" w:hAnsi="Dante"/>
+                <w:sz w:val="24"/>
+                <w:szCs w:val="24"/>
+              </w:rPr>
+              <w:t>istory of NAGPRA alongside map</w:t>
+            </w:r>
           </w:p>
         </w:tc>
       </w:tr>
@@ -406,7 +534,7 @@
         <w:tc>
           <w:tcPr>
             <w:cnfStyle w:val="001000000000" w:firstRow="0" w:lastRow="0" w:firstColumn="1" w:lastColumn="0" w:oddVBand="0" w:evenVBand="0" w:oddHBand="0" w:evenHBand="0" w:firstRowFirstColumn="0" w:firstRowLastColumn="0" w:lastRowFirstColumn="0" w:lastRowLastColumn="0"/>
-            <w:tcW w:w="534" w:type="dxa"/>
+            <w:tcW w:w="504" w:type="dxa"/>
           </w:tcPr>
           <w:p>
             <w:pPr>
@@ -432,7 +560,7 @@
         </w:tc>
         <w:tc>
           <w:tcPr>
-            <w:tcW w:w="1441" w:type="dxa"/>
+            <w:tcW w:w="2309" w:type="dxa"/>
           </w:tcPr>
           <w:p>
             <w:pPr>
@@ -455,7 +583,7 @@
         </w:tc>
         <w:tc>
           <w:tcPr>
-            <w:tcW w:w="7375" w:type="dxa"/>
+            <w:tcW w:w="6537" w:type="dxa"/>
           </w:tcPr>
           <w:p>
             <w:pPr>
@@ -466,6 +594,30 @@
                 <w:szCs w:val="24"/>
               </w:rPr>
             </w:pPr>
+            <w:r>
+              <w:rPr>
+                <w:rFonts w:ascii="Dante" w:hAnsi="Dante"/>
+                <w:sz w:val="24"/>
+                <w:szCs w:val="24"/>
+              </w:rPr>
+              <w:t xml:space="preserve">Title of </w:t>
+            </w:r>
+            <w:r>
+              <w:rPr>
+                <w:rFonts w:ascii="Dante" w:hAnsi="Dante"/>
+                <w:sz w:val="24"/>
+                <w:szCs w:val="24"/>
+              </w:rPr>
+              <w:t>a</w:t>
+            </w:r>
+            <w:r>
+              <w:rPr>
+                <w:rFonts w:ascii="Dante" w:hAnsi="Dante"/>
+                <w:sz w:val="24"/>
+                <w:szCs w:val="24"/>
+              </w:rPr>
+              <w:t>rticle with authors</w:t>
+            </w:r>
           </w:p>
         </w:tc>
       </w:tr>
@@ -506,7 +658,7 @@
         <w:tc>
           <w:tcPr>
             <w:cnfStyle w:val="001000000000" w:firstRow="0" w:lastRow="0" w:firstColumn="1" w:lastColumn="0" w:oddVBand="0" w:evenVBand="0" w:oddHBand="0" w:evenHBand="0" w:firstRowFirstColumn="0" w:firstRowLastColumn="0" w:lastRowFirstColumn="0" w:lastRowLastColumn="0"/>
-            <w:tcW w:w="534" w:type="dxa"/>
+            <w:tcW w:w="504" w:type="dxa"/>
           </w:tcPr>
           <w:p>
             <w:pPr>
@@ -532,7 +684,7 @@
         </w:tc>
         <w:tc>
           <w:tcPr>
-            <w:tcW w:w="1441" w:type="dxa"/>
+            <w:tcW w:w="2309" w:type="dxa"/>
           </w:tcPr>
           <w:p>
             <w:pPr>
@@ -555,7 +707,7 @@
         </w:tc>
         <w:tc>
           <w:tcPr>
-            <w:tcW w:w="7375" w:type="dxa"/>
+            <w:tcW w:w="6537" w:type="dxa"/>
           </w:tcPr>
           <w:p>
             <w:pPr>
@@ -765,7 +917,7 @@
         <w:tc>
           <w:tcPr>
             <w:cnfStyle w:val="001000000000" w:firstRow="0" w:lastRow="0" w:firstColumn="1" w:lastColumn="0" w:oddVBand="0" w:evenVBand="0" w:oddHBand="0" w:evenHBand="0" w:firstRowFirstColumn="0" w:firstRowLastColumn="0" w:lastRowFirstColumn="0" w:lastRowLastColumn="0"/>
-            <w:tcW w:w="534" w:type="dxa"/>
+            <w:tcW w:w="504" w:type="dxa"/>
           </w:tcPr>
           <w:p>
             <w:pPr>
@@ -791,7 +943,7 @@
         </w:tc>
         <w:tc>
           <w:tcPr>
-            <w:tcW w:w="1441" w:type="dxa"/>
+            <w:tcW w:w="2309" w:type="dxa"/>
           </w:tcPr>
           <w:p>
             <w:pPr>
@@ -814,7 +966,7 @@
         </w:tc>
         <w:tc>
           <w:tcPr>
-            <w:tcW w:w="7375" w:type="dxa"/>
+            <w:tcW w:w="6537" w:type="dxa"/>
           </w:tcPr>
           <w:p>
             <w:pPr>
@@ -825,6 +977,46 @@
                 <w:szCs w:val="24"/>
               </w:rPr>
             </w:pPr>
+            <w:r>
+              <w:rPr>
+                <w:rFonts w:ascii="Dante" w:hAnsi="Dante"/>
+                <w:sz w:val="24"/>
+                <w:szCs w:val="24"/>
+              </w:rPr>
+              <w:t xml:space="preserve">Natural Earth data </w:t>
+            </w:r>
+            <w:r>
+              <w:rPr>
+                <w:rFonts w:ascii="Dante" w:hAnsi="Dante"/>
+                <w:sz w:val="24"/>
+                <w:szCs w:val="24"/>
+              </w:rPr>
+              <w:t>–</w:t>
+            </w:r>
+            <w:r>
+              <w:rPr>
+                <w:rFonts w:ascii="Dante" w:hAnsi="Dante"/>
+                <w:sz w:val="24"/>
+                <w:szCs w:val="24"/>
+              </w:rPr>
+              <w:t xml:space="preserve"> </w:t>
+            </w:r>
+            <w:r>
+              <w:rPr>
+                <w:rFonts w:ascii="Dante" w:hAnsi="Dante"/>
+                <w:sz w:val="24"/>
+                <w:szCs w:val="24"/>
+              </w:rPr>
+              <w:t xml:space="preserve">outline of </w:t>
+            </w:r>
+            <w:r>
+              <w:rPr>
+                <w:rFonts w:ascii="Dante" w:hAnsi="Dante"/>
+                <w:sz w:val="24"/>
+                <w:szCs w:val="24"/>
+              </w:rPr>
+              <w:t>Wisconsin and neighboring states</w:t>
+            </w:r>
           </w:p>
         </w:tc>
       </w:tr>
@@ -832,7 +1024,7 @@
         <w:tc>
           <w:tcPr>
             <w:cnfStyle w:val="001000000000" w:firstRow="0" w:lastRow="0" w:firstColumn="1" w:lastColumn="0" w:oddVBand="0" w:evenVBand="0" w:oddHBand="0" w:evenHBand="0" w:firstRowFirstColumn="0" w:firstRowLastColumn="0" w:lastRowFirstColumn="0" w:lastRowLastColumn="0"/>
-            <w:tcW w:w="534" w:type="dxa"/>
+            <w:tcW w:w="504" w:type="dxa"/>
           </w:tcPr>
           <w:p>
             <w:pPr>
@@ -858,7 +1050,7 @@
         </w:tc>
         <w:tc>
           <w:tcPr>
-            <w:tcW w:w="1441" w:type="dxa"/>
+            <w:tcW w:w="2309" w:type="dxa"/>
           </w:tcPr>
           <w:p>
             <w:pPr>
@@ -881,7 +1073,7 @@
         </w:tc>
         <w:tc>
           <w:tcPr>
-            <w:tcW w:w="7375" w:type="dxa"/>
+            <w:tcW w:w="6537" w:type="dxa"/>
           </w:tcPr>
           <w:p>
             <w:pPr>
@@ -892,6 +1084,14 @@
                 <w:szCs w:val="24"/>
               </w:rPr>
             </w:pPr>
+            <w:r>
+              <w:rPr>
+                <w:rFonts w:ascii="Dante" w:hAnsi="Dante"/>
+                <w:sz w:val="24"/>
+                <w:szCs w:val="24"/>
+              </w:rPr>
+              <w:t>Chapter title – relevant to Wisconsin repatriations</w:t>
+            </w:r>
           </w:p>
         </w:tc>
       </w:tr>
@@ -902,7 +1102,7 @@
         <w:tc>
           <w:tcPr>
             <w:cnfStyle w:val="001000000000" w:firstRow="0" w:lastRow="0" w:firstColumn="1" w:lastColumn="0" w:oddVBand="0" w:evenVBand="0" w:oddHBand="0" w:evenHBand="0" w:firstRowFirstColumn="0" w:firstRowLastColumn="0" w:lastRowFirstColumn="0" w:lastRowLastColumn="0"/>
-            <w:tcW w:w="534" w:type="dxa"/>
+            <w:tcW w:w="504" w:type="dxa"/>
           </w:tcPr>
           <w:p>
             <w:pPr>
@@ -928,7 +1128,7 @@
         </w:tc>
         <w:tc>
           <w:tcPr>
-            <w:tcW w:w="1441" w:type="dxa"/>
+            <w:tcW w:w="2309" w:type="dxa"/>
           </w:tcPr>
           <w:p>
             <w:pPr>
@@ -951,7 +1151,7 @@
         </w:tc>
         <w:tc>
           <w:tcPr>
-            <w:tcW w:w="7375" w:type="dxa"/>
+            <w:tcW w:w="6537" w:type="dxa"/>
           </w:tcPr>
           <w:p>
             <w:pPr>
@@ -962,6 +1162,22 @@
                 <w:szCs w:val="24"/>
               </w:rPr>
             </w:pPr>
+            <w:r>
+              <w:rPr>
+                <w:rFonts w:ascii="Dante" w:hAnsi="Dante"/>
+                <w:sz w:val="24"/>
+                <w:szCs w:val="24"/>
+              </w:rPr>
+              <w:t>History of repatriation law and NAGPRA in Wisconsin</w:t>
+            </w:r>
+            <w:r>
+              <w:rPr>
+                <w:rFonts w:ascii="Dante" w:hAnsi="Dante"/>
+                <w:sz w:val="24"/>
+                <w:szCs w:val="24"/>
+              </w:rPr>
+              <w:t xml:space="preserve"> and current status.</w:t>
+            </w:r>
           </w:p>
         </w:tc>
       </w:tr>
@@ -969,7 +1185,7 @@
         <w:tc>
           <w:tcPr>
             <w:cnfStyle w:val="001000000000" w:firstRow="0" w:lastRow="0" w:firstColumn="1" w:lastColumn="0" w:oddVBand="0" w:evenVBand="0" w:oddHBand="0" w:evenHBand="0" w:firstRowFirstColumn="0" w:firstRowLastColumn="0" w:lastRowFirstColumn="0" w:lastRowLastColumn="0"/>
-            <w:tcW w:w="534" w:type="dxa"/>
+            <w:tcW w:w="504" w:type="dxa"/>
           </w:tcPr>
           <w:p>
             <w:pPr>
@@ -995,7 +1211,7 @@
         </w:tc>
         <w:tc>
           <w:tcPr>
-            <w:tcW w:w="1441" w:type="dxa"/>
+            <w:tcW w:w="2309" w:type="dxa"/>
           </w:tcPr>
           <w:p>
             <w:pPr>
@@ -1018,7 +1234,7 @@
         </w:tc>
         <w:tc>
           <w:tcPr>
-            <w:tcW w:w="7375" w:type="dxa"/>
+            <w:tcW w:w="6537" w:type="dxa"/>
           </w:tcPr>
           <w:p>
             <w:pPr>
@@ -1029,6 +1245,38 @@
                 <w:szCs w:val="24"/>
               </w:rPr>
             </w:pPr>
+            <w:r>
+              <w:rPr>
+                <w:rFonts w:ascii="Dante" w:hAnsi="Dante"/>
+                <w:sz w:val="24"/>
+                <w:szCs w:val="24"/>
+              </w:rPr>
+              <w:t>Description of flow arrows by thickness representing number value</w:t>
+            </w:r>
+            <w:r>
+              <w:rPr>
+                <w:rFonts w:ascii="Dante" w:hAnsi="Dante"/>
+                <w:sz w:val="24"/>
+                <w:szCs w:val="24"/>
+              </w:rPr>
+              <w:t xml:space="preserve"> </w:t>
+            </w:r>
+            <w:r>
+              <w:rPr>
+                <w:rFonts w:ascii="Dante" w:hAnsi="Dante"/>
+                <w:sz w:val="24"/>
+                <w:szCs w:val="24"/>
+              </w:rPr>
+              <w:t xml:space="preserve">of repatriations. </w:t>
+            </w:r>
+            <w:r>
+              <w:rPr>
+                <w:rFonts w:ascii="Dante" w:hAnsi="Dante"/>
+                <w:sz w:val="24"/>
+                <w:szCs w:val="24"/>
+              </w:rPr>
+              <w:t xml:space="preserve"> </w:t>
+            </w:r>
           </w:p>
         </w:tc>
       </w:tr>
@@ -1039,7 +1287,7 @@
         <w:tc>
           <w:tcPr>
             <w:cnfStyle w:val="001000000000" w:firstRow="0" w:lastRow="0" w:firstColumn="1" w:lastColumn="0" w:oddVBand="0" w:evenVBand="0" w:oddHBand="0" w:evenHBand="0" w:firstRowFirstColumn="0" w:firstRowLastColumn="0" w:lastRowFirstColumn="0" w:lastRowLastColumn="0"/>
-            <w:tcW w:w="534" w:type="dxa"/>
+            <w:tcW w:w="504" w:type="dxa"/>
           </w:tcPr>
           <w:p>
             <w:pPr>
@@ -1065,7 +1313,7 @@
         </w:tc>
         <w:tc>
           <w:tcPr>
-            <w:tcW w:w="1441" w:type="dxa"/>
+            <w:tcW w:w="2309" w:type="dxa"/>
           </w:tcPr>
           <w:p>
             <w:pPr>
@@ -1088,7 +1336,7 @@
         </w:tc>
         <w:tc>
           <w:tcPr>
-            <w:tcW w:w="7375" w:type="dxa"/>
+            <w:tcW w:w="6537" w:type="dxa"/>
           </w:tcPr>
           <w:p>
             <w:pPr>
@@ -1099,6 +1347,38 @@
                 <w:szCs w:val="24"/>
               </w:rPr>
             </w:pPr>
+            <w:r>
+              <w:rPr>
+                <w:rFonts w:ascii="Dante" w:hAnsi="Dante"/>
+                <w:sz w:val="24"/>
+                <w:szCs w:val="24"/>
+              </w:rPr>
+              <w:t xml:space="preserve">Points representing </w:t>
+            </w:r>
+            <w:r>
+              <w:rPr>
+                <w:rFonts w:ascii="Dante" w:hAnsi="Dante"/>
+                <w:sz w:val="24"/>
+                <w:szCs w:val="24"/>
+              </w:rPr>
+              <w:t xml:space="preserve">Wisconsin </w:t>
+            </w:r>
+            <w:r>
+              <w:rPr>
+                <w:rFonts w:ascii="Dante" w:hAnsi="Dante"/>
+                <w:sz w:val="24"/>
+                <w:szCs w:val="24"/>
+              </w:rPr>
+              <w:t>institution</w:t>
+            </w:r>
+            <w:r>
+              <w:rPr>
+                <w:rFonts w:ascii="Dante" w:hAnsi="Dante"/>
+                <w:sz w:val="24"/>
+                <w:szCs w:val="24"/>
+              </w:rPr>
+              <w:t>s that have repatriated artifacts.</w:t>
+            </w:r>
           </w:p>
         </w:tc>
       </w:tr>
@@ -1106,7 +1386,7 @@
         <w:tc>
           <w:tcPr>
             <w:cnfStyle w:val="001000000000" w:firstRow="0" w:lastRow="0" w:firstColumn="1" w:lastColumn="0" w:oddVBand="0" w:evenVBand="0" w:oddHBand="0" w:evenHBand="0" w:firstRowFirstColumn="0" w:firstRowLastColumn="0" w:lastRowFirstColumn="0" w:lastRowLastColumn="0"/>
-            <w:tcW w:w="534" w:type="dxa"/>
+            <w:tcW w:w="504" w:type="dxa"/>
           </w:tcPr>
           <w:p>
             <w:pPr>
@@ -1132,7 +1412,7 @@
         </w:tc>
         <w:tc>
           <w:tcPr>
-            <w:tcW w:w="1441" w:type="dxa"/>
+            <w:tcW w:w="2309" w:type="dxa"/>
           </w:tcPr>
           <w:p>
             <w:pPr>
@@ -1163,7 +1443,7 @@
         </w:tc>
         <w:tc>
           <w:tcPr>
-            <w:tcW w:w="7375" w:type="dxa"/>
+            <w:tcW w:w="6537" w:type="dxa"/>
           </w:tcPr>
           <w:p>
             <w:pPr>
@@ -1174,6 +1454,22 @@
                 <w:szCs w:val="24"/>
               </w:rPr>
             </w:pPr>
+            <w:r>
+              <w:rPr>
+                <w:rFonts w:ascii="Dante" w:hAnsi="Dante"/>
+                <w:sz w:val="24"/>
+                <w:szCs w:val="24"/>
+              </w:rPr>
+              <w:t>Polygons current tribal reservation land</w:t>
+            </w:r>
+            <w:r>
+              <w:rPr>
+                <w:rFonts w:ascii="Dante" w:hAnsi="Dante"/>
+                <w:sz w:val="24"/>
+                <w:szCs w:val="24"/>
+              </w:rPr>
+              <w:t xml:space="preserve">s. </w:t>
+            </w:r>
           </w:p>
         </w:tc>
       </w:tr>
@@ -1184,53 +1480,1601 @@
         <w:tc>
           <w:tcPr>
             <w:cnfStyle w:val="001000000000" w:firstRow="0" w:lastRow="0" w:firstColumn="1" w:lastColumn="0" w:oddVBand="0" w:evenVBand="0" w:oddHBand="0" w:evenHBand="0" w:firstRowFirstColumn="0" w:firstRowLastColumn="0" w:lastRowFirstColumn="0" w:lastRowLastColumn="0"/>
-            <w:tcW w:w="534" w:type="dxa"/>
-          </w:tcPr>
-          <w:p>
-            <w:pPr>
-              <w:rPr>
-                <w:rFonts w:ascii="Dante" w:hAnsi="Dante"/>
-                <w:b w:val="0"/>
-                <w:bCs w:val="0"/>
-                <w:sz w:val="24"/>
-                <w:szCs w:val="24"/>
-              </w:rPr>
-            </w:pPr>
+            <w:tcW w:w="504" w:type="dxa"/>
+          </w:tcPr>
+          <w:p>
+            <w:pPr>
+              <w:rPr>
+                <w:rFonts w:ascii="Dante" w:hAnsi="Dante"/>
+                <w:b w:val="0"/>
+                <w:bCs w:val="0"/>
+                <w:sz w:val="24"/>
+                <w:szCs w:val="24"/>
+              </w:rPr>
+            </w:pPr>
+            <w:r>
+              <w:rPr>
+                <w:rFonts w:ascii="Dante" w:hAnsi="Dante"/>
+                <w:b w:val="0"/>
+                <w:bCs w:val="0"/>
+                <w:sz w:val="24"/>
+                <w:szCs w:val="24"/>
+              </w:rPr>
+              <w:t>7</w:t>
+            </w:r>
+          </w:p>
+        </w:tc>
+        <w:tc>
+          <w:tcPr>
+            <w:tcW w:w="2309" w:type="dxa"/>
+          </w:tcPr>
+          <w:p>
+            <w:pPr>
+              <w:cnfStyle w:val="000000100000" w:firstRow="0" w:lastRow="0" w:firstColumn="0" w:lastColumn="0" w:oddVBand="0" w:evenVBand="0" w:oddHBand="1" w:evenHBand="0" w:firstRowFirstColumn="0" w:firstRowLastColumn="0" w:lastRowFirstColumn="0" w:lastRowLastColumn="0"/>
+              <w:rPr>
+                <w:rFonts w:ascii="Dante" w:hAnsi="Dante"/>
+                <w:sz w:val="24"/>
+                <w:szCs w:val="24"/>
+              </w:rPr>
+            </w:pPr>
+            <w:r>
+              <w:rPr>
+                <w:rFonts w:ascii="Dante" w:hAnsi="Dante"/>
+                <w:sz w:val="24"/>
+                <w:szCs w:val="24"/>
+              </w:rPr>
+              <w:t xml:space="preserve">Flow </w:t>
+            </w:r>
+            <w:r>
+              <w:rPr>
+                <w:rFonts w:ascii="Dante" w:hAnsi="Dante"/>
+                <w:sz w:val="24"/>
+                <w:szCs w:val="24"/>
+              </w:rPr>
+              <w:t>Arrows</w:t>
+            </w:r>
+          </w:p>
+        </w:tc>
+        <w:tc>
+          <w:tcPr>
+            <w:tcW w:w="6537" w:type="dxa"/>
+          </w:tcPr>
+          <w:p>
+            <w:pPr>
+              <w:cnfStyle w:val="000000100000" w:firstRow="0" w:lastRow="0" w:firstColumn="0" w:lastColumn="0" w:oddVBand="0" w:evenVBand="0" w:oddHBand="1" w:evenHBand="0" w:firstRowFirstColumn="0" w:firstRowLastColumn="0" w:lastRowFirstColumn="0" w:lastRowLastColumn="0"/>
+              <w:rPr>
+                <w:rFonts w:ascii="Dante" w:hAnsi="Dante"/>
+                <w:sz w:val="24"/>
+                <w:szCs w:val="24"/>
+              </w:rPr>
+            </w:pPr>
+            <w:r>
+              <w:rPr>
+                <w:rFonts w:ascii="Dante" w:hAnsi="Dante"/>
+                <w:sz w:val="24"/>
+                <w:szCs w:val="24"/>
+              </w:rPr>
+              <w:t xml:space="preserve">Arrows </w:t>
+            </w:r>
+            <w:r>
+              <w:rPr>
+                <w:rFonts w:ascii="Dante" w:hAnsi="Dante"/>
+                <w:sz w:val="24"/>
+                <w:szCs w:val="24"/>
+              </w:rPr>
+              <w:t xml:space="preserve">from </w:t>
+            </w:r>
+            <w:r>
+              <w:rPr>
+                <w:rFonts w:ascii="Dante" w:hAnsi="Dante"/>
+                <w:sz w:val="24"/>
+                <w:szCs w:val="24"/>
+              </w:rPr>
+              <w:t xml:space="preserve">institution to </w:t>
+            </w:r>
+            <w:r>
+              <w:rPr>
+                <w:rFonts w:ascii="Dante" w:hAnsi="Dante"/>
+                <w:sz w:val="24"/>
+                <w:szCs w:val="24"/>
+              </w:rPr>
+              <w:t>reservation, if institution repatriated item to that tribe.</w:t>
+            </w:r>
+          </w:p>
+        </w:tc>
+      </w:tr>
+      <w:tr>
+        <w:tc>
+          <w:tcPr>
+            <w:cnfStyle w:val="001000000000" w:firstRow="0" w:lastRow="0" w:firstColumn="1" w:lastColumn="0" w:oddVBand="0" w:evenVBand="0" w:oddHBand="0" w:evenHBand="0" w:firstRowFirstColumn="0" w:firstRowLastColumn="0" w:lastRowFirstColumn="0" w:lastRowLastColumn="0"/>
+            <w:tcW w:w="504" w:type="dxa"/>
+          </w:tcPr>
+          <w:p>
+            <w:pPr>
+              <w:rPr>
+                <w:rFonts w:ascii="Dante" w:hAnsi="Dante"/>
+                <w:b w:val="0"/>
+                <w:bCs w:val="0"/>
+                <w:sz w:val="24"/>
+                <w:szCs w:val="24"/>
+              </w:rPr>
+            </w:pPr>
+            <w:r>
+              <w:rPr>
+                <w:rFonts w:ascii="Dante" w:hAnsi="Dante"/>
+                <w:b w:val="0"/>
+                <w:bCs w:val="0"/>
+                <w:sz w:val="24"/>
+                <w:szCs w:val="24"/>
+              </w:rPr>
+              <w:t>8</w:t>
+            </w:r>
+          </w:p>
+        </w:tc>
+        <w:tc>
+          <w:tcPr>
+            <w:tcW w:w="2309" w:type="dxa"/>
+          </w:tcPr>
+          <w:p>
+            <w:pPr>
+              <w:cnfStyle w:val="000000000000" w:firstRow="0" w:lastRow="0" w:firstColumn="0" w:lastColumn="0" w:oddVBand="0" w:evenVBand="0" w:oddHBand="0" w:evenHBand="0" w:firstRowFirstColumn="0" w:firstRowLastColumn="0" w:lastRowFirstColumn="0" w:lastRowLastColumn="0"/>
+              <w:rPr>
+                <w:rFonts w:ascii="Dante" w:hAnsi="Dante"/>
+                <w:sz w:val="24"/>
+                <w:szCs w:val="24"/>
+              </w:rPr>
+            </w:pPr>
+            <w:r>
+              <w:rPr>
+                <w:rFonts w:ascii="Dante" w:hAnsi="Dante"/>
+                <w:sz w:val="24"/>
+                <w:szCs w:val="24"/>
+              </w:rPr>
+              <w:t>Information Panel</w:t>
+            </w:r>
+          </w:p>
+        </w:tc>
+        <w:tc>
+          <w:tcPr>
+            <w:tcW w:w="6537" w:type="dxa"/>
+          </w:tcPr>
+          <w:p>
+            <w:pPr>
+              <w:cnfStyle w:val="000000000000" w:firstRow="0" w:lastRow="0" w:firstColumn="0" w:lastColumn="0" w:oddVBand="0" w:evenVBand="0" w:oddHBand="0" w:evenHBand="0" w:firstRowFirstColumn="0" w:firstRowLastColumn="0" w:lastRowFirstColumn="0" w:lastRowLastColumn="0"/>
+              <w:rPr>
+                <w:rFonts w:ascii="Dante" w:hAnsi="Dante"/>
+                <w:sz w:val="24"/>
+                <w:szCs w:val="24"/>
+              </w:rPr>
+            </w:pPr>
+            <w:r>
+              <w:rPr>
+                <w:rFonts w:ascii="Dante" w:hAnsi="Dante"/>
+                <w:sz w:val="24"/>
+                <w:szCs w:val="24"/>
+              </w:rPr>
+              <w:t>Text panel with an institution or reservation’s repatriation info, including lists of items repatriated and the information relevant to each item.</w:t>
+            </w:r>
+          </w:p>
+        </w:tc>
+      </w:tr>
+      <w:tr>
+        <w:trPr>
+          <w:cnfStyle w:val="000000100000" w:firstRow="0" w:lastRow="0" w:firstColumn="0" w:lastColumn="0" w:oddVBand="0" w:evenVBand="0" w:oddHBand="1" w:evenHBand="0" w:firstRowFirstColumn="0" w:firstRowLastColumn="0" w:lastRowFirstColumn="0" w:lastRowLastColumn="0"/>
+        </w:trPr>
+        <w:tc>
+          <w:tcPr>
+            <w:cnfStyle w:val="001000000000" w:firstRow="0" w:lastRow="0" w:firstColumn="1" w:lastColumn="0" w:oddVBand="0" w:evenVBand="0" w:oddHBand="0" w:evenHBand="0" w:firstRowFirstColumn="0" w:firstRowLastColumn="0" w:lastRowFirstColumn="0" w:lastRowLastColumn="0"/>
+            <w:tcW w:w="504" w:type="dxa"/>
+          </w:tcPr>
+          <w:p>
+            <w:pPr>
+              <w:rPr>
+                <w:rFonts w:ascii="Dante" w:hAnsi="Dante"/>
+                <w:b w:val="0"/>
+                <w:bCs w:val="0"/>
+                <w:sz w:val="24"/>
+                <w:szCs w:val="24"/>
+              </w:rPr>
+            </w:pPr>
+            <w:r>
+              <w:rPr>
+                <w:rFonts w:ascii="Dante" w:hAnsi="Dante"/>
+                <w:b w:val="0"/>
+                <w:bCs w:val="0"/>
+                <w:sz w:val="24"/>
+                <w:szCs w:val="24"/>
+              </w:rPr>
+              <w:t>9</w:t>
+            </w:r>
+          </w:p>
+        </w:tc>
+        <w:tc>
+          <w:tcPr>
+            <w:tcW w:w="2309" w:type="dxa"/>
+          </w:tcPr>
+          <w:p>
+            <w:pPr>
+              <w:cnfStyle w:val="000000100000" w:firstRow="0" w:lastRow="0" w:firstColumn="0" w:lastColumn="0" w:oddVBand="0" w:evenVBand="0" w:oddHBand="1" w:evenHBand="0" w:firstRowFirstColumn="0" w:firstRowLastColumn="0" w:lastRowFirstColumn="0" w:lastRowLastColumn="0"/>
+              <w:rPr>
+                <w:rFonts w:ascii="Dante" w:hAnsi="Dante"/>
+                <w:sz w:val="24"/>
+                <w:szCs w:val="24"/>
+              </w:rPr>
+            </w:pPr>
+            <w:r>
+              <w:rPr>
+                <w:rFonts w:ascii="Dante" w:hAnsi="Dante"/>
+                <w:sz w:val="24"/>
+                <w:szCs w:val="24"/>
+              </w:rPr>
+              <w:t>Historic Tribal Lands</w:t>
+            </w:r>
+          </w:p>
+        </w:tc>
+        <w:tc>
+          <w:tcPr>
+            <w:tcW w:w="6537" w:type="dxa"/>
+          </w:tcPr>
+          <w:p>
+            <w:pPr>
+              <w:cnfStyle w:val="000000100000" w:firstRow="0" w:lastRow="0" w:firstColumn="0" w:lastColumn="0" w:oddVBand="0" w:evenVBand="0" w:oddHBand="1" w:evenHBand="0" w:firstRowFirstColumn="0" w:firstRowLastColumn="0" w:lastRowFirstColumn="0" w:lastRowLastColumn="0"/>
+              <w:rPr>
+                <w:rFonts w:ascii="Dante" w:hAnsi="Dante"/>
+                <w:sz w:val="24"/>
+                <w:szCs w:val="24"/>
+              </w:rPr>
+            </w:pPr>
+            <w:r>
+              <w:rPr>
+                <w:rFonts w:ascii="Dante" w:hAnsi="Dante"/>
+                <w:sz w:val="24"/>
+                <w:szCs w:val="24"/>
+              </w:rPr>
+              <w:t>Polygons representing historical extent of tribal lands</w:t>
+            </w:r>
+          </w:p>
+        </w:tc>
+      </w:tr>
+      <w:tr>
+        <w:tc>
+          <w:tcPr>
+            <w:cnfStyle w:val="001000000000" w:firstRow="0" w:lastRow="0" w:firstColumn="1" w:lastColumn="0" w:oddVBand="0" w:evenVBand="0" w:oddHBand="0" w:evenHBand="0" w:firstRowFirstColumn="0" w:firstRowLastColumn="0" w:lastRowFirstColumn="0" w:lastRowLastColumn="0"/>
+            <w:tcW w:w="9350" w:type="dxa"/>
+            <w:gridSpan w:val="3"/>
+          </w:tcPr>
+          <w:p>
+            <w:pPr>
+              <w:rPr>
+                <w:rFonts w:ascii="Dante" w:hAnsi="Dante"/>
+                <w:sz w:val="24"/>
+                <w:szCs w:val="24"/>
+              </w:rPr>
+            </w:pPr>
+            <w:r>
+              <w:rPr>
+                <w:rFonts w:ascii="Dante" w:hAnsi="Dante"/>
+                <w:b w:val="0"/>
+                <w:bCs w:val="0"/>
+                <w:sz w:val="28"/>
+                <w:szCs w:val="28"/>
+              </w:rPr>
+              <w:t>Interaction</w:t>
+            </w:r>
+          </w:p>
+        </w:tc>
+      </w:tr>
+      <w:tr>
+        <w:trPr>
+          <w:cnfStyle w:val="000000100000" w:firstRow="0" w:lastRow="0" w:firstColumn="0" w:lastColumn="0" w:oddVBand="0" w:evenVBand="0" w:oddHBand="1" w:evenHBand="0" w:firstRowFirstColumn="0" w:firstRowLastColumn="0" w:lastRowFirstColumn="0" w:lastRowLastColumn="0"/>
+        </w:trPr>
+        <w:tc>
+          <w:tcPr>
+            <w:cnfStyle w:val="001000000000" w:firstRow="0" w:lastRow="0" w:firstColumn="1" w:lastColumn="0" w:oddVBand="0" w:evenVBand="0" w:oddHBand="0" w:evenHBand="0" w:firstRowFirstColumn="0" w:firstRowLastColumn="0" w:lastRowFirstColumn="0" w:lastRowLastColumn="0"/>
+            <w:tcW w:w="504" w:type="dxa"/>
+          </w:tcPr>
+          <w:p>
+            <w:pPr>
+              <w:rPr>
+                <w:rFonts w:ascii="Dante" w:hAnsi="Dante"/>
+                <w:b w:val="0"/>
+                <w:bCs w:val="0"/>
+                <w:sz w:val="24"/>
+                <w:szCs w:val="24"/>
+              </w:rPr>
+            </w:pPr>
+            <w:r>
+              <w:rPr>
+                <w:rFonts w:ascii="Dante" w:hAnsi="Dante"/>
+                <w:b w:val="0"/>
+                <w:bCs w:val="0"/>
+                <w:sz w:val="24"/>
+                <w:szCs w:val="24"/>
+              </w:rPr>
+              <w:t>1</w:t>
+            </w:r>
+          </w:p>
+        </w:tc>
+        <w:tc>
+          <w:tcPr>
+            <w:tcW w:w="2309" w:type="dxa"/>
+          </w:tcPr>
+          <w:p>
+            <w:pPr>
+              <w:cnfStyle w:val="000000100000" w:firstRow="0" w:lastRow="0" w:firstColumn="0" w:lastColumn="0" w:oddVBand="0" w:evenVBand="0" w:oddHBand="1" w:evenHBand="0" w:firstRowFirstColumn="0" w:firstRowLastColumn="0" w:lastRowFirstColumn="0" w:lastRowLastColumn="0"/>
+              <w:rPr>
+                <w:rFonts w:ascii="Dante" w:hAnsi="Dante"/>
+                <w:sz w:val="24"/>
+                <w:szCs w:val="24"/>
+              </w:rPr>
+            </w:pPr>
+            <w:r>
+              <w:rPr>
+                <w:rFonts w:ascii="Dante" w:hAnsi="Dante"/>
+                <w:sz w:val="24"/>
+                <w:szCs w:val="24"/>
+              </w:rPr>
+              <w:t>Institution Selection</w:t>
+            </w:r>
+          </w:p>
+        </w:tc>
+        <w:tc>
+          <w:tcPr>
+            <w:tcW w:w="6537" w:type="dxa"/>
+          </w:tcPr>
+          <w:p>
+            <w:pPr>
+              <w:cnfStyle w:val="000000100000" w:firstRow="0" w:lastRow="0" w:firstColumn="0" w:lastColumn="0" w:oddVBand="0" w:evenVBand="0" w:oddHBand="1" w:evenHBand="0" w:firstRowFirstColumn="0" w:firstRowLastColumn="0" w:lastRowFirstColumn="0" w:lastRowLastColumn="0"/>
+              <w:rPr>
+                <w:rFonts w:ascii="Dante" w:hAnsi="Dante"/>
+                <w:sz w:val="24"/>
+                <w:szCs w:val="24"/>
+              </w:rPr>
+            </w:pPr>
+            <w:r>
+              <w:rPr>
+                <w:rFonts w:ascii="Dante" w:hAnsi="Dante"/>
+                <w:sz w:val="24"/>
+                <w:szCs w:val="24"/>
+              </w:rPr>
+              <w:t xml:space="preserve">Reexpress: Flows from </w:t>
+            </w:r>
+            <w:r>
+              <w:rPr>
+                <w:rFonts w:ascii="Dante" w:hAnsi="Dante"/>
+                <w:sz w:val="24"/>
+                <w:szCs w:val="24"/>
+              </w:rPr>
+              <w:t>selected i</w:t>
+            </w:r>
+            <w:r>
+              <w:rPr>
+                <w:rFonts w:ascii="Dante" w:hAnsi="Dante"/>
+                <w:sz w:val="24"/>
+                <w:szCs w:val="24"/>
+              </w:rPr>
+              <w:t xml:space="preserve">nstitution to </w:t>
+            </w:r>
+            <w:r>
+              <w:rPr>
+                <w:rFonts w:ascii="Dante" w:hAnsi="Dante"/>
+                <w:sz w:val="24"/>
+                <w:szCs w:val="24"/>
+              </w:rPr>
+              <w:t>r</w:t>
+            </w:r>
+            <w:r>
+              <w:rPr>
+                <w:rFonts w:ascii="Dante" w:hAnsi="Dante"/>
+                <w:sz w:val="24"/>
+                <w:szCs w:val="24"/>
+              </w:rPr>
+              <w:t>eservation</w:t>
+            </w:r>
+            <w:r>
+              <w:rPr>
+                <w:rFonts w:ascii="Dante" w:hAnsi="Dante"/>
+                <w:sz w:val="24"/>
+                <w:szCs w:val="24"/>
+              </w:rPr>
+              <w:t>s</w:t>
+            </w:r>
+            <w:r>
+              <w:rPr>
+                <w:rFonts w:ascii="Dante" w:hAnsi="Dante"/>
+                <w:sz w:val="24"/>
+                <w:szCs w:val="24"/>
+              </w:rPr>
+              <w:t xml:space="preserve">; </w:t>
+            </w:r>
+            <w:r>
+              <w:rPr>
+                <w:rFonts w:ascii="Dante" w:hAnsi="Dante"/>
+                <w:sz w:val="24"/>
+                <w:szCs w:val="24"/>
+              </w:rPr>
+              <w:t>Retrieve: Information Panel – click on institution reveals flow arrows and information panel with repatriation information specific to that institution.</w:t>
+            </w:r>
+          </w:p>
+        </w:tc>
+      </w:tr>
+      <w:tr>
+        <w:tc>
+          <w:tcPr>
+            <w:cnfStyle w:val="001000000000" w:firstRow="0" w:lastRow="0" w:firstColumn="1" w:lastColumn="0" w:oddVBand="0" w:evenVBand="0" w:oddHBand="0" w:evenHBand="0" w:firstRowFirstColumn="0" w:firstRowLastColumn="0" w:lastRowFirstColumn="0" w:lastRowLastColumn="0"/>
+            <w:tcW w:w="504" w:type="dxa"/>
+          </w:tcPr>
+          <w:p>
+            <w:pPr>
+              <w:rPr>
+                <w:rFonts w:ascii="Dante" w:hAnsi="Dante"/>
+                <w:b w:val="0"/>
+                <w:bCs w:val="0"/>
+                <w:sz w:val="24"/>
+                <w:szCs w:val="24"/>
+              </w:rPr>
+            </w:pPr>
+            <w:r>
+              <w:rPr>
+                <w:rFonts w:ascii="Dante" w:hAnsi="Dante"/>
+                <w:b w:val="0"/>
+                <w:bCs w:val="0"/>
+                <w:sz w:val="24"/>
+                <w:szCs w:val="24"/>
+              </w:rPr>
+              <w:t>2</w:t>
+            </w:r>
+          </w:p>
+        </w:tc>
+        <w:tc>
+          <w:tcPr>
+            <w:tcW w:w="2309" w:type="dxa"/>
+          </w:tcPr>
+          <w:p>
+            <w:pPr>
+              <w:cnfStyle w:val="000000000000" w:firstRow="0" w:lastRow="0" w:firstColumn="0" w:lastColumn="0" w:oddVBand="0" w:evenVBand="0" w:oddHBand="0" w:evenHBand="0" w:firstRowFirstColumn="0" w:firstRowLastColumn="0" w:lastRowFirstColumn="0" w:lastRowLastColumn="0"/>
+              <w:rPr>
+                <w:rFonts w:ascii="Dante" w:hAnsi="Dante"/>
+                <w:sz w:val="24"/>
+                <w:szCs w:val="24"/>
+              </w:rPr>
+            </w:pPr>
+            <w:r>
+              <w:rPr>
+                <w:rFonts w:ascii="Dante" w:hAnsi="Dante"/>
+                <w:sz w:val="24"/>
+                <w:szCs w:val="24"/>
+              </w:rPr>
+              <w:t>Reservation Selection</w:t>
+            </w:r>
+          </w:p>
+        </w:tc>
+        <w:tc>
+          <w:tcPr>
+            <w:tcW w:w="6537" w:type="dxa"/>
+          </w:tcPr>
+          <w:p>
+            <w:pPr>
+              <w:cnfStyle w:val="000000000000" w:firstRow="0" w:lastRow="0" w:firstColumn="0" w:lastColumn="0" w:oddVBand="0" w:evenVBand="0" w:oddHBand="0" w:evenHBand="0" w:firstRowFirstColumn="0" w:firstRowLastColumn="0" w:lastRowFirstColumn="0" w:lastRowLastColumn="0"/>
+              <w:rPr>
+                <w:rFonts w:ascii="Dante" w:hAnsi="Dante"/>
+                <w:sz w:val="24"/>
+                <w:szCs w:val="24"/>
+              </w:rPr>
+            </w:pPr>
+            <w:r>
+              <w:rPr>
+                <w:rFonts w:ascii="Dante" w:hAnsi="Dante"/>
+                <w:sz w:val="24"/>
+                <w:szCs w:val="24"/>
+              </w:rPr>
+              <w:t>Reexpress: Flows from institutions to selected reservation; Retrieve: Information Panel – click on reservation reveals flow arrows and information panel with repatriation information specific to that tribe.</w:t>
+            </w:r>
+          </w:p>
+        </w:tc>
+      </w:tr>
+      <w:tr>
+        <w:trPr>
+          <w:cnfStyle w:val="000000100000" w:firstRow="0" w:lastRow="0" w:firstColumn="0" w:lastColumn="0" w:oddVBand="0" w:evenVBand="0" w:oddHBand="1" w:evenHBand="0" w:firstRowFirstColumn="0" w:firstRowLastColumn="0" w:lastRowFirstColumn="0" w:lastRowLastColumn="0"/>
+        </w:trPr>
+        <w:tc>
+          <w:tcPr>
+            <w:cnfStyle w:val="001000000000" w:firstRow="0" w:lastRow="0" w:firstColumn="1" w:lastColumn="0" w:oddVBand="0" w:evenVBand="0" w:oddHBand="0" w:evenHBand="0" w:firstRowFirstColumn="0" w:firstRowLastColumn="0" w:lastRowFirstColumn="0" w:lastRowLastColumn="0"/>
+            <w:tcW w:w="504" w:type="dxa"/>
+          </w:tcPr>
+          <w:p>
+            <w:pPr>
+              <w:rPr>
+                <w:rFonts w:ascii="Dante" w:hAnsi="Dante"/>
+                <w:b w:val="0"/>
+                <w:bCs w:val="0"/>
+                <w:sz w:val="24"/>
+                <w:szCs w:val="24"/>
+              </w:rPr>
+            </w:pPr>
+            <w:r>
+              <w:rPr>
+                <w:rFonts w:ascii="Dante" w:hAnsi="Dante"/>
+                <w:b w:val="0"/>
+                <w:bCs w:val="0"/>
+                <w:sz w:val="24"/>
+                <w:szCs w:val="24"/>
+              </w:rPr>
+              <w:t>3</w:t>
+            </w:r>
+          </w:p>
+        </w:tc>
+        <w:tc>
+          <w:tcPr>
+            <w:tcW w:w="2309" w:type="dxa"/>
+          </w:tcPr>
+          <w:p>
+            <w:pPr>
+              <w:cnfStyle w:val="000000100000" w:firstRow="0" w:lastRow="0" w:firstColumn="0" w:lastColumn="0" w:oddVBand="0" w:evenVBand="0" w:oddHBand="1" w:evenHBand="0" w:firstRowFirstColumn="0" w:firstRowLastColumn="0" w:lastRowFirstColumn="0" w:lastRowLastColumn="0"/>
+              <w:rPr>
+                <w:rFonts w:ascii="Dante" w:hAnsi="Dante"/>
+                <w:sz w:val="24"/>
+                <w:szCs w:val="24"/>
+              </w:rPr>
+            </w:pPr>
+            <w:r>
+              <w:rPr>
+                <w:rFonts w:ascii="Dante" w:hAnsi="Dante"/>
+                <w:sz w:val="24"/>
+                <w:szCs w:val="24"/>
+              </w:rPr>
+              <w:t>Information Panel</w:t>
+            </w:r>
+          </w:p>
+        </w:tc>
+        <w:tc>
+          <w:tcPr>
+            <w:tcW w:w="6537" w:type="dxa"/>
+          </w:tcPr>
+          <w:p>
+            <w:pPr>
+              <w:cnfStyle w:val="000000100000" w:firstRow="0" w:lastRow="0" w:firstColumn="0" w:lastColumn="0" w:oddVBand="0" w:evenVBand="0" w:oddHBand="1" w:evenHBand="0" w:firstRowFirstColumn="0" w:firstRowLastColumn="0" w:lastRowFirstColumn="0" w:lastRowLastColumn="0"/>
+              <w:rPr>
+                <w:rFonts w:ascii="Dante" w:hAnsi="Dante"/>
+                <w:sz w:val="24"/>
+                <w:szCs w:val="24"/>
+              </w:rPr>
+            </w:pPr>
+            <w:r>
+              <w:rPr>
+                <w:rFonts w:ascii="Dante" w:hAnsi="Dante"/>
+                <w:sz w:val="24"/>
+                <w:szCs w:val="24"/>
+              </w:rPr>
+              <w:t>Retrieve: click on items in repatriation list to bring up further information on information specific to item.</w:t>
+            </w:r>
+          </w:p>
+        </w:tc>
+      </w:tr>
+      <w:tr>
+        <w:tc>
+          <w:tcPr>
+            <w:cnfStyle w:val="001000000000" w:firstRow="0" w:lastRow="0" w:firstColumn="1" w:lastColumn="0" w:oddVBand="0" w:evenVBand="0" w:oddHBand="0" w:evenHBand="0" w:firstRowFirstColumn="0" w:firstRowLastColumn="0" w:lastRowFirstColumn="0" w:lastRowLastColumn="0"/>
+            <w:tcW w:w="504" w:type="dxa"/>
+          </w:tcPr>
+          <w:p>
+            <w:pPr>
+              <w:rPr>
+                <w:rFonts w:ascii="Dante" w:hAnsi="Dante"/>
+                <w:b w:val="0"/>
+                <w:bCs w:val="0"/>
+                <w:sz w:val="24"/>
+                <w:szCs w:val="24"/>
+              </w:rPr>
+            </w:pPr>
+            <w:r>
+              <w:rPr>
+                <w:rFonts w:ascii="Dante" w:hAnsi="Dante"/>
+                <w:b w:val="0"/>
+                <w:bCs w:val="0"/>
+                <w:sz w:val="24"/>
+                <w:szCs w:val="24"/>
+              </w:rPr>
+              <w:t>4</w:t>
+            </w:r>
+          </w:p>
+        </w:tc>
+        <w:tc>
+          <w:tcPr>
+            <w:tcW w:w="2309" w:type="dxa"/>
+          </w:tcPr>
+          <w:p>
+            <w:pPr>
+              <w:cnfStyle w:val="000000000000" w:firstRow="0" w:lastRow="0" w:firstColumn="0" w:lastColumn="0" w:oddVBand="0" w:evenVBand="0" w:oddHBand="0" w:evenHBand="0" w:firstRowFirstColumn="0" w:firstRowLastColumn="0" w:lastRowFirstColumn="0" w:lastRowLastColumn="0"/>
+              <w:rPr>
+                <w:rFonts w:ascii="Dante" w:hAnsi="Dante"/>
+                <w:sz w:val="24"/>
+                <w:szCs w:val="24"/>
+              </w:rPr>
+            </w:pPr>
+            <w:r>
+              <w:rPr>
+                <w:rFonts w:ascii="Dante" w:hAnsi="Dante"/>
+                <w:sz w:val="24"/>
+                <w:szCs w:val="24"/>
+              </w:rPr>
+              <w:t>Menu Selection Panel</w:t>
+            </w:r>
+          </w:p>
+        </w:tc>
+        <w:tc>
+          <w:tcPr>
+            <w:tcW w:w="6537" w:type="dxa"/>
+          </w:tcPr>
+          <w:p>
+            <w:pPr>
+              <w:cnfStyle w:val="000000000000" w:firstRow="0" w:lastRow="0" w:firstColumn="0" w:lastColumn="0" w:oddVBand="0" w:evenVBand="0" w:oddHBand="0" w:evenHBand="0" w:firstRowFirstColumn="0" w:firstRowLastColumn="0" w:lastRowFirstColumn="0" w:lastRowLastColumn="0"/>
+              <w:rPr>
+                <w:rFonts w:ascii="Dante" w:hAnsi="Dante"/>
+                <w:sz w:val="24"/>
+                <w:szCs w:val="24"/>
+              </w:rPr>
+            </w:pPr>
+            <w:r>
+              <w:rPr>
+                <w:rFonts w:ascii="Dante" w:hAnsi="Dante"/>
+                <w:sz w:val="24"/>
+                <w:szCs w:val="24"/>
+              </w:rPr>
+              <w:t>Selection panel with drop-down list of institutions and reservations</w:t>
+            </w:r>
+          </w:p>
+          <w:p>
+            <w:pPr>
+              <w:cnfStyle w:val="000000000000" w:firstRow="0" w:lastRow="0" w:firstColumn="0" w:lastColumn="0" w:oddVBand="0" w:evenVBand="0" w:oddHBand="0" w:evenHBand="0" w:firstRowFirstColumn="0" w:firstRowLastColumn="0" w:lastRowFirstColumn="0" w:lastRowLastColumn="0"/>
+              <w:rPr>
+                <w:rFonts w:ascii="Dante" w:hAnsi="Dante"/>
+                <w:sz w:val="24"/>
+                <w:szCs w:val="24"/>
+              </w:rPr>
+            </w:pPr>
+            <w:r>
+              <w:rPr>
+                <w:rFonts w:ascii="Dante" w:hAnsi="Dante"/>
+                <w:sz w:val="24"/>
+                <w:szCs w:val="24"/>
+              </w:rPr>
+              <w:lastRenderedPageBreak/>
+              <w:t>Retrieve and Reexpress as in Interactions 1 and 2.</w:t>
+            </w:r>
+          </w:p>
+          <w:p>
+            <w:pPr>
+              <w:cnfStyle w:val="000000000000" w:firstRow="0" w:lastRow="0" w:firstColumn="0" w:lastColumn="0" w:oddVBand="0" w:evenVBand="0" w:oddHBand="0" w:evenHBand="0" w:firstRowFirstColumn="0" w:firstRowLastColumn="0" w:lastRowFirstColumn="0" w:lastRowLastColumn="0"/>
+              <w:rPr>
+                <w:rFonts w:ascii="Dante" w:hAnsi="Dante"/>
+                <w:sz w:val="24"/>
+                <w:szCs w:val="24"/>
+              </w:rPr>
+            </w:pPr>
+            <w:r>
+              <w:rPr>
+                <w:rFonts w:ascii="Dante" w:hAnsi="Dante"/>
+                <w:sz w:val="24"/>
+                <w:szCs w:val="24"/>
+              </w:rPr>
+              <w:t>Overlay: Toggle on/off Historical Tribal Lands</w:t>
+            </w:r>
+          </w:p>
+        </w:tc>
+      </w:tr>
+      <w:tr>
+        <w:trPr>
+          <w:cnfStyle w:val="000000100000" w:firstRow="0" w:lastRow="0" w:firstColumn="0" w:lastColumn="0" w:oddVBand="0" w:evenVBand="0" w:oddHBand="1" w:evenHBand="0" w:firstRowFirstColumn="0" w:firstRowLastColumn="0" w:lastRowFirstColumn="0" w:lastRowLastColumn="0"/>
+        </w:trPr>
+        <w:tc>
+          <w:tcPr>
+            <w:cnfStyle w:val="001000000000" w:firstRow="0" w:lastRow="0" w:firstColumn="1" w:lastColumn="0" w:oddVBand="0" w:evenVBand="0" w:oddHBand="0" w:evenHBand="0" w:firstRowFirstColumn="0" w:firstRowLastColumn="0" w:lastRowFirstColumn="0" w:lastRowLastColumn="0"/>
+            <w:tcW w:w="9350" w:type="dxa"/>
+            <w:gridSpan w:val="3"/>
+          </w:tcPr>
+          <w:p>
+            <w:pPr>
+              <w:rPr>
+                <w:rFonts w:ascii="Dante" w:hAnsi="Dante"/>
+                <w:sz w:val="24"/>
+                <w:szCs w:val="24"/>
+              </w:rPr>
+            </w:pPr>
+            <w:r>
+              <w:rPr>
+                <w:rFonts w:ascii="Dante" w:hAnsi="Dante"/>
+                <w:b w:val="0"/>
+                <w:bCs w:val="0"/>
+                <w:sz w:val="28"/>
+                <w:szCs w:val="28"/>
+              </w:rPr>
+              <w:lastRenderedPageBreak/>
+              <w:t xml:space="preserve">Chapter </w:t>
+            </w:r>
+            <w:r>
+              <w:rPr>
+                <w:rFonts w:ascii="Dante" w:hAnsi="Dante"/>
+                <w:b w:val="0"/>
+                <w:bCs w:val="0"/>
+                <w:sz w:val="28"/>
+                <w:szCs w:val="28"/>
+              </w:rPr>
+              <w:t>3</w:t>
+            </w:r>
+            <w:r>
+              <w:rPr>
+                <w:rFonts w:ascii="Dante" w:hAnsi="Dante"/>
+                <w:b w:val="0"/>
+                <w:bCs w:val="0"/>
+                <w:sz w:val="28"/>
+                <w:szCs w:val="28"/>
+              </w:rPr>
+              <w:t xml:space="preserve"> – Wisconsin </w:t>
+            </w:r>
+            <w:r>
+              <w:rPr>
+                <w:rFonts w:ascii="Dante" w:hAnsi="Dante"/>
+                <w:b w:val="0"/>
+                <w:bCs w:val="0"/>
+                <w:sz w:val="28"/>
+                <w:szCs w:val="28"/>
+              </w:rPr>
+              <w:t>Effigy Mounds</w:t>
+            </w:r>
+          </w:p>
+        </w:tc>
+      </w:tr>
+      <w:tr>
+        <w:tc>
+          <w:tcPr>
+            <w:cnfStyle w:val="001000000000" w:firstRow="0" w:lastRow="0" w:firstColumn="1" w:lastColumn="0" w:oddVBand="0" w:evenVBand="0" w:oddHBand="0" w:evenHBand="0" w:firstRowFirstColumn="0" w:firstRowLastColumn="0" w:lastRowFirstColumn="0" w:lastRowLastColumn="0"/>
+            <w:tcW w:w="9350" w:type="dxa"/>
+            <w:gridSpan w:val="3"/>
+          </w:tcPr>
+          <w:p>
+            <w:pPr>
+              <w:rPr>
+                <w:rFonts w:ascii="Dante" w:hAnsi="Dante"/>
+                <w:sz w:val="24"/>
+                <w:szCs w:val="24"/>
+              </w:rPr>
+            </w:pPr>
+            <w:r>
+              <w:rPr>
+                <w:rFonts w:ascii="Dante" w:hAnsi="Dante"/>
+                <w:b w:val="0"/>
+                <w:bCs w:val="0"/>
+                <w:sz w:val="28"/>
+                <w:szCs w:val="28"/>
+              </w:rPr>
+              <w:t>Representation</w:t>
+            </w:r>
+          </w:p>
+        </w:tc>
+      </w:tr>
+      <w:tr>
+        <w:trPr>
+          <w:cnfStyle w:val="000000100000" w:firstRow="0" w:lastRow="0" w:firstColumn="0" w:lastColumn="0" w:oddVBand="0" w:evenVBand="0" w:oddHBand="1" w:evenHBand="0" w:firstRowFirstColumn="0" w:firstRowLastColumn="0" w:lastRowFirstColumn="0" w:lastRowLastColumn="0"/>
+        </w:trPr>
+        <w:tc>
+          <w:tcPr>
+            <w:cnfStyle w:val="001000000000" w:firstRow="0" w:lastRow="0" w:firstColumn="1" w:lastColumn="0" w:oddVBand="0" w:evenVBand="0" w:oddHBand="0" w:evenHBand="0" w:firstRowFirstColumn="0" w:firstRowLastColumn="0" w:lastRowFirstColumn="0" w:lastRowLastColumn="0"/>
+            <w:tcW w:w="504" w:type="dxa"/>
+          </w:tcPr>
+          <w:p>
+            <w:pPr>
+              <w:rPr>
+                <w:rFonts w:ascii="Dante" w:hAnsi="Dante"/>
+                <w:b w:val="0"/>
+                <w:bCs w:val="0"/>
+                <w:sz w:val="24"/>
+                <w:szCs w:val="24"/>
+              </w:rPr>
+            </w:pPr>
+            <w:r>
+              <w:rPr>
+                <w:rFonts w:ascii="Dante" w:hAnsi="Dante"/>
+                <w:b w:val="0"/>
+                <w:bCs w:val="0"/>
+                <w:sz w:val="24"/>
+                <w:szCs w:val="24"/>
+              </w:rPr>
+              <w:t>1</w:t>
+            </w:r>
+          </w:p>
+        </w:tc>
+        <w:tc>
+          <w:tcPr>
+            <w:tcW w:w="2309" w:type="dxa"/>
+          </w:tcPr>
+          <w:p>
+            <w:pPr>
+              <w:cnfStyle w:val="000000100000" w:firstRow="0" w:lastRow="0" w:firstColumn="0" w:lastColumn="0" w:oddVBand="0" w:evenVBand="0" w:oddHBand="1" w:evenHBand="0" w:firstRowFirstColumn="0" w:firstRowLastColumn="0" w:lastRowFirstColumn="0" w:lastRowLastColumn="0"/>
+              <w:rPr>
+                <w:rFonts w:ascii="Dante" w:hAnsi="Dante"/>
+                <w:sz w:val="24"/>
+                <w:szCs w:val="24"/>
+              </w:rPr>
+            </w:pPr>
+            <w:r>
+              <w:rPr>
+                <w:rFonts w:ascii="Dante" w:hAnsi="Dante"/>
+                <w:sz w:val="24"/>
+                <w:szCs w:val="24"/>
+              </w:rPr>
+              <w:t>Basemap</w:t>
+            </w:r>
+          </w:p>
+        </w:tc>
+        <w:tc>
+          <w:tcPr>
+            <w:tcW w:w="6537" w:type="dxa"/>
+          </w:tcPr>
+          <w:p>
+            <w:pPr>
+              <w:cnfStyle w:val="000000100000" w:firstRow="0" w:lastRow="0" w:firstColumn="0" w:lastColumn="0" w:oddVBand="0" w:evenVBand="0" w:oddHBand="1" w:evenHBand="0" w:firstRowFirstColumn="0" w:firstRowLastColumn="0" w:lastRowFirstColumn="0" w:lastRowLastColumn="0"/>
+              <w:rPr>
+                <w:rFonts w:ascii="Dante" w:hAnsi="Dante"/>
+                <w:sz w:val="24"/>
+                <w:szCs w:val="24"/>
+              </w:rPr>
+            </w:pPr>
+            <w:r>
+              <w:rPr>
+                <w:rFonts w:ascii="Dante" w:hAnsi="Dante"/>
+                <w:sz w:val="24"/>
+                <w:szCs w:val="24"/>
+              </w:rPr>
+              <w:t>Natural Earth data – outline of Wisconsin and neighboring states</w:t>
+            </w:r>
+          </w:p>
+        </w:tc>
+      </w:tr>
+      <w:tr>
+        <w:tc>
+          <w:tcPr>
+            <w:cnfStyle w:val="001000000000" w:firstRow="0" w:lastRow="0" w:firstColumn="1" w:lastColumn="0" w:oddVBand="0" w:evenVBand="0" w:oddHBand="0" w:evenHBand="0" w:firstRowFirstColumn="0" w:firstRowLastColumn="0" w:lastRowFirstColumn="0" w:lastRowLastColumn="0"/>
+            <w:tcW w:w="504" w:type="dxa"/>
+          </w:tcPr>
+          <w:p>
+            <w:pPr>
+              <w:rPr>
+                <w:rFonts w:ascii="Dante" w:hAnsi="Dante"/>
+                <w:b w:val="0"/>
+                <w:bCs w:val="0"/>
+                <w:sz w:val="24"/>
+                <w:szCs w:val="24"/>
+              </w:rPr>
+            </w:pPr>
+            <w:r>
+              <w:rPr>
+                <w:rFonts w:ascii="Dante" w:hAnsi="Dante"/>
+                <w:b w:val="0"/>
+                <w:bCs w:val="0"/>
+                <w:sz w:val="24"/>
+                <w:szCs w:val="24"/>
+              </w:rPr>
+              <w:t>2</w:t>
+            </w:r>
+          </w:p>
+        </w:tc>
+        <w:tc>
+          <w:tcPr>
+            <w:tcW w:w="2309" w:type="dxa"/>
+          </w:tcPr>
+          <w:p>
+            <w:pPr>
+              <w:cnfStyle w:val="000000000000" w:firstRow="0" w:lastRow="0" w:firstColumn="0" w:lastColumn="0" w:oddVBand="0" w:evenVBand="0" w:oddHBand="0" w:evenHBand="0" w:firstRowFirstColumn="0" w:firstRowLastColumn="0" w:lastRowFirstColumn="0" w:lastRowLastColumn="0"/>
+              <w:rPr>
+                <w:rFonts w:ascii="Dante" w:hAnsi="Dante"/>
+                <w:sz w:val="24"/>
+                <w:szCs w:val="24"/>
+              </w:rPr>
+            </w:pPr>
+            <w:r>
+              <w:rPr>
+                <w:rFonts w:ascii="Dante" w:hAnsi="Dante"/>
+                <w:sz w:val="24"/>
+                <w:szCs w:val="24"/>
+              </w:rPr>
+              <w:t>Title</w:t>
+            </w:r>
+          </w:p>
+        </w:tc>
+        <w:tc>
+          <w:tcPr>
+            <w:tcW w:w="6537" w:type="dxa"/>
+          </w:tcPr>
+          <w:p>
+            <w:pPr>
+              <w:cnfStyle w:val="000000000000" w:firstRow="0" w:lastRow="0" w:firstColumn="0" w:lastColumn="0" w:oddVBand="0" w:evenVBand="0" w:oddHBand="0" w:evenHBand="0" w:firstRowFirstColumn="0" w:firstRowLastColumn="0" w:lastRowFirstColumn="0" w:lastRowLastColumn="0"/>
+              <w:rPr>
+                <w:rFonts w:ascii="Dante" w:hAnsi="Dante"/>
+                <w:sz w:val="24"/>
+                <w:szCs w:val="24"/>
+              </w:rPr>
+            </w:pPr>
+            <w:r>
+              <w:rPr>
+                <w:rFonts w:ascii="Dante" w:hAnsi="Dante"/>
+                <w:sz w:val="24"/>
+                <w:szCs w:val="24"/>
+              </w:rPr>
+              <w:t xml:space="preserve">Chapter title – relevant to Wisconsin </w:t>
+            </w:r>
+            <w:r>
+              <w:rPr>
+                <w:rFonts w:ascii="Dante" w:hAnsi="Dante"/>
+                <w:sz w:val="24"/>
+                <w:szCs w:val="24"/>
+              </w:rPr>
+              <w:t>effigy mounds and their destruction</w:t>
+            </w:r>
+          </w:p>
+        </w:tc>
+      </w:tr>
+      <w:tr>
+        <w:trPr>
+          <w:cnfStyle w:val="000000100000" w:firstRow="0" w:lastRow="0" w:firstColumn="0" w:lastColumn="0" w:oddVBand="0" w:evenVBand="0" w:oddHBand="1" w:evenHBand="0" w:firstRowFirstColumn="0" w:firstRowLastColumn="0" w:lastRowFirstColumn="0" w:lastRowLastColumn="0"/>
+        </w:trPr>
+        <w:tc>
+          <w:tcPr>
+            <w:cnfStyle w:val="001000000000" w:firstRow="0" w:lastRow="0" w:firstColumn="1" w:lastColumn="0" w:oddVBand="0" w:evenVBand="0" w:oddHBand="0" w:evenHBand="0" w:firstRowFirstColumn="0" w:firstRowLastColumn="0" w:lastRowFirstColumn="0" w:lastRowLastColumn="0"/>
+            <w:tcW w:w="504" w:type="dxa"/>
+          </w:tcPr>
+          <w:p>
+            <w:pPr>
+              <w:rPr>
+                <w:rFonts w:ascii="Dante" w:hAnsi="Dante"/>
+                <w:b w:val="0"/>
+                <w:bCs w:val="0"/>
+                <w:sz w:val="24"/>
+                <w:szCs w:val="24"/>
+              </w:rPr>
+            </w:pPr>
+            <w:r>
+              <w:rPr>
+                <w:rFonts w:ascii="Dante" w:hAnsi="Dante"/>
+                <w:b w:val="0"/>
+                <w:bCs w:val="0"/>
+                <w:sz w:val="24"/>
+                <w:szCs w:val="24"/>
+              </w:rPr>
+              <w:t>3</w:t>
+            </w:r>
+          </w:p>
+        </w:tc>
+        <w:tc>
+          <w:tcPr>
+            <w:tcW w:w="2309" w:type="dxa"/>
+          </w:tcPr>
+          <w:p>
+            <w:pPr>
+              <w:cnfStyle w:val="000000100000" w:firstRow="0" w:lastRow="0" w:firstColumn="0" w:lastColumn="0" w:oddVBand="0" w:evenVBand="0" w:oddHBand="1" w:evenHBand="0" w:firstRowFirstColumn="0" w:firstRowLastColumn="0" w:lastRowFirstColumn="0" w:lastRowLastColumn="0"/>
+              <w:rPr>
+                <w:rFonts w:ascii="Dante" w:hAnsi="Dante"/>
+                <w:sz w:val="24"/>
+                <w:szCs w:val="24"/>
+              </w:rPr>
+            </w:pPr>
+            <w:r>
+              <w:rPr>
+                <w:rFonts w:ascii="Dante" w:hAnsi="Dante"/>
+                <w:sz w:val="24"/>
+                <w:szCs w:val="24"/>
+              </w:rPr>
+              <w:t>Article Text</w:t>
+            </w:r>
+          </w:p>
+        </w:tc>
+        <w:tc>
+          <w:tcPr>
+            <w:tcW w:w="6537" w:type="dxa"/>
+          </w:tcPr>
+          <w:p>
+            <w:pPr>
+              <w:cnfStyle w:val="000000100000" w:firstRow="0" w:lastRow="0" w:firstColumn="0" w:lastColumn="0" w:oddVBand="0" w:evenVBand="0" w:oddHBand="1" w:evenHBand="0" w:firstRowFirstColumn="0" w:firstRowLastColumn="0" w:lastRowFirstColumn="0" w:lastRowLastColumn="0"/>
+              <w:rPr>
+                <w:rFonts w:ascii="Dante" w:hAnsi="Dante"/>
+                <w:sz w:val="24"/>
+                <w:szCs w:val="24"/>
+              </w:rPr>
+            </w:pPr>
+            <w:r>
+              <w:rPr>
+                <w:rFonts w:ascii="Dante" w:hAnsi="Dante"/>
+                <w:sz w:val="24"/>
+                <w:szCs w:val="24"/>
+              </w:rPr>
+              <w:t xml:space="preserve">History of </w:t>
+            </w:r>
+            <w:r>
+              <w:rPr>
+                <w:rFonts w:ascii="Dante" w:hAnsi="Dante"/>
+                <w:sz w:val="24"/>
+                <w:szCs w:val="24"/>
+              </w:rPr>
+              <w:t xml:space="preserve">effigy mounds </w:t>
+            </w:r>
+            <w:r>
+              <w:rPr>
+                <w:rFonts w:ascii="Dante" w:hAnsi="Dante"/>
+                <w:sz w:val="24"/>
+                <w:szCs w:val="24"/>
+              </w:rPr>
+              <w:t>and</w:t>
+            </w:r>
+            <w:r>
+              <w:rPr>
+                <w:rFonts w:ascii="Dante" w:hAnsi="Dante"/>
+                <w:sz w:val="24"/>
+                <w:szCs w:val="24"/>
+              </w:rPr>
+              <w:t xml:space="preserve"> their destruction</w:t>
+            </w:r>
+            <w:r>
+              <w:rPr>
+                <w:rFonts w:ascii="Dante" w:hAnsi="Dante"/>
+                <w:sz w:val="24"/>
+                <w:szCs w:val="24"/>
+              </w:rPr>
+              <w:t xml:space="preserve"> in Wisconsin and current status</w:t>
+            </w:r>
+            <w:r>
+              <w:rPr>
+                <w:rFonts w:ascii="Dante" w:hAnsi="Dante"/>
+                <w:sz w:val="24"/>
+                <w:szCs w:val="24"/>
+              </w:rPr>
+              <w:t xml:space="preserve"> (legal and otherwise)</w:t>
+            </w:r>
+            <w:r>
+              <w:rPr>
+                <w:rFonts w:ascii="Dante" w:hAnsi="Dante"/>
+                <w:sz w:val="24"/>
+                <w:szCs w:val="24"/>
+              </w:rPr>
+              <w:t>.</w:t>
+            </w:r>
+          </w:p>
+        </w:tc>
+      </w:tr>
+      <w:tr>
+        <w:tc>
+          <w:tcPr>
+            <w:cnfStyle w:val="001000000000" w:firstRow="0" w:lastRow="0" w:firstColumn="1" w:lastColumn="0" w:oddVBand="0" w:evenVBand="0" w:oddHBand="0" w:evenHBand="0" w:firstRowFirstColumn="0" w:firstRowLastColumn="0" w:lastRowFirstColumn="0" w:lastRowLastColumn="0"/>
+            <w:tcW w:w="504" w:type="dxa"/>
+          </w:tcPr>
+          <w:p>
+            <w:pPr>
+              <w:rPr>
+                <w:rFonts w:ascii="Dante" w:hAnsi="Dante"/>
+                <w:b w:val="0"/>
+                <w:bCs w:val="0"/>
+                <w:sz w:val="24"/>
+                <w:szCs w:val="24"/>
+              </w:rPr>
+            </w:pPr>
+            <w:r>
+              <w:rPr>
+                <w:rFonts w:ascii="Dante" w:hAnsi="Dante"/>
+                <w:b w:val="0"/>
+                <w:bCs w:val="0"/>
+                <w:sz w:val="24"/>
+                <w:szCs w:val="24"/>
+              </w:rPr>
+              <w:t>4</w:t>
+            </w:r>
+          </w:p>
+        </w:tc>
+        <w:tc>
+          <w:tcPr>
+            <w:tcW w:w="2309" w:type="dxa"/>
+          </w:tcPr>
+          <w:p>
+            <w:pPr>
+              <w:cnfStyle w:val="000000000000" w:firstRow="0" w:lastRow="0" w:firstColumn="0" w:lastColumn="0" w:oddVBand="0" w:evenVBand="0" w:oddHBand="0" w:evenHBand="0" w:firstRowFirstColumn="0" w:firstRowLastColumn="0" w:lastRowFirstColumn="0" w:lastRowLastColumn="0"/>
+              <w:rPr>
+                <w:rFonts w:ascii="Dante" w:hAnsi="Dante"/>
+                <w:sz w:val="24"/>
+                <w:szCs w:val="24"/>
+              </w:rPr>
+            </w:pPr>
+            <w:r>
+              <w:rPr>
+                <w:rFonts w:ascii="Dante" w:hAnsi="Dante"/>
+                <w:sz w:val="24"/>
+                <w:szCs w:val="24"/>
+              </w:rPr>
+              <w:t>Mounds</w:t>
+            </w:r>
+          </w:p>
+        </w:tc>
+        <w:tc>
+          <w:tcPr>
+            <w:tcW w:w="6537" w:type="dxa"/>
+          </w:tcPr>
+          <w:p>
+            <w:pPr>
+              <w:cnfStyle w:val="000000000000" w:firstRow="0" w:lastRow="0" w:firstColumn="0" w:lastColumn="0" w:oddVBand="0" w:evenVBand="0" w:oddHBand="0" w:evenHBand="0" w:firstRowFirstColumn="0" w:firstRowLastColumn="0" w:lastRowFirstColumn="0" w:lastRowLastColumn="0"/>
+              <w:rPr>
+                <w:rFonts w:ascii="Dante" w:hAnsi="Dante"/>
+                <w:sz w:val="24"/>
+                <w:szCs w:val="24"/>
+              </w:rPr>
+            </w:pPr>
+            <w:r>
+              <w:rPr>
+                <w:rFonts w:ascii="Dante" w:hAnsi="Dante"/>
+                <w:sz w:val="24"/>
+                <w:szCs w:val="24"/>
+              </w:rPr>
+              <w:t>Points representing individual effigy mounds</w:t>
+            </w:r>
+          </w:p>
+        </w:tc>
+      </w:tr>
+      <w:tr>
+        <w:trPr>
+          <w:cnfStyle w:val="000000100000" w:firstRow="0" w:lastRow="0" w:firstColumn="0" w:lastColumn="0" w:oddVBand="0" w:evenVBand="0" w:oddHBand="1" w:evenHBand="0" w:firstRowFirstColumn="0" w:firstRowLastColumn="0" w:lastRowFirstColumn="0" w:lastRowLastColumn="0"/>
+        </w:trPr>
+        <w:tc>
+          <w:tcPr>
+            <w:cnfStyle w:val="001000000000" w:firstRow="0" w:lastRow="0" w:firstColumn="1" w:lastColumn="0" w:oddVBand="0" w:evenVBand="0" w:oddHBand="0" w:evenHBand="0" w:firstRowFirstColumn="0" w:firstRowLastColumn="0" w:lastRowFirstColumn="0" w:lastRowLastColumn="0"/>
+            <w:tcW w:w="504" w:type="dxa"/>
+          </w:tcPr>
+          <w:p>
+            <w:pPr>
+              <w:rPr>
+                <w:rFonts w:ascii="Dante" w:hAnsi="Dante"/>
+                <w:b w:val="0"/>
+                <w:bCs w:val="0"/>
+                <w:sz w:val="24"/>
+                <w:szCs w:val="24"/>
+              </w:rPr>
+            </w:pPr>
+            <w:r>
+              <w:rPr>
+                <w:rFonts w:ascii="Dante" w:hAnsi="Dante"/>
+                <w:b w:val="0"/>
+                <w:bCs w:val="0"/>
+                <w:sz w:val="24"/>
+                <w:szCs w:val="24"/>
+              </w:rPr>
+              <w:t>5</w:t>
+            </w:r>
+          </w:p>
+        </w:tc>
+        <w:tc>
+          <w:tcPr>
+            <w:tcW w:w="2309" w:type="dxa"/>
+          </w:tcPr>
+          <w:p>
+            <w:pPr>
+              <w:cnfStyle w:val="000000100000" w:firstRow="0" w:lastRow="0" w:firstColumn="0" w:lastColumn="0" w:oddVBand="0" w:evenVBand="0" w:oddHBand="1" w:evenHBand="0" w:firstRowFirstColumn="0" w:firstRowLastColumn="0" w:lastRowFirstColumn="0" w:lastRowLastColumn="0"/>
+              <w:rPr>
+                <w:rFonts w:ascii="Dante" w:hAnsi="Dante"/>
+                <w:sz w:val="24"/>
+                <w:szCs w:val="24"/>
+              </w:rPr>
+            </w:pPr>
+            <w:r>
+              <w:rPr>
+                <w:rFonts w:ascii="Dante" w:hAnsi="Dante"/>
+                <w:sz w:val="24"/>
+                <w:szCs w:val="24"/>
+              </w:rPr>
+              <w:t>Historic Tribal Lands</w:t>
+            </w:r>
+          </w:p>
+        </w:tc>
+        <w:tc>
+          <w:tcPr>
+            <w:tcW w:w="6537" w:type="dxa"/>
+          </w:tcPr>
+          <w:p>
+            <w:pPr>
+              <w:cnfStyle w:val="000000100000" w:firstRow="0" w:lastRow="0" w:firstColumn="0" w:lastColumn="0" w:oddVBand="0" w:evenVBand="0" w:oddHBand="1" w:evenHBand="0" w:firstRowFirstColumn="0" w:firstRowLastColumn="0" w:lastRowFirstColumn="0" w:lastRowLastColumn="0"/>
+              <w:rPr>
+                <w:rFonts w:ascii="Dante" w:hAnsi="Dante"/>
+                <w:sz w:val="24"/>
+                <w:szCs w:val="24"/>
+              </w:rPr>
+            </w:pPr>
+            <w:r>
+              <w:rPr>
+                <w:rFonts w:ascii="Dante" w:hAnsi="Dante"/>
+                <w:sz w:val="24"/>
+                <w:szCs w:val="24"/>
+              </w:rPr>
+              <w:t>Polygons representing historical extent of tribal lands</w:t>
+            </w:r>
+          </w:p>
+        </w:tc>
+      </w:tr>
+      <w:tr>
+        <w:tc>
+          <w:tcPr>
+            <w:cnfStyle w:val="001000000000" w:firstRow="0" w:lastRow="0" w:firstColumn="1" w:lastColumn="0" w:oddVBand="0" w:evenVBand="0" w:oddHBand="0" w:evenHBand="0" w:firstRowFirstColumn="0" w:firstRowLastColumn="0" w:lastRowFirstColumn="0" w:lastRowLastColumn="0"/>
+            <w:tcW w:w="504" w:type="dxa"/>
+          </w:tcPr>
+          <w:p>
+            <w:pPr>
+              <w:rPr>
+                <w:rFonts w:ascii="Dante" w:hAnsi="Dante"/>
+                <w:b w:val="0"/>
+                <w:bCs w:val="0"/>
+                <w:sz w:val="24"/>
+                <w:szCs w:val="24"/>
+              </w:rPr>
+            </w:pPr>
+            <w:r>
+              <w:rPr>
+                <w:rFonts w:ascii="Dante" w:hAnsi="Dante"/>
+                <w:b w:val="0"/>
+                <w:bCs w:val="0"/>
+                <w:sz w:val="24"/>
+                <w:szCs w:val="24"/>
+              </w:rPr>
+              <w:t>6</w:t>
+            </w:r>
+          </w:p>
+        </w:tc>
+        <w:tc>
+          <w:tcPr>
+            <w:tcW w:w="2309" w:type="dxa"/>
+          </w:tcPr>
+          <w:p>
+            <w:pPr>
+              <w:cnfStyle w:val="000000000000" w:firstRow="0" w:lastRow="0" w:firstColumn="0" w:lastColumn="0" w:oddVBand="0" w:evenVBand="0" w:oddHBand="0" w:evenHBand="0" w:firstRowFirstColumn="0" w:firstRowLastColumn="0" w:lastRowFirstColumn="0" w:lastRowLastColumn="0"/>
+              <w:rPr>
+                <w:rFonts w:ascii="Dante" w:hAnsi="Dante"/>
+                <w:sz w:val="24"/>
+                <w:szCs w:val="24"/>
+              </w:rPr>
+            </w:pPr>
+            <w:r>
+              <w:rPr>
+                <w:rFonts w:ascii="Dante" w:hAnsi="Dante"/>
+                <w:sz w:val="24"/>
+                <w:szCs w:val="24"/>
+              </w:rPr>
+              <w:t>Information Panel</w:t>
+            </w:r>
+          </w:p>
+        </w:tc>
+        <w:tc>
+          <w:tcPr>
+            <w:tcW w:w="6537" w:type="dxa"/>
+          </w:tcPr>
+          <w:p>
+            <w:pPr>
+              <w:cnfStyle w:val="000000000000" w:firstRow="0" w:lastRow="0" w:firstColumn="0" w:lastColumn="0" w:oddVBand="0" w:evenVBand="0" w:oddHBand="0" w:evenHBand="0" w:firstRowFirstColumn="0" w:firstRowLastColumn="0" w:lastRowFirstColumn="0" w:lastRowLastColumn="0"/>
+              <w:rPr>
+                <w:rFonts w:ascii="Dante" w:hAnsi="Dante"/>
+                <w:sz w:val="24"/>
+                <w:szCs w:val="24"/>
+              </w:rPr>
+            </w:pPr>
+            <w:r>
+              <w:rPr>
+                <w:rFonts w:ascii="Dante" w:hAnsi="Dante"/>
+                <w:sz w:val="24"/>
+                <w:szCs w:val="24"/>
+              </w:rPr>
+              <w:t>Information panel containing relevant information on mounds and tribes.</w:t>
+            </w:r>
+          </w:p>
+        </w:tc>
+      </w:tr>
+      <w:tr>
+        <w:trPr>
+          <w:cnfStyle w:val="000000100000" w:firstRow="0" w:lastRow="0" w:firstColumn="0" w:lastColumn="0" w:oddVBand="0" w:evenVBand="0" w:oddHBand="1" w:evenHBand="0" w:firstRowFirstColumn="0" w:firstRowLastColumn="0" w:lastRowFirstColumn="0" w:lastRowLastColumn="0"/>
+        </w:trPr>
+        <w:tc>
+          <w:tcPr>
+            <w:cnfStyle w:val="001000000000" w:firstRow="0" w:lastRow="0" w:firstColumn="1" w:lastColumn="0" w:oddVBand="0" w:evenVBand="0" w:oddHBand="0" w:evenHBand="0" w:firstRowFirstColumn="0" w:firstRowLastColumn="0" w:lastRowFirstColumn="0" w:lastRowLastColumn="0"/>
+            <w:tcW w:w="9350" w:type="dxa"/>
+            <w:gridSpan w:val="3"/>
+          </w:tcPr>
+          <w:p>
+            <w:pPr>
+              <w:rPr>
+                <w:rFonts w:ascii="Dante" w:hAnsi="Dante"/>
+                <w:sz w:val="24"/>
+                <w:szCs w:val="24"/>
+              </w:rPr>
+            </w:pPr>
+            <w:r>
+              <w:rPr>
+                <w:rFonts w:ascii="Dante" w:hAnsi="Dante"/>
+                <w:b w:val="0"/>
+                <w:bCs w:val="0"/>
+                <w:sz w:val="28"/>
+                <w:szCs w:val="28"/>
+              </w:rPr>
+              <w:t>Interaction</w:t>
+            </w:r>
+          </w:p>
+        </w:tc>
+      </w:tr>
+      <w:tr>
+        <w:tc>
+          <w:tcPr>
+            <w:cnfStyle w:val="001000000000" w:firstRow="0" w:lastRow="0" w:firstColumn="1" w:lastColumn="0" w:oddVBand="0" w:evenVBand="0" w:oddHBand="0" w:evenHBand="0" w:firstRowFirstColumn="0" w:firstRowLastColumn="0" w:lastRowFirstColumn="0" w:lastRowLastColumn="0"/>
+            <w:tcW w:w="504" w:type="dxa"/>
+          </w:tcPr>
+          <w:p>
+            <w:pPr>
+              <w:rPr>
+                <w:rFonts w:ascii="Dante" w:hAnsi="Dante"/>
+                <w:b w:val="0"/>
+                <w:bCs w:val="0"/>
+                <w:sz w:val="24"/>
+                <w:szCs w:val="24"/>
+              </w:rPr>
+            </w:pPr>
+            <w:r>
+              <w:rPr>
+                <w:rFonts w:ascii="Dante" w:hAnsi="Dante"/>
+                <w:b w:val="0"/>
+                <w:bCs w:val="0"/>
+                <w:sz w:val="24"/>
+                <w:szCs w:val="24"/>
+              </w:rPr>
+              <w:t>1</w:t>
+            </w:r>
+          </w:p>
+        </w:tc>
+        <w:tc>
+          <w:tcPr>
+            <w:tcW w:w="2309" w:type="dxa"/>
+          </w:tcPr>
+          <w:p>
+            <w:pPr>
+              <w:cnfStyle w:val="000000000000" w:firstRow="0" w:lastRow="0" w:firstColumn="0" w:lastColumn="0" w:oddVBand="0" w:evenVBand="0" w:oddHBand="0" w:evenHBand="0" w:firstRowFirstColumn="0" w:firstRowLastColumn="0" w:lastRowFirstColumn="0" w:lastRowLastColumn="0"/>
+              <w:rPr>
+                <w:rFonts w:ascii="Dante" w:hAnsi="Dante"/>
+                <w:sz w:val="24"/>
+                <w:szCs w:val="24"/>
+              </w:rPr>
+            </w:pPr>
+            <w:r>
+              <w:rPr>
+                <w:rFonts w:ascii="Dante" w:hAnsi="Dante"/>
+                <w:sz w:val="24"/>
+                <w:szCs w:val="24"/>
+              </w:rPr>
+              <w:t>Mound</w:t>
+            </w:r>
+            <w:r>
+              <w:rPr>
+                <w:rFonts w:ascii="Dante" w:hAnsi="Dante"/>
+                <w:sz w:val="24"/>
+                <w:szCs w:val="24"/>
+              </w:rPr>
+              <w:t xml:space="preserve"> Selection</w:t>
+            </w:r>
+          </w:p>
+        </w:tc>
+        <w:tc>
+          <w:tcPr>
+            <w:tcW w:w="6537" w:type="dxa"/>
+          </w:tcPr>
+          <w:p>
+            <w:pPr>
+              <w:cnfStyle w:val="000000000000" w:firstRow="0" w:lastRow="0" w:firstColumn="0" w:lastColumn="0" w:oddVBand="0" w:evenVBand="0" w:oddHBand="0" w:evenHBand="0" w:firstRowFirstColumn="0" w:firstRowLastColumn="0" w:lastRowFirstColumn="0" w:lastRowLastColumn="0"/>
+              <w:rPr>
+                <w:rFonts w:ascii="Dante" w:hAnsi="Dante"/>
+                <w:sz w:val="24"/>
+                <w:szCs w:val="24"/>
+              </w:rPr>
+            </w:pPr>
+            <w:r>
+              <w:rPr>
+                <w:rFonts w:ascii="Dante" w:hAnsi="Dante"/>
+                <w:sz w:val="24"/>
+                <w:szCs w:val="24"/>
+              </w:rPr>
+              <w:t xml:space="preserve">Retrieve: </w:t>
+            </w:r>
+            <w:r>
+              <w:rPr>
+                <w:rFonts w:ascii="Dante" w:hAnsi="Dante"/>
+                <w:sz w:val="24"/>
+                <w:szCs w:val="24"/>
+              </w:rPr>
+              <w:t>display</w:t>
+            </w:r>
+            <w:r>
+              <w:rPr>
+                <w:rFonts w:ascii="Dante" w:hAnsi="Dante"/>
+                <w:sz w:val="24"/>
+                <w:szCs w:val="24"/>
+              </w:rPr>
+              <w:t xml:space="preserve"> information on th</w:t>
+            </w:r>
+            <w:r>
+              <w:rPr>
+                <w:rFonts w:ascii="Dante" w:hAnsi="Dante"/>
+                <w:sz w:val="24"/>
+                <w:szCs w:val="24"/>
+              </w:rPr>
+              <w:t>e selected mound in info panel</w:t>
+            </w:r>
+          </w:p>
+        </w:tc>
+      </w:tr>
+      <w:tr>
+        <w:trPr>
+          <w:cnfStyle w:val="000000100000" w:firstRow="0" w:lastRow="0" w:firstColumn="0" w:lastColumn="0" w:oddVBand="0" w:evenVBand="0" w:oddHBand="1" w:evenHBand="0" w:firstRowFirstColumn="0" w:firstRowLastColumn="0" w:lastRowFirstColumn="0" w:lastRowLastColumn="0"/>
+        </w:trPr>
+        <w:tc>
+          <w:tcPr>
+            <w:cnfStyle w:val="001000000000" w:firstRow="0" w:lastRow="0" w:firstColumn="1" w:lastColumn="0" w:oddVBand="0" w:evenVBand="0" w:oddHBand="0" w:evenHBand="0" w:firstRowFirstColumn="0" w:firstRowLastColumn="0" w:lastRowFirstColumn="0" w:lastRowLastColumn="0"/>
+            <w:tcW w:w="504" w:type="dxa"/>
+          </w:tcPr>
+          <w:p>
+            <w:pPr>
+              <w:rPr>
+                <w:rFonts w:ascii="Dante" w:hAnsi="Dante"/>
+                <w:b w:val="0"/>
+                <w:bCs w:val="0"/>
+                <w:sz w:val="24"/>
+                <w:szCs w:val="24"/>
+              </w:rPr>
+            </w:pPr>
+            <w:r>
+              <w:rPr>
+                <w:rFonts w:ascii="Dante" w:hAnsi="Dante"/>
+                <w:b w:val="0"/>
+                <w:bCs w:val="0"/>
+                <w:sz w:val="24"/>
+                <w:szCs w:val="24"/>
+              </w:rPr>
+              <w:t>2</w:t>
+            </w:r>
+          </w:p>
+        </w:tc>
+        <w:tc>
+          <w:tcPr>
+            <w:tcW w:w="2309" w:type="dxa"/>
+          </w:tcPr>
+          <w:p>
+            <w:pPr>
+              <w:cnfStyle w:val="000000100000" w:firstRow="0" w:lastRow="0" w:firstColumn="0" w:lastColumn="0" w:oddVBand="0" w:evenVBand="0" w:oddHBand="1" w:evenHBand="0" w:firstRowFirstColumn="0" w:firstRowLastColumn="0" w:lastRowFirstColumn="0" w:lastRowLastColumn="0"/>
+              <w:rPr>
+                <w:rFonts w:ascii="Dante" w:hAnsi="Dante"/>
+                <w:sz w:val="24"/>
+                <w:szCs w:val="24"/>
+              </w:rPr>
+            </w:pPr>
+            <w:r>
+              <w:rPr>
+                <w:rFonts w:ascii="Dante" w:hAnsi="Dante"/>
+                <w:sz w:val="24"/>
+                <w:szCs w:val="24"/>
+              </w:rPr>
+              <w:t>Tribal Lands</w:t>
+            </w:r>
+            <w:r>
+              <w:rPr>
+                <w:rFonts w:ascii="Dante" w:hAnsi="Dante"/>
+                <w:sz w:val="24"/>
+                <w:szCs w:val="24"/>
+              </w:rPr>
+              <w:t xml:space="preserve"> Selection</w:t>
+            </w:r>
+          </w:p>
+        </w:tc>
+        <w:tc>
+          <w:tcPr>
+            <w:tcW w:w="6537" w:type="dxa"/>
+          </w:tcPr>
+          <w:p>
+            <w:pPr>
+              <w:cnfStyle w:val="000000100000" w:firstRow="0" w:lastRow="0" w:firstColumn="0" w:lastColumn="0" w:oddVBand="0" w:evenVBand="0" w:oddHBand="1" w:evenHBand="0" w:firstRowFirstColumn="0" w:firstRowLastColumn="0" w:lastRowFirstColumn="0" w:lastRowLastColumn="0"/>
+              <w:rPr>
+                <w:rFonts w:ascii="Dante" w:hAnsi="Dante"/>
+                <w:sz w:val="24"/>
+                <w:szCs w:val="24"/>
+              </w:rPr>
+            </w:pPr>
+            <w:r>
+              <w:rPr>
+                <w:rFonts w:ascii="Dante" w:hAnsi="Dante"/>
+                <w:sz w:val="24"/>
+                <w:szCs w:val="24"/>
+              </w:rPr>
+              <w:t>Retrieve: display information on selected tribe in info panel</w:t>
+            </w:r>
+          </w:p>
+        </w:tc>
+      </w:tr>
+      <w:tr>
+        <w:tc>
+          <w:tcPr>
+            <w:tcW w:w="504" w:type="dxa"/>
+          </w:tcPr>
+          <w:p>
+            <w:pPr>
+              <w:cnfStyle w:val="001000000000" w:firstRow="0" w:lastRow="0" w:firstColumn="1" w:lastColumn="0" w:oddVBand="0" w:evenVBand="0" w:oddHBand="0" w:evenHBand="0" w:firstRowFirstColumn="0" w:firstRowLastColumn="0" w:lastRowFirstColumn="0" w:lastRowLastColumn="0"/>
+              <w:rPr>
+                <w:rFonts w:ascii="Dante" w:hAnsi="Dante"/>
+                <w:b w:val="0"/>
+                <w:bCs w:val="0"/>
+                <w:sz w:val="24"/>
+                <w:szCs w:val="24"/>
+              </w:rPr>
+            </w:pPr>
+            <w:r>
+              <w:rPr>
+                <w:rFonts w:ascii="Dante" w:hAnsi="Dante"/>
+                <w:b w:val="0"/>
+                <w:bCs w:val="0"/>
+                <w:sz w:val="24"/>
+                <w:szCs w:val="24"/>
+              </w:rPr>
+              <w:t>3</w:t>
+            </w:r>
+          </w:p>
+        </w:tc>
+        <w:tc>
+          <w:tcPr>
+            <w:tcW w:w="2309" w:type="dxa"/>
+          </w:tcPr>
+          <w:p>
+            <w:pPr>
+              <w:rPr>
+                <w:rFonts w:ascii="Dante" w:hAnsi="Dante"/>
+                <w:sz w:val="24"/>
+                <w:szCs w:val="24"/>
+              </w:rPr>
+            </w:pPr>
+            <w:r>
+              <w:rPr>
+                <w:rFonts w:ascii="Dante" w:hAnsi="Dante"/>
+                <w:sz w:val="24"/>
+                <w:szCs w:val="24"/>
+              </w:rPr>
+              <w:t>Menu Selection Panel</w:t>
+            </w:r>
+          </w:p>
+        </w:tc>
+        <w:tc>
+          <w:tcPr>
+            <w:tcW w:w="6537" w:type="dxa"/>
+          </w:tcPr>
+          <w:p>
+            <w:pPr>
+              <w:rPr>
+                <w:rFonts w:ascii="Dante" w:hAnsi="Dante"/>
+                <w:sz w:val="24"/>
+                <w:szCs w:val="24"/>
+              </w:rPr>
+            </w:pPr>
+            <w:r>
+              <w:rPr>
+                <w:rFonts w:ascii="Dante" w:hAnsi="Dante"/>
+                <w:sz w:val="24"/>
+                <w:szCs w:val="24"/>
+              </w:rPr>
+              <w:t>Filter: Mound status (destroyed, unprotected, protected), Tribal La</w:t>
+            </w:r>
             <w:bookmarkStart w:id="0" w:name="_GoBack"/>
-          </w:p>
-        </w:tc>
-        <w:tc>
-          <w:tcPr>
-            <w:tcW w:w="1441" w:type="dxa"/>
-          </w:tcPr>
-          <w:p>
-            <w:pPr>
-              <w:cnfStyle w:val="000000100000" w:firstRow="0" w:lastRow="0" w:firstColumn="0" w:lastColumn="0" w:oddVBand="0" w:evenVBand="0" w:oddHBand="1" w:evenHBand="0" w:firstRowFirstColumn="0" w:firstRowLastColumn="0" w:lastRowFirstColumn="0" w:lastRowLastColumn="0"/>
-              <w:rPr>
-                <w:rFonts w:ascii="Dante" w:hAnsi="Dante"/>
-                <w:sz w:val="24"/>
-                <w:szCs w:val="24"/>
-              </w:rPr>
-            </w:pPr>
-          </w:p>
-        </w:tc>
-        <w:tc>
-          <w:tcPr>
-            <w:tcW w:w="7375" w:type="dxa"/>
-          </w:tcPr>
-          <w:p>
-            <w:pPr>
-              <w:cnfStyle w:val="000000100000" w:firstRow="0" w:lastRow="0" w:firstColumn="0" w:lastColumn="0" w:oddVBand="0" w:evenVBand="0" w:oddHBand="1" w:evenHBand="0" w:firstRowFirstColumn="0" w:firstRowLastColumn="0" w:lastRowFirstColumn="0" w:lastRowLastColumn="0"/>
-              <w:rPr>
-                <w:rFonts w:ascii="Dante" w:hAnsi="Dante"/>
-                <w:sz w:val="24"/>
-                <w:szCs w:val="24"/>
-              </w:rPr>
-            </w:pPr>
+            <w:bookmarkEnd w:id="0"/>
+            <w:r>
+              <w:rPr>
+                <w:rFonts w:ascii="Dante" w:hAnsi="Dante"/>
+                <w:sz w:val="24"/>
+                <w:szCs w:val="24"/>
+              </w:rPr>
+              <w:t>nds overlay (on/off)</w:t>
+            </w:r>
           </w:p>
         </w:tc>
       </w:tr>
-      <w:bookmarkEnd w:id="0"/>
     </w:tbl>
     <w:p>
       <w:pPr>

</xml_diff>

<commit_message>
Updates Reqs to match Scenario
</commit_message>
<xml_diff>
--- a/Requirements.docx
+++ b/Requirements.docx
@@ -18,8 +18,39 @@
           <w:szCs w:val="32"/>
           <w:u w:val="single"/>
         </w:rPr>
+        <w:t xml:space="preserve">   </w:t>
+      </w:r>
+      <w:proofErr w:type="gramStart"/>
+      <w:r>
+        <w:rPr>
+          <w:rFonts w:ascii="Dante" w:hAnsi="Dante"/>
+          <w:sz w:val="32"/>
+          <w:szCs w:val="32"/>
+          <w:u w:val="single"/>
+        </w:rPr>
+        <w:t>,</w:t>
+      </w:r>
+      <w:proofErr w:type="spellStart"/>
+      <w:r>
+        <w:rPr>
+          <w:rFonts w:ascii="Dante" w:hAnsi="Dante"/>
+          <w:sz w:val="32"/>
+          <w:szCs w:val="32"/>
+          <w:u w:val="single"/>
+        </w:rPr>
         <w:t>Requirements</w:t>
       </w:r>
+      <w:r>
+        <w:rPr>
+          <w:rFonts w:ascii="Dante" w:hAnsi="Dante"/>
+          <w:sz w:val="32"/>
+          <w:szCs w:val="32"/>
+          <w:u w:val="single"/>
+        </w:rPr>
+        <w:t>n</w:t>
+      </w:r>
+      <w:proofErr w:type="spellEnd"/>
+      <w:proofErr w:type="gramEnd"/>
     </w:p>
     <w:tbl>
       <w:tblPr>
@@ -831,12 +862,20 @@
             <w:pPr>
               <w:rPr>
                 <w:rFonts w:ascii="Dante" w:hAnsi="Dante"/>
+                <w:sz w:val="24"/>
+                <w:szCs w:val="24"/>
+              </w:rPr>
+            </w:pPr>
+            <w:r>
+              <w:rPr>
+                <w:rFonts w:ascii="Dante" w:hAnsi="Dante"/>
                 <w:b w:val="0"/>
                 <w:bCs w:val="0"/>
                 <w:sz w:val="28"/>
                 <w:szCs w:val="28"/>
               </w:rPr>
-            </w:pPr>
+              <w:t xml:space="preserve">Chapter </w:t>
+            </w:r>
             <w:r>
               <w:rPr>
                 <w:rFonts w:ascii="Dante" w:hAnsi="Dante"/>
@@ -845,7 +884,7 @@
                 <w:sz w:val="28"/>
                 <w:szCs w:val="28"/>
               </w:rPr>
-              <w:t xml:space="preserve">Chapter 2 </w:t>
+              <w:t>2</w:t>
             </w:r>
             <w:r>
               <w:rPr>
@@ -855,27 +894,7 @@
                 <w:sz w:val="28"/>
                 <w:szCs w:val="28"/>
               </w:rPr>
-              <w:t>–</w:t>
-            </w:r>
-            <w:r>
-              <w:rPr>
-                <w:rFonts w:ascii="Dante" w:hAnsi="Dante"/>
-                <w:b w:val="0"/>
-                <w:bCs w:val="0"/>
-                <w:sz w:val="28"/>
-                <w:szCs w:val="28"/>
-              </w:rPr>
-              <w:t xml:space="preserve"> </w:t>
-            </w:r>
-            <w:r>
-              <w:rPr>
-                <w:rFonts w:ascii="Dante" w:hAnsi="Dante"/>
-                <w:b w:val="0"/>
-                <w:bCs w:val="0"/>
-                <w:sz w:val="28"/>
-                <w:szCs w:val="28"/>
-              </w:rPr>
-              <w:t>Wisconsin Repatriations</w:t>
+              <w:t xml:space="preserve"> – Wisconsin Effigy Mounds</w:t>
             </w:r>
           </w:p>
         </w:tc>
@@ -891,10 +910,8 @@
             <w:pPr>
               <w:rPr>
                 <w:rFonts w:ascii="Dante" w:hAnsi="Dante"/>
-                <w:b w:val="0"/>
-                <w:bCs w:val="0"/>
-                <w:sz w:val="28"/>
-                <w:szCs w:val="28"/>
+                <w:sz w:val="24"/>
+                <w:szCs w:val="24"/>
               </w:rPr>
             </w:pPr>
             <w:r>
@@ -983,39 +1000,7 @@
                 <w:sz w:val="24"/>
                 <w:szCs w:val="24"/>
               </w:rPr>
-              <w:t xml:space="preserve">Natural Earth data </w:t>
-            </w:r>
-            <w:r>
-              <w:rPr>
-                <w:rFonts w:ascii="Dante" w:hAnsi="Dante"/>
-                <w:sz w:val="24"/>
-                <w:szCs w:val="24"/>
-              </w:rPr>
-              <w:t>–</w:t>
-            </w:r>
-            <w:r>
-              <w:rPr>
-                <w:rFonts w:ascii="Dante" w:hAnsi="Dante"/>
-                <w:sz w:val="24"/>
-                <w:szCs w:val="24"/>
-              </w:rPr>
-              <w:t xml:space="preserve"> </w:t>
-            </w:r>
-            <w:r>
-              <w:rPr>
-                <w:rFonts w:ascii="Dante" w:hAnsi="Dante"/>
-                <w:sz w:val="24"/>
-                <w:szCs w:val="24"/>
-              </w:rPr>
-              <w:t xml:space="preserve">outline of </w:t>
-            </w:r>
-            <w:r>
-              <w:rPr>
-                <w:rFonts w:ascii="Dante" w:hAnsi="Dante"/>
-                <w:sz w:val="24"/>
-                <w:szCs w:val="24"/>
-              </w:rPr>
-              <w:t>Wisconsin and neighboring states</w:t>
+              <w:t>Natural Earth data – outline of Wisconsin and neighboring states</w:t>
             </w:r>
           </w:p>
         </w:tc>
@@ -1090,7 +1075,7 @@
                 <w:sz w:val="24"/>
                 <w:szCs w:val="24"/>
               </w:rPr>
-              <w:t>Chapter title – relevant to Wisconsin repatriations</w:t>
+              <w:t>Chapter title – relevant to Wisconsin effigy mounds and their destruction</w:t>
             </w:r>
           </w:p>
         </w:tc>
@@ -1168,15 +1153,7 @@
                 <w:sz w:val="24"/>
                 <w:szCs w:val="24"/>
               </w:rPr>
-              <w:t>History of repatriation law and NAGPRA in Wisconsin</w:t>
-            </w:r>
-            <w:r>
-              <w:rPr>
-                <w:rFonts w:ascii="Dante" w:hAnsi="Dante"/>
-                <w:sz w:val="24"/>
-                <w:szCs w:val="24"/>
-              </w:rPr>
-              <w:t xml:space="preserve"> and current status.</w:t>
+              <w:t>History of effigy mounds and their destruction in Wisconsin and current status (legal and otherwise).</w:t>
             </w:r>
           </w:p>
         </w:tc>
@@ -1228,7 +1205,7 @@
                 <w:sz w:val="24"/>
                 <w:szCs w:val="24"/>
               </w:rPr>
-              <w:t>Legend</w:t>
+              <w:t>Mounds</w:t>
             </w:r>
           </w:p>
         </w:tc>
@@ -1251,31 +1228,7 @@
                 <w:sz w:val="24"/>
                 <w:szCs w:val="24"/>
               </w:rPr>
-              <w:t>Description of flow arrows by thickness representing number value</w:t>
-            </w:r>
-            <w:r>
-              <w:rPr>
-                <w:rFonts w:ascii="Dante" w:hAnsi="Dante"/>
-                <w:sz w:val="24"/>
-                <w:szCs w:val="24"/>
-              </w:rPr>
-              <w:t xml:space="preserve"> </w:t>
-            </w:r>
-            <w:r>
-              <w:rPr>
-                <w:rFonts w:ascii="Dante" w:hAnsi="Dante"/>
-                <w:sz w:val="24"/>
-                <w:szCs w:val="24"/>
-              </w:rPr>
-              <w:t xml:space="preserve">of repatriations. </w:t>
-            </w:r>
-            <w:r>
-              <w:rPr>
-                <w:rFonts w:ascii="Dante" w:hAnsi="Dante"/>
-                <w:sz w:val="24"/>
-                <w:szCs w:val="24"/>
-              </w:rPr>
-              <w:t xml:space="preserve"> </w:t>
+              <w:t>Points representing individual effigy mounds</w:t>
             </w:r>
           </w:p>
         </w:tc>
@@ -1330,7 +1283,7 @@
                 <w:sz w:val="24"/>
                 <w:szCs w:val="24"/>
               </w:rPr>
-              <w:t>Museums/Institutions</w:t>
+              <w:t>Historic Tribal Lands</w:t>
             </w:r>
           </w:p>
         </w:tc>
@@ -1353,31 +1306,7 @@
                 <w:sz w:val="24"/>
                 <w:szCs w:val="24"/>
               </w:rPr>
-              <w:t xml:space="preserve">Points representing </w:t>
-            </w:r>
-            <w:r>
-              <w:rPr>
-                <w:rFonts w:ascii="Dante" w:hAnsi="Dante"/>
-                <w:sz w:val="24"/>
-                <w:szCs w:val="24"/>
-              </w:rPr>
-              <w:t xml:space="preserve">Wisconsin </w:t>
-            </w:r>
-            <w:r>
-              <w:rPr>
-                <w:rFonts w:ascii="Dante" w:hAnsi="Dante"/>
-                <w:sz w:val="24"/>
-                <w:szCs w:val="24"/>
-              </w:rPr>
-              <w:t>institution</w:t>
-            </w:r>
-            <w:r>
-              <w:rPr>
-                <w:rFonts w:ascii="Dante" w:hAnsi="Dante"/>
-                <w:sz w:val="24"/>
-                <w:szCs w:val="24"/>
-              </w:rPr>
-              <w:t>s that have repatriated artifacts.</w:t>
+              <w:t>Polygons representing historical extent of tribal lands</w:t>
             </w:r>
           </w:p>
         </w:tc>
@@ -1429,15 +1358,7 @@
                 <w:sz w:val="24"/>
                 <w:szCs w:val="24"/>
               </w:rPr>
-              <w:t xml:space="preserve">Tribal </w:t>
-            </w:r>
-            <w:r>
-              <w:rPr>
-                <w:rFonts w:ascii="Dante" w:hAnsi="Dante"/>
-                <w:sz w:val="24"/>
-                <w:szCs w:val="24"/>
-              </w:rPr>
-              <w:t>Reservations</w:t>
+              <w:t>Information Panel</w:t>
             </w:r>
           </w:p>
         </w:tc>
@@ -1460,15 +1381,7 @@
                 <w:sz w:val="24"/>
                 <w:szCs w:val="24"/>
               </w:rPr>
-              <w:t>Polygons current tribal reservation land</w:t>
-            </w:r>
-            <w:r>
-              <w:rPr>
-                <w:rFonts w:ascii="Dante" w:hAnsi="Dante"/>
-                <w:sz w:val="24"/>
-                <w:szCs w:val="24"/>
-              </w:rPr>
-              <w:t xml:space="preserve">s. </w:t>
+              <w:t>Information panel containing relevant information on mounds and tribes.</w:t>
             </w:r>
           </w:p>
         </w:tc>
@@ -1480,105 +1393,26 @@
         <w:tc>
           <w:tcPr>
             <w:cnfStyle w:val="001000000000" w:firstRow="0" w:lastRow="0" w:firstColumn="1" w:lastColumn="0" w:oddVBand="0" w:evenVBand="0" w:oddHBand="0" w:evenHBand="0" w:firstRowFirstColumn="0" w:firstRowLastColumn="0" w:lastRowFirstColumn="0" w:lastRowLastColumn="0"/>
-            <w:tcW w:w="504" w:type="dxa"/>
-          </w:tcPr>
-          <w:p>
-            <w:pPr>
-              <w:rPr>
-                <w:rFonts w:ascii="Dante" w:hAnsi="Dante"/>
-                <w:b w:val="0"/>
-                <w:bCs w:val="0"/>
-                <w:sz w:val="24"/>
-                <w:szCs w:val="24"/>
-              </w:rPr>
-            </w:pPr>
-            <w:r>
-              <w:rPr>
-                <w:rFonts w:ascii="Dante" w:hAnsi="Dante"/>
-                <w:b w:val="0"/>
-                <w:bCs w:val="0"/>
-                <w:sz w:val="24"/>
-                <w:szCs w:val="24"/>
-              </w:rPr>
-              <w:t>7</w:t>
-            </w:r>
-          </w:p>
-        </w:tc>
-        <w:tc>
-          <w:tcPr>
-            <w:tcW w:w="2309" w:type="dxa"/>
-          </w:tcPr>
-          <w:p>
-            <w:pPr>
-              <w:cnfStyle w:val="000000100000" w:firstRow="0" w:lastRow="0" w:firstColumn="0" w:lastColumn="0" w:oddVBand="0" w:evenVBand="0" w:oddHBand="1" w:evenHBand="0" w:firstRowFirstColumn="0" w:firstRowLastColumn="0" w:lastRowFirstColumn="0" w:lastRowLastColumn="0"/>
-              <w:rPr>
-                <w:rFonts w:ascii="Dante" w:hAnsi="Dante"/>
-                <w:sz w:val="24"/>
-                <w:szCs w:val="24"/>
-              </w:rPr>
-            </w:pPr>
-            <w:r>
-              <w:rPr>
-                <w:rFonts w:ascii="Dante" w:hAnsi="Dante"/>
-                <w:sz w:val="24"/>
-                <w:szCs w:val="24"/>
-              </w:rPr>
-              <w:t xml:space="preserve">Flow </w:t>
-            </w:r>
-            <w:r>
-              <w:rPr>
-                <w:rFonts w:ascii="Dante" w:hAnsi="Dante"/>
-                <w:sz w:val="24"/>
-                <w:szCs w:val="24"/>
-              </w:rPr>
-              <w:t>Arrows</w:t>
-            </w:r>
-          </w:p>
-        </w:tc>
-        <w:tc>
-          <w:tcPr>
-            <w:tcW w:w="6537" w:type="dxa"/>
-          </w:tcPr>
-          <w:p>
-            <w:pPr>
-              <w:cnfStyle w:val="000000100000" w:firstRow="0" w:lastRow="0" w:firstColumn="0" w:lastColumn="0" w:oddVBand="0" w:evenVBand="0" w:oddHBand="1" w:evenHBand="0" w:firstRowFirstColumn="0" w:firstRowLastColumn="0" w:lastRowFirstColumn="0" w:lastRowLastColumn="0"/>
-              <w:rPr>
-                <w:rFonts w:ascii="Dante" w:hAnsi="Dante"/>
-                <w:sz w:val="24"/>
-                <w:szCs w:val="24"/>
-              </w:rPr>
-            </w:pPr>
-            <w:r>
-              <w:rPr>
-                <w:rFonts w:ascii="Dante" w:hAnsi="Dante"/>
-                <w:sz w:val="24"/>
-                <w:szCs w:val="24"/>
-              </w:rPr>
-              <w:t xml:space="preserve">Arrows </w:t>
-            </w:r>
-            <w:r>
-              <w:rPr>
-                <w:rFonts w:ascii="Dante" w:hAnsi="Dante"/>
-                <w:sz w:val="24"/>
-                <w:szCs w:val="24"/>
-              </w:rPr>
-              <w:t xml:space="preserve">from </w:t>
-            </w:r>
-            <w:r>
-              <w:rPr>
-                <w:rFonts w:ascii="Dante" w:hAnsi="Dante"/>
-                <w:sz w:val="24"/>
-                <w:szCs w:val="24"/>
-              </w:rPr>
-              <w:t xml:space="preserve">institution to </w:t>
-            </w:r>
-            <w:r>
-              <w:rPr>
-                <w:rFonts w:ascii="Dante" w:hAnsi="Dante"/>
-                <w:sz w:val="24"/>
-                <w:szCs w:val="24"/>
-              </w:rPr>
-              <w:t>reservation, if institution repatriated item to that tribe.</w:t>
+            <w:tcW w:w="9350" w:type="dxa"/>
+            <w:gridSpan w:val="3"/>
+          </w:tcPr>
+          <w:p>
+            <w:pPr>
+              <w:rPr>
+                <w:rFonts w:ascii="Dante" w:hAnsi="Dante"/>
+                <w:sz w:val="24"/>
+                <w:szCs w:val="24"/>
+              </w:rPr>
+            </w:pPr>
+            <w:r>
+              <w:rPr>
+                <w:rFonts w:ascii="Dante" w:hAnsi="Dante"/>
+                <w:b w:val="0"/>
+                <w:bCs w:val="0"/>
+                <w:sz w:val="28"/>
+                <w:szCs w:val="28"/>
+              </w:rPr>
+              <w:t>Interaction</w:t>
             </w:r>
           </w:p>
         </w:tc>
@@ -1607,7 +1441,7 @@
                 <w:sz w:val="24"/>
                 <w:szCs w:val="24"/>
               </w:rPr>
-              <w:t>8</w:t>
+              <w:t>1</w:t>
             </w:r>
           </w:p>
         </w:tc>
@@ -1630,7 +1464,7 @@
                 <w:sz w:val="24"/>
                 <w:szCs w:val="24"/>
               </w:rPr>
-              <w:t>Information Panel</w:t>
+              <w:t>Mound Selection</w:t>
             </w:r>
           </w:p>
         </w:tc>
@@ -1653,7 +1487,31 @@
                 <w:sz w:val="24"/>
                 <w:szCs w:val="24"/>
               </w:rPr>
-              <w:t>Text panel with an institution or reservation’s repatriation info, including lists of items repatriated and the information relevant to each item.</w:t>
+              <w:t xml:space="preserve">Retrieve: </w:t>
+            </w:r>
+            <w:r>
+              <w:rPr>
+                <w:rFonts w:ascii="Dante" w:hAnsi="Dante"/>
+                <w:sz w:val="24"/>
+                <w:szCs w:val="24"/>
+              </w:rPr>
+              <w:t>display</w:t>
+            </w:r>
+            <w:r>
+              <w:rPr>
+                <w:rFonts w:ascii="Dante" w:hAnsi="Dante"/>
+                <w:sz w:val="24"/>
+                <w:szCs w:val="24"/>
+              </w:rPr>
+              <w:t xml:space="preserve"> information on th</w:t>
+            </w:r>
+            <w:r>
+              <w:rPr>
+                <w:rFonts w:ascii="Dante" w:hAnsi="Dante"/>
+                <w:sz w:val="24"/>
+                <w:szCs w:val="24"/>
+              </w:rPr>
+              <w:t>e selected mound in info panel</w:t>
             </w:r>
           </w:p>
         </w:tc>
@@ -1685,7 +1543,7 @@
                 <w:sz w:val="24"/>
                 <w:szCs w:val="24"/>
               </w:rPr>
-              <w:t>9</w:t>
+              <w:t>2</w:t>
             </w:r>
           </w:p>
         </w:tc>
@@ -1708,7 +1566,7 @@
                 <w:sz w:val="24"/>
                 <w:szCs w:val="24"/>
               </w:rPr>
-              <w:t>Historic Tribal Lands</w:t>
+              <w:t>Tribal Lands Selection</w:t>
             </w:r>
           </w:p>
         </w:tc>
@@ -1731,7 +1589,17 @@
                 <w:sz w:val="24"/>
                 <w:szCs w:val="24"/>
               </w:rPr>
-              <w:t>Polygons representing historical extent of tribal lands</w:t>
+              <w:t>Ret</w:t>
+            </w:r>
+            <w:bookmarkStart w:id="0" w:name="_GoBack"/>
+            <w:bookmarkEnd w:id="0"/>
+            <w:r>
+              <w:rPr>
+                <w:rFonts w:ascii="Dante" w:hAnsi="Dante"/>
+                <w:sz w:val="24"/>
+                <w:szCs w:val="24"/>
+              </w:rPr>
+              <w:t>rieve: display information on selected tribe in info panel</w:t>
             </w:r>
           </w:p>
         </w:tc>
@@ -1740,26 +1608,73 @@
         <w:tc>
           <w:tcPr>
             <w:cnfStyle w:val="001000000000" w:firstRow="0" w:lastRow="0" w:firstColumn="1" w:lastColumn="0" w:oddVBand="0" w:evenVBand="0" w:oddHBand="0" w:evenHBand="0" w:firstRowFirstColumn="0" w:firstRowLastColumn="0" w:lastRowFirstColumn="0" w:lastRowLastColumn="0"/>
-            <w:tcW w:w="9350" w:type="dxa"/>
-            <w:gridSpan w:val="3"/>
-          </w:tcPr>
-          <w:p>
-            <w:pPr>
-              <w:rPr>
-                <w:rFonts w:ascii="Dante" w:hAnsi="Dante"/>
-                <w:sz w:val="24"/>
-                <w:szCs w:val="24"/>
-              </w:rPr>
-            </w:pPr>
-            <w:r>
-              <w:rPr>
-                <w:rFonts w:ascii="Dante" w:hAnsi="Dante"/>
-                <w:b w:val="0"/>
-                <w:bCs w:val="0"/>
-                <w:sz w:val="28"/>
-                <w:szCs w:val="28"/>
-              </w:rPr>
-              <w:t>Interaction</w:t>
+            <w:tcW w:w="504" w:type="dxa"/>
+          </w:tcPr>
+          <w:p>
+            <w:pPr>
+              <w:rPr>
+                <w:rFonts w:ascii="Dante" w:hAnsi="Dante"/>
+                <w:b w:val="0"/>
+                <w:bCs w:val="0"/>
+                <w:sz w:val="24"/>
+                <w:szCs w:val="24"/>
+              </w:rPr>
+            </w:pPr>
+            <w:r>
+              <w:rPr>
+                <w:rFonts w:ascii="Dante" w:hAnsi="Dante"/>
+                <w:b w:val="0"/>
+                <w:bCs w:val="0"/>
+                <w:sz w:val="24"/>
+                <w:szCs w:val="24"/>
+              </w:rPr>
+              <w:t>3</w:t>
+            </w:r>
+          </w:p>
+        </w:tc>
+        <w:tc>
+          <w:tcPr>
+            <w:tcW w:w="2309" w:type="dxa"/>
+          </w:tcPr>
+          <w:p>
+            <w:pPr>
+              <w:cnfStyle w:val="000000000000" w:firstRow="0" w:lastRow="0" w:firstColumn="0" w:lastColumn="0" w:oddVBand="0" w:evenVBand="0" w:oddHBand="0" w:evenHBand="0" w:firstRowFirstColumn="0" w:firstRowLastColumn="0" w:lastRowFirstColumn="0" w:lastRowLastColumn="0"/>
+              <w:rPr>
+                <w:rFonts w:ascii="Dante" w:hAnsi="Dante"/>
+                <w:sz w:val="24"/>
+                <w:szCs w:val="24"/>
+              </w:rPr>
+            </w:pPr>
+            <w:r>
+              <w:rPr>
+                <w:rFonts w:ascii="Dante" w:hAnsi="Dante"/>
+                <w:sz w:val="24"/>
+                <w:szCs w:val="24"/>
+              </w:rPr>
+              <w:t>Menu Selection Panel</w:t>
+            </w:r>
+          </w:p>
+        </w:tc>
+        <w:tc>
+          <w:tcPr>
+            <w:tcW w:w="6537" w:type="dxa"/>
+          </w:tcPr>
+          <w:p>
+            <w:pPr>
+              <w:cnfStyle w:val="000000000000" w:firstRow="0" w:lastRow="0" w:firstColumn="0" w:lastColumn="0" w:oddVBand="0" w:evenVBand="0" w:oddHBand="0" w:evenHBand="0" w:firstRowFirstColumn="0" w:firstRowLastColumn="0" w:lastRowFirstColumn="0" w:lastRowLastColumn="0"/>
+              <w:rPr>
+                <w:rFonts w:ascii="Dante" w:hAnsi="Dante"/>
+                <w:sz w:val="24"/>
+                <w:szCs w:val="24"/>
+              </w:rPr>
+            </w:pPr>
+            <w:r>
+              <w:rPr>
+                <w:rFonts w:ascii="Dante" w:hAnsi="Dante"/>
+                <w:sz w:val="24"/>
+                <w:szCs w:val="24"/>
+              </w:rPr>
+              <w:t>Filter: Mound status (destroyed, unprotected, protected), Tribal Lands overlay (on/off)</w:t>
             </w:r>
           </w:p>
         </w:tc>
@@ -1771,129 +1686,48 @@
         <w:tc>
           <w:tcPr>
             <w:cnfStyle w:val="001000000000" w:firstRow="0" w:lastRow="0" w:firstColumn="1" w:lastColumn="0" w:oddVBand="0" w:evenVBand="0" w:oddHBand="0" w:evenHBand="0" w:firstRowFirstColumn="0" w:firstRowLastColumn="0" w:lastRowFirstColumn="0" w:lastRowLastColumn="0"/>
-            <w:tcW w:w="504" w:type="dxa"/>
-          </w:tcPr>
-          <w:p>
-            <w:pPr>
-              <w:rPr>
-                <w:rFonts w:ascii="Dante" w:hAnsi="Dante"/>
-                <w:b w:val="0"/>
-                <w:bCs w:val="0"/>
-                <w:sz w:val="24"/>
-                <w:szCs w:val="24"/>
-              </w:rPr>
-            </w:pPr>
-            <w:r>
-              <w:rPr>
-                <w:rFonts w:ascii="Dante" w:hAnsi="Dante"/>
-                <w:b w:val="0"/>
-                <w:bCs w:val="0"/>
-                <w:sz w:val="24"/>
-                <w:szCs w:val="24"/>
-              </w:rPr>
-              <w:t>1</w:t>
-            </w:r>
-          </w:p>
-        </w:tc>
-        <w:tc>
-          <w:tcPr>
-            <w:tcW w:w="2309" w:type="dxa"/>
-          </w:tcPr>
-          <w:p>
-            <w:pPr>
-              <w:cnfStyle w:val="000000100000" w:firstRow="0" w:lastRow="0" w:firstColumn="0" w:lastColumn="0" w:oddVBand="0" w:evenVBand="0" w:oddHBand="1" w:evenHBand="0" w:firstRowFirstColumn="0" w:firstRowLastColumn="0" w:lastRowFirstColumn="0" w:lastRowLastColumn="0"/>
-              <w:rPr>
-                <w:rFonts w:ascii="Dante" w:hAnsi="Dante"/>
-                <w:sz w:val="24"/>
-                <w:szCs w:val="24"/>
-              </w:rPr>
-            </w:pPr>
-            <w:r>
-              <w:rPr>
-                <w:rFonts w:ascii="Dante" w:hAnsi="Dante"/>
-                <w:sz w:val="24"/>
-                <w:szCs w:val="24"/>
-              </w:rPr>
-              <w:t>Institution Selection</w:t>
-            </w:r>
-          </w:p>
-        </w:tc>
-        <w:tc>
-          <w:tcPr>
-            <w:tcW w:w="6537" w:type="dxa"/>
-          </w:tcPr>
-          <w:p>
-            <w:pPr>
-              <w:cnfStyle w:val="000000100000" w:firstRow="0" w:lastRow="0" w:firstColumn="0" w:lastColumn="0" w:oddVBand="0" w:evenVBand="0" w:oddHBand="1" w:evenHBand="0" w:firstRowFirstColumn="0" w:firstRowLastColumn="0" w:lastRowFirstColumn="0" w:lastRowLastColumn="0"/>
-              <w:rPr>
-                <w:rFonts w:ascii="Dante" w:hAnsi="Dante"/>
-                <w:sz w:val="24"/>
-                <w:szCs w:val="24"/>
-              </w:rPr>
-            </w:pPr>
-            <w:r>
-              <w:rPr>
-                <w:rFonts w:ascii="Dante" w:hAnsi="Dante"/>
-                <w:sz w:val="24"/>
-                <w:szCs w:val="24"/>
-              </w:rPr>
-              <w:t xml:space="preserve">Reexpress: Flows from </w:t>
-            </w:r>
-            <w:r>
-              <w:rPr>
-                <w:rFonts w:ascii="Dante" w:hAnsi="Dante"/>
-                <w:sz w:val="24"/>
-                <w:szCs w:val="24"/>
-              </w:rPr>
-              <w:t>selected i</w:t>
-            </w:r>
-            <w:r>
-              <w:rPr>
-                <w:rFonts w:ascii="Dante" w:hAnsi="Dante"/>
-                <w:sz w:val="24"/>
-                <w:szCs w:val="24"/>
-              </w:rPr>
-              <w:t xml:space="preserve">nstitution to </w:t>
-            </w:r>
-            <w:r>
-              <w:rPr>
-                <w:rFonts w:ascii="Dante" w:hAnsi="Dante"/>
-                <w:sz w:val="24"/>
-                <w:szCs w:val="24"/>
-              </w:rPr>
-              <w:t>r</w:t>
-            </w:r>
-            <w:r>
-              <w:rPr>
-                <w:rFonts w:ascii="Dante" w:hAnsi="Dante"/>
-                <w:sz w:val="24"/>
-                <w:szCs w:val="24"/>
-              </w:rPr>
-              <w:t>eservation</w:t>
-            </w:r>
-            <w:r>
-              <w:rPr>
-                <w:rFonts w:ascii="Dante" w:hAnsi="Dante"/>
-                <w:sz w:val="24"/>
-                <w:szCs w:val="24"/>
-              </w:rPr>
-              <w:t>s</w:t>
-            </w:r>
-            <w:r>
-              <w:rPr>
-                <w:rFonts w:ascii="Dante" w:hAnsi="Dante"/>
-                <w:sz w:val="24"/>
-                <w:szCs w:val="24"/>
-              </w:rPr>
-              <w:t xml:space="preserve">; </w:t>
-            </w:r>
-            <w:r>
-              <w:rPr>
-                <w:rFonts w:ascii="Dante" w:hAnsi="Dante"/>
-                <w:sz w:val="24"/>
-                <w:szCs w:val="24"/>
-              </w:rPr>
-              <w:t>Retrieve: Information Panel – click on institution reveals flow arrows and information panel with repatriation information specific to that institution.</w:t>
+            <w:tcW w:w="9350" w:type="dxa"/>
+            <w:gridSpan w:val="3"/>
+          </w:tcPr>
+          <w:p>
+            <w:pPr>
+              <w:rPr>
+                <w:rFonts w:ascii="Dante" w:hAnsi="Dante"/>
+                <w:b w:val="0"/>
+                <w:bCs w:val="0"/>
+                <w:sz w:val="28"/>
+                <w:szCs w:val="28"/>
+              </w:rPr>
+            </w:pPr>
+            <w:r>
+              <w:rPr>
+                <w:rFonts w:ascii="Dante" w:hAnsi="Dante"/>
+                <w:b w:val="0"/>
+                <w:bCs w:val="0"/>
+                <w:sz w:val="28"/>
+                <w:szCs w:val="28"/>
+              </w:rPr>
+              <w:t xml:space="preserve">Chapter </w:t>
+            </w:r>
+            <w:r>
+              <w:rPr>
+                <w:rFonts w:ascii="Dante" w:hAnsi="Dante"/>
+                <w:b w:val="0"/>
+                <w:bCs w:val="0"/>
+                <w:sz w:val="28"/>
+                <w:szCs w:val="28"/>
+              </w:rPr>
+              <w:t>3</w:t>
+            </w:r>
+            <w:r>
+              <w:rPr>
+                <w:rFonts w:ascii="Dante" w:hAnsi="Dante"/>
+                <w:b w:val="0"/>
+                <w:bCs w:val="0"/>
+                <w:sz w:val="28"/>
+                <w:szCs w:val="28"/>
+              </w:rPr>
+              <w:t xml:space="preserve"> – Wisconsin Repatriations</w:t>
             </w:r>
           </w:p>
         </w:tc>
@@ -1902,73 +1736,28 @@
         <w:tc>
           <w:tcPr>
             <w:cnfStyle w:val="001000000000" w:firstRow="0" w:lastRow="0" w:firstColumn="1" w:lastColumn="0" w:oddVBand="0" w:evenVBand="0" w:oddHBand="0" w:evenHBand="0" w:firstRowFirstColumn="0" w:firstRowLastColumn="0" w:lastRowFirstColumn="0" w:lastRowLastColumn="0"/>
-            <w:tcW w:w="504" w:type="dxa"/>
-          </w:tcPr>
-          <w:p>
-            <w:pPr>
-              <w:rPr>
-                <w:rFonts w:ascii="Dante" w:hAnsi="Dante"/>
-                <w:b w:val="0"/>
-                <w:bCs w:val="0"/>
-                <w:sz w:val="24"/>
-                <w:szCs w:val="24"/>
-              </w:rPr>
-            </w:pPr>
-            <w:r>
-              <w:rPr>
-                <w:rFonts w:ascii="Dante" w:hAnsi="Dante"/>
-                <w:b w:val="0"/>
-                <w:bCs w:val="0"/>
-                <w:sz w:val="24"/>
-                <w:szCs w:val="24"/>
-              </w:rPr>
-              <w:t>2</w:t>
-            </w:r>
-          </w:p>
-        </w:tc>
-        <w:tc>
-          <w:tcPr>
-            <w:tcW w:w="2309" w:type="dxa"/>
-          </w:tcPr>
-          <w:p>
-            <w:pPr>
-              <w:cnfStyle w:val="000000000000" w:firstRow="0" w:lastRow="0" w:firstColumn="0" w:lastColumn="0" w:oddVBand="0" w:evenVBand="0" w:oddHBand="0" w:evenHBand="0" w:firstRowFirstColumn="0" w:firstRowLastColumn="0" w:lastRowFirstColumn="0" w:lastRowLastColumn="0"/>
-              <w:rPr>
-                <w:rFonts w:ascii="Dante" w:hAnsi="Dante"/>
-                <w:sz w:val="24"/>
-                <w:szCs w:val="24"/>
-              </w:rPr>
-            </w:pPr>
-            <w:r>
-              <w:rPr>
-                <w:rFonts w:ascii="Dante" w:hAnsi="Dante"/>
-                <w:sz w:val="24"/>
-                <w:szCs w:val="24"/>
-              </w:rPr>
-              <w:t>Reservation Selection</w:t>
-            </w:r>
-          </w:p>
-        </w:tc>
-        <w:tc>
-          <w:tcPr>
-            <w:tcW w:w="6537" w:type="dxa"/>
-          </w:tcPr>
-          <w:p>
-            <w:pPr>
-              <w:cnfStyle w:val="000000000000" w:firstRow="0" w:lastRow="0" w:firstColumn="0" w:lastColumn="0" w:oddVBand="0" w:evenVBand="0" w:oddHBand="0" w:evenHBand="0" w:firstRowFirstColumn="0" w:firstRowLastColumn="0" w:lastRowFirstColumn="0" w:lastRowLastColumn="0"/>
-              <w:rPr>
-                <w:rFonts w:ascii="Dante" w:hAnsi="Dante"/>
-                <w:sz w:val="24"/>
-                <w:szCs w:val="24"/>
-              </w:rPr>
-            </w:pPr>
-            <w:r>
-              <w:rPr>
-                <w:rFonts w:ascii="Dante" w:hAnsi="Dante"/>
-                <w:sz w:val="24"/>
-                <w:szCs w:val="24"/>
-              </w:rPr>
-              <w:t>Reexpress: Flows from institutions to selected reservation; Retrieve: Information Panel – click on reservation reveals flow arrows and information panel with repatriation information specific to that tribe.</w:t>
+            <w:tcW w:w="9350" w:type="dxa"/>
+            <w:gridSpan w:val="3"/>
+          </w:tcPr>
+          <w:p>
+            <w:pPr>
+              <w:rPr>
+                <w:rFonts w:ascii="Dante" w:hAnsi="Dante"/>
+                <w:b w:val="0"/>
+                <w:bCs w:val="0"/>
+                <w:sz w:val="28"/>
+                <w:szCs w:val="28"/>
+              </w:rPr>
+            </w:pPr>
+            <w:r>
+              <w:rPr>
+                <w:rFonts w:ascii="Dante" w:hAnsi="Dante"/>
+                <w:b w:val="0"/>
+                <w:bCs w:val="0"/>
+                <w:sz w:val="28"/>
+                <w:szCs w:val="28"/>
+              </w:rPr>
+              <w:t>Representation</w:t>
             </w:r>
           </w:p>
         </w:tc>
@@ -2000,7 +1789,7 @@
                 <w:sz w:val="24"/>
                 <w:szCs w:val="24"/>
               </w:rPr>
-              <w:t>3</w:t>
+              <w:t>1</w:t>
             </w:r>
           </w:p>
         </w:tc>
@@ -2023,7 +1812,7 @@
                 <w:sz w:val="24"/>
                 <w:szCs w:val="24"/>
               </w:rPr>
-              <w:t>Information Panel</w:t>
+              <w:t>Basemap</w:t>
             </w:r>
           </w:p>
         </w:tc>
@@ -2046,7 +1835,7 @@
                 <w:sz w:val="24"/>
                 <w:szCs w:val="24"/>
               </w:rPr>
-              <w:t>Retrieve: click on items in repatriation list to bring up further information on information specific to item.</w:t>
+              <w:t>Natural Earth data – outline of Wisconsin and neighboring states</w:t>
             </w:r>
           </w:p>
         </w:tc>
@@ -2075,7 +1864,7 @@
                 <w:sz w:val="24"/>
                 <w:szCs w:val="24"/>
               </w:rPr>
-              <w:t>4</w:t>
+              <w:t>2</w:t>
             </w:r>
           </w:p>
         </w:tc>
@@ -2098,7 +1887,7 @@
                 <w:sz w:val="24"/>
                 <w:szCs w:val="24"/>
               </w:rPr>
-              <w:t>Menu Selection Panel</w:t>
+              <w:t>Title</w:t>
             </w:r>
           </w:p>
         </w:tc>
@@ -2121,44 +1910,7 @@
                 <w:sz w:val="24"/>
                 <w:szCs w:val="24"/>
               </w:rPr>
-              <w:t>Selection panel with drop-down list of institutions and reservations</w:t>
-            </w:r>
-          </w:p>
-          <w:p>
-            <w:pPr>
-              <w:cnfStyle w:val="000000000000" w:firstRow="0" w:lastRow="0" w:firstColumn="0" w:lastColumn="0" w:oddVBand="0" w:evenVBand="0" w:oddHBand="0" w:evenHBand="0" w:firstRowFirstColumn="0" w:firstRowLastColumn="0" w:lastRowFirstColumn="0" w:lastRowLastColumn="0"/>
-              <w:rPr>
-                <w:rFonts w:ascii="Dante" w:hAnsi="Dante"/>
-                <w:sz w:val="24"/>
-                <w:szCs w:val="24"/>
-              </w:rPr>
-            </w:pPr>
-            <w:r>
-              <w:rPr>
-                <w:rFonts w:ascii="Dante" w:hAnsi="Dante"/>
-                <w:sz w:val="24"/>
-                <w:szCs w:val="24"/>
-              </w:rPr>
-              <w:lastRenderedPageBreak/>
-              <w:t>Retrieve and Reexpress as in Interactions 1 and 2.</w:t>
-            </w:r>
-          </w:p>
-          <w:p>
-            <w:pPr>
-              <w:cnfStyle w:val="000000000000" w:firstRow="0" w:lastRow="0" w:firstColumn="0" w:lastColumn="0" w:oddVBand="0" w:evenVBand="0" w:oddHBand="0" w:evenHBand="0" w:firstRowFirstColumn="0" w:firstRowLastColumn="0" w:lastRowFirstColumn="0" w:lastRowLastColumn="0"/>
-              <w:rPr>
-                <w:rFonts w:ascii="Dante" w:hAnsi="Dante"/>
-                <w:sz w:val="24"/>
-                <w:szCs w:val="24"/>
-              </w:rPr>
-            </w:pPr>
-            <w:r>
-              <w:rPr>
-                <w:rFonts w:ascii="Dante" w:hAnsi="Dante"/>
-                <w:sz w:val="24"/>
-                <w:szCs w:val="24"/>
-              </w:rPr>
-              <w:t>Overlay: Toggle on/off Historical Tribal Lands</w:t>
+              <w:t>Chapter title – relevant to Wisconsin repatriations</w:t>
             </w:r>
           </w:p>
         </w:tc>
@@ -2170,57 +1922,73 @@
         <w:tc>
           <w:tcPr>
             <w:cnfStyle w:val="001000000000" w:firstRow="0" w:lastRow="0" w:firstColumn="1" w:lastColumn="0" w:oddVBand="0" w:evenVBand="0" w:oddHBand="0" w:evenHBand="0" w:firstRowFirstColumn="0" w:firstRowLastColumn="0" w:lastRowFirstColumn="0" w:lastRowLastColumn="0"/>
-            <w:tcW w:w="9350" w:type="dxa"/>
-            <w:gridSpan w:val="3"/>
-          </w:tcPr>
-          <w:p>
-            <w:pPr>
-              <w:rPr>
-                <w:rFonts w:ascii="Dante" w:hAnsi="Dante"/>
-                <w:sz w:val="24"/>
-                <w:szCs w:val="24"/>
-              </w:rPr>
-            </w:pPr>
-            <w:r>
-              <w:rPr>
-                <w:rFonts w:ascii="Dante" w:hAnsi="Dante"/>
-                <w:b w:val="0"/>
-                <w:bCs w:val="0"/>
-                <w:sz w:val="28"/>
-                <w:szCs w:val="28"/>
-              </w:rPr>
-              <w:lastRenderedPageBreak/>
-              <w:t xml:space="preserve">Chapter </w:t>
-            </w:r>
-            <w:r>
-              <w:rPr>
-                <w:rFonts w:ascii="Dante" w:hAnsi="Dante"/>
-                <w:b w:val="0"/>
-                <w:bCs w:val="0"/>
-                <w:sz w:val="28"/>
-                <w:szCs w:val="28"/>
+            <w:tcW w:w="504" w:type="dxa"/>
+          </w:tcPr>
+          <w:p>
+            <w:pPr>
+              <w:rPr>
+                <w:rFonts w:ascii="Dante" w:hAnsi="Dante"/>
+                <w:b w:val="0"/>
+                <w:bCs w:val="0"/>
+                <w:sz w:val="24"/>
+                <w:szCs w:val="24"/>
+              </w:rPr>
+            </w:pPr>
+            <w:r>
+              <w:rPr>
+                <w:rFonts w:ascii="Dante" w:hAnsi="Dante"/>
+                <w:b w:val="0"/>
+                <w:bCs w:val="0"/>
+                <w:sz w:val="24"/>
+                <w:szCs w:val="24"/>
               </w:rPr>
               <w:t>3</w:t>
             </w:r>
-            <w:r>
-              <w:rPr>
-                <w:rFonts w:ascii="Dante" w:hAnsi="Dante"/>
-                <w:b w:val="0"/>
-                <w:bCs w:val="0"/>
-                <w:sz w:val="28"/>
-                <w:szCs w:val="28"/>
-              </w:rPr>
-              <w:t xml:space="preserve"> – Wisconsin </w:t>
-            </w:r>
-            <w:r>
-              <w:rPr>
-                <w:rFonts w:ascii="Dante" w:hAnsi="Dante"/>
-                <w:b w:val="0"/>
-                <w:bCs w:val="0"/>
-                <w:sz w:val="28"/>
-                <w:szCs w:val="28"/>
-              </w:rPr>
-              <w:t>Effigy Mounds</w:t>
+          </w:p>
+        </w:tc>
+        <w:tc>
+          <w:tcPr>
+            <w:tcW w:w="2309" w:type="dxa"/>
+          </w:tcPr>
+          <w:p>
+            <w:pPr>
+              <w:cnfStyle w:val="000000100000" w:firstRow="0" w:lastRow="0" w:firstColumn="0" w:lastColumn="0" w:oddVBand="0" w:evenVBand="0" w:oddHBand="1" w:evenHBand="0" w:firstRowFirstColumn="0" w:firstRowLastColumn="0" w:lastRowFirstColumn="0" w:lastRowLastColumn="0"/>
+              <w:rPr>
+                <w:rFonts w:ascii="Dante" w:hAnsi="Dante"/>
+                <w:sz w:val="24"/>
+                <w:szCs w:val="24"/>
+              </w:rPr>
+            </w:pPr>
+            <w:r>
+              <w:rPr>
+                <w:rFonts w:ascii="Dante" w:hAnsi="Dante"/>
+                <w:sz w:val="24"/>
+                <w:szCs w:val="24"/>
+              </w:rPr>
+              <w:t>Article Text</w:t>
+            </w:r>
+          </w:p>
+        </w:tc>
+        <w:tc>
+          <w:tcPr>
+            <w:tcW w:w="6537" w:type="dxa"/>
+          </w:tcPr>
+          <w:p>
+            <w:pPr>
+              <w:cnfStyle w:val="000000100000" w:firstRow="0" w:lastRow="0" w:firstColumn="0" w:lastColumn="0" w:oddVBand="0" w:evenVBand="0" w:oddHBand="1" w:evenHBand="0" w:firstRowFirstColumn="0" w:firstRowLastColumn="0" w:lastRowFirstColumn="0" w:lastRowLastColumn="0"/>
+              <w:rPr>
+                <w:rFonts w:ascii="Dante" w:hAnsi="Dante"/>
+                <w:sz w:val="24"/>
+                <w:szCs w:val="24"/>
+              </w:rPr>
+            </w:pPr>
+            <w:r>
+              <w:rPr>
+                <w:rFonts w:ascii="Dante" w:hAnsi="Dante"/>
+                <w:sz w:val="24"/>
+                <w:szCs w:val="24"/>
+              </w:rPr>
+              <w:t>History of repatriation law and NAGPRA in Wisconsin and current status.</w:t>
             </w:r>
           </w:p>
         </w:tc>
@@ -2229,26 +1997,73 @@
         <w:tc>
           <w:tcPr>
             <w:cnfStyle w:val="001000000000" w:firstRow="0" w:lastRow="0" w:firstColumn="1" w:lastColumn="0" w:oddVBand="0" w:evenVBand="0" w:oddHBand="0" w:evenHBand="0" w:firstRowFirstColumn="0" w:firstRowLastColumn="0" w:lastRowFirstColumn="0" w:lastRowLastColumn="0"/>
-            <w:tcW w:w="9350" w:type="dxa"/>
-            <w:gridSpan w:val="3"/>
-          </w:tcPr>
-          <w:p>
-            <w:pPr>
-              <w:rPr>
-                <w:rFonts w:ascii="Dante" w:hAnsi="Dante"/>
-                <w:sz w:val="24"/>
-                <w:szCs w:val="24"/>
-              </w:rPr>
-            </w:pPr>
-            <w:r>
-              <w:rPr>
-                <w:rFonts w:ascii="Dante" w:hAnsi="Dante"/>
-                <w:b w:val="0"/>
-                <w:bCs w:val="0"/>
-                <w:sz w:val="28"/>
-                <w:szCs w:val="28"/>
-              </w:rPr>
-              <w:t>Representation</w:t>
+            <w:tcW w:w="504" w:type="dxa"/>
+          </w:tcPr>
+          <w:p>
+            <w:pPr>
+              <w:rPr>
+                <w:rFonts w:ascii="Dante" w:hAnsi="Dante"/>
+                <w:b w:val="0"/>
+                <w:bCs w:val="0"/>
+                <w:sz w:val="24"/>
+                <w:szCs w:val="24"/>
+              </w:rPr>
+            </w:pPr>
+            <w:r>
+              <w:rPr>
+                <w:rFonts w:ascii="Dante" w:hAnsi="Dante"/>
+                <w:b w:val="0"/>
+                <w:bCs w:val="0"/>
+                <w:sz w:val="24"/>
+                <w:szCs w:val="24"/>
+              </w:rPr>
+              <w:t>4</w:t>
+            </w:r>
+          </w:p>
+        </w:tc>
+        <w:tc>
+          <w:tcPr>
+            <w:tcW w:w="2309" w:type="dxa"/>
+          </w:tcPr>
+          <w:p>
+            <w:pPr>
+              <w:cnfStyle w:val="000000000000" w:firstRow="0" w:lastRow="0" w:firstColumn="0" w:lastColumn="0" w:oddVBand="0" w:evenVBand="0" w:oddHBand="0" w:evenHBand="0" w:firstRowFirstColumn="0" w:firstRowLastColumn="0" w:lastRowFirstColumn="0" w:lastRowLastColumn="0"/>
+              <w:rPr>
+                <w:rFonts w:ascii="Dante" w:hAnsi="Dante"/>
+                <w:sz w:val="24"/>
+                <w:szCs w:val="24"/>
+              </w:rPr>
+            </w:pPr>
+            <w:r>
+              <w:rPr>
+                <w:rFonts w:ascii="Dante" w:hAnsi="Dante"/>
+                <w:sz w:val="24"/>
+                <w:szCs w:val="24"/>
+              </w:rPr>
+              <w:t>Legend</w:t>
+            </w:r>
+          </w:p>
+        </w:tc>
+        <w:tc>
+          <w:tcPr>
+            <w:tcW w:w="6537" w:type="dxa"/>
+          </w:tcPr>
+          <w:p>
+            <w:pPr>
+              <w:cnfStyle w:val="000000000000" w:firstRow="0" w:lastRow="0" w:firstColumn="0" w:lastColumn="0" w:oddVBand="0" w:evenVBand="0" w:oddHBand="0" w:evenHBand="0" w:firstRowFirstColumn="0" w:firstRowLastColumn="0" w:lastRowFirstColumn="0" w:lastRowLastColumn="0"/>
+              <w:rPr>
+                <w:rFonts w:ascii="Dante" w:hAnsi="Dante"/>
+                <w:sz w:val="24"/>
+                <w:szCs w:val="24"/>
+              </w:rPr>
+            </w:pPr>
+            <w:r>
+              <w:rPr>
+                <w:rFonts w:ascii="Dante" w:hAnsi="Dante"/>
+                <w:sz w:val="24"/>
+                <w:szCs w:val="24"/>
+              </w:rPr>
+              <w:t xml:space="preserve">Description of flow arrows by thickness representing number value of repatriations.  </w:t>
             </w:r>
           </w:p>
         </w:tc>
@@ -2280,7 +2095,7 @@
                 <w:sz w:val="24"/>
                 <w:szCs w:val="24"/>
               </w:rPr>
-              <w:t>1</w:t>
+              <w:t>5</w:t>
             </w:r>
           </w:p>
         </w:tc>
@@ -2303,7 +2118,7 @@
                 <w:sz w:val="24"/>
                 <w:szCs w:val="24"/>
               </w:rPr>
-              <w:t>Basemap</w:t>
+              <w:t>Museums/Institutions</w:t>
             </w:r>
           </w:p>
         </w:tc>
@@ -2326,7 +2141,7 @@
                 <w:sz w:val="24"/>
                 <w:szCs w:val="24"/>
               </w:rPr>
-              <w:t>Natural Earth data – outline of Wisconsin and neighboring states</w:t>
+              <w:t>Points representing Wisconsin institutions that have repatriated artifacts.</w:t>
             </w:r>
           </w:p>
         </w:tc>
@@ -2355,7 +2170,7 @@
                 <w:sz w:val="24"/>
                 <w:szCs w:val="24"/>
               </w:rPr>
-              <w:t>2</w:t>
+              <w:t>6</w:t>
             </w:r>
           </w:p>
         </w:tc>
@@ -2378,7 +2193,7 @@
                 <w:sz w:val="24"/>
                 <w:szCs w:val="24"/>
               </w:rPr>
-              <w:t>Title</w:t>
+              <w:t>Tribal Reservations</w:t>
             </w:r>
           </w:p>
         </w:tc>
@@ -2401,15 +2216,15 @@
                 <w:sz w:val="24"/>
                 <w:szCs w:val="24"/>
               </w:rPr>
-              <w:t xml:space="preserve">Chapter title – relevant to Wisconsin </w:t>
-            </w:r>
-            <w:r>
-              <w:rPr>
-                <w:rFonts w:ascii="Dante" w:hAnsi="Dante"/>
-                <w:sz w:val="24"/>
-                <w:szCs w:val="24"/>
-              </w:rPr>
-              <w:t>effigy mounds and their destruction</w:t>
+              <w:t>Polygons current tribal reservation land</w:t>
+            </w:r>
+            <w:r>
+              <w:rPr>
+                <w:rFonts w:ascii="Dante" w:hAnsi="Dante"/>
+                <w:sz w:val="24"/>
+                <w:szCs w:val="24"/>
+              </w:rPr>
+              <w:t xml:space="preserve">s. </w:t>
             </w:r>
           </w:p>
         </w:tc>
@@ -2441,7 +2256,7 @@
                 <w:sz w:val="24"/>
                 <w:szCs w:val="24"/>
               </w:rPr>
-              <w:t>3</w:t>
+              <w:t>7</w:t>
             </w:r>
           </w:p>
         </w:tc>
@@ -2464,7 +2279,7 @@
                 <w:sz w:val="24"/>
                 <w:szCs w:val="24"/>
               </w:rPr>
-              <w:t>Article Text</w:t>
+              <w:t>Flow Arrows</w:t>
             </w:r>
           </w:p>
         </w:tc>
@@ -2487,55 +2302,7 @@
                 <w:sz w:val="24"/>
                 <w:szCs w:val="24"/>
               </w:rPr>
-              <w:t xml:space="preserve">History of </w:t>
-            </w:r>
-            <w:r>
-              <w:rPr>
-                <w:rFonts w:ascii="Dante" w:hAnsi="Dante"/>
-                <w:sz w:val="24"/>
-                <w:szCs w:val="24"/>
-              </w:rPr>
-              <w:t xml:space="preserve">effigy mounds </w:t>
-            </w:r>
-            <w:r>
-              <w:rPr>
-                <w:rFonts w:ascii="Dante" w:hAnsi="Dante"/>
-                <w:sz w:val="24"/>
-                <w:szCs w:val="24"/>
-              </w:rPr>
-              <w:t>and</w:t>
-            </w:r>
-            <w:r>
-              <w:rPr>
-                <w:rFonts w:ascii="Dante" w:hAnsi="Dante"/>
-                <w:sz w:val="24"/>
-                <w:szCs w:val="24"/>
-              </w:rPr>
-              <w:t xml:space="preserve"> their destruction</w:t>
-            </w:r>
-            <w:r>
-              <w:rPr>
-                <w:rFonts w:ascii="Dante" w:hAnsi="Dante"/>
-                <w:sz w:val="24"/>
-                <w:szCs w:val="24"/>
-              </w:rPr>
-              <w:t xml:space="preserve"> in Wisconsin and current status</w:t>
-            </w:r>
-            <w:r>
-              <w:rPr>
-                <w:rFonts w:ascii="Dante" w:hAnsi="Dante"/>
-                <w:sz w:val="24"/>
-                <w:szCs w:val="24"/>
-              </w:rPr>
-              <w:t xml:space="preserve"> (legal and otherwise)</w:t>
-            </w:r>
-            <w:r>
-              <w:rPr>
-                <w:rFonts w:ascii="Dante" w:hAnsi="Dante"/>
-                <w:sz w:val="24"/>
-                <w:szCs w:val="24"/>
-              </w:rPr>
-              <w:t>.</w:t>
+              <w:t>Arrows from institution to reservation, if institution repatriated item to that tribe.</w:t>
             </w:r>
           </w:p>
         </w:tc>
@@ -2564,7 +2331,8 @@
                 <w:sz w:val="24"/>
                 <w:szCs w:val="24"/>
               </w:rPr>
-              <w:t>4</w:t>
+              <w:lastRenderedPageBreak/>
+              <w:t>8</w:t>
             </w:r>
           </w:p>
         </w:tc>
@@ -2587,7 +2355,7 @@
                 <w:sz w:val="24"/>
                 <w:szCs w:val="24"/>
               </w:rPr>
-              <w:t>Mounds</w:t>
+              <w:t>Information Panel</w:t>
             </w:r>
           </w:p>
         </w:tc>
@@ -2610,7 +2378,7 @@
                 <w:sz w:val="24"/>
                 <w:szCs w:val="24"/>
               </w:rPr>
-              <w:t>Points representing individual effigy mounds</w:t>
+              <w:t>Text panel with an institution or reservation’s repatriation info, including lists of items repatriated and the information relevant to each item.</w:t>
             </w:r>
           </w:p>
         </w:tc>
@@ -2642,7 +2410,7 @@
                 <w:sz w:val="24"/>
                 <w:szCs w:val="24"/>
               </w:rPr>
-              <w:t>5</w:t>
+              <w:t>9</w:t>
             </w:r>
           </w:p>
         </w:tc>
@@ -2697,73 +2465,26 @@
         <w:tc>
           <w:tcPr>
             <w:cnfStyle w:val="001000000000" w:firstRow="0" w:lastRow="0" w:firstColumn="1" w:lastColumn="0" w:oddVBand="0" w:evenVBand="0" w:oddHBand="0" w:evenHBand="0" w:firstRowFirstColumn="0" w:firstRowLastColumn="0" w:lastRowFirstColumn="0" w:lastRowLastColumn="0"/>
-            <w:tcW w:w="504" w:type="dxa"/>
-          </w:tcPr>
-          <w:p>
-            <w:pPr>
-              <w:rPr>
-                <w:rFonts w:ascii="Dante" w:hAnsi="Dante"/>
-                <w:b w:val="0"/>
-                <w:bCs w:val="0"/>
-                <w:sz w:val="24"/>
-                <w:szCs w:val="24"/>
-              </w:rPr>
-            </w:pPr>
-            <w:r>
-              <w:rPr>
-                <w:rFonts w:ascii="Dante" w:hAnsi="Dante"/>
-                <w:b w:val="0"/>
-                <w:bCs w:val="0"/>
-                <w:sz w:val="24"/>
-                <w:szCs w:val="24"/>
-              </w:rPr>
-              <w:t>6</w:t>
-            </w:r>
-          </w:p>
-        </w:tc>
-        <w:tc>
-          <w:tcPr>
-            <w:tcW w:w="2309" w:type="dxa"/>
-          </w:tcPr>
-          <w:p>
-            <w:pPr>
-              <w:cnfStyle w:val="000000000000" w:firstRow="0" w:lastRow="0" w:firstColumn="0" w:lastColumn="0" w:oddVBand="0" w:evenVBand="0" w:oddHBand="0" w:evenHBand="0" w:firstRowFirstColumn="0" w:firstRowLastColumn="0" w:lastRowFirstColumn="0" w:lastRowLastColumn="0"/>
-              <w:rPr>
-                <w:rFonts w:ascii="Dante" w:hAnsi="Dante"/>
-                <w:sz w:val="24"/>
-                <w:szCs w:val="24"/>
-              </w:rPr>
-            </w:pPr>
-            <w:r>
-              <w:rPr>
-                <w:rFonts w:ascii="Dante" w:hAnsi="Dante"/>
-                <w:sz w:val="24"/>
-                <w:szCs w:val="24"/>
-              </w:rPr>
-              <w:t>Information Panel</w:t>
-            </w:r>
-          </w:p>
-        </w:tc>
-        <w:tc>
-          <w:tcPr>
-            <w:tcW w:w="6537" w:type="dxa"/>
-          </w:tcPr>
-          <w:p>
-            <w:pPr>
-              <w:cnfStyle w:val="000000000000" w:firstRow="0" w:lastRow="0" w:firstColumn="0" w:lastColumn="0" w:oddVBand="0" w:evenVBand="0" w:oddHBand="0" w:evenHBand="0" w:firstRowFirstColumn="0" w:firstRowLastColumn="0" w:lastRowFirstColumn="0" w:lastRowLastColumn="0"/>
-              <w:rPr>
-                <w:rFonts w:ascii="Dante" w:hAnsi="Dante"/>
-                <w:sz w:val="24"/>
-                <w:szCs w:val="24"/>
-              </w:rPr>
-            </w:pPr>
-            <w:r>
-              <w:rPr>
-                <w:rFonts w:ascii="Dante" w:hAnsi="Dante"/>
-                <w:sz w:val="24"/>
-                <w:szCs w:val="24"/>
-              </w:rPr>
-              <w:t>Information panel containing relevant information on mounds and tribes.</w:t>
+            <w:tcW w:w="9350" w:type="dxa"/>
+            <w:gridSpan w:val="3"/>
+          </w:tcPr>
+          <w:p>
+            <w:pPr>
+              <w:rPr>
+                <w:rFonts w:ascii="Dante" w:hAnsi="Dante"/>
+                <w:sz w:val="24"/>
+                <w:szCs w:val="24"/>
+              </w:rPr>
+            </w:pPr>
+            <w:r>
+              <w:rPr>
+                <w:rFonts w:ascii="Dante" w:hAnsi="Dante"/>
+                <w:b w:val="0"/>
+                <w:bCs w:val="0"/>
+                <w:sz w:val="28"/>
+                <w:szCs w:val="28"/>
+              </w:rPr>
+              <w:t>Interaction</w:t>
             </w:r>
           </w:p>
         </w:tc>
@@ -2775,26 +2496,73 @@
         <w:tc>
           <w:tcPr>
             <w:cnfStyle w:val="001000000000" w:firstRow="0" w:lastRow="0" w:firstColumn="1" w:lastColumn="0" w:oddVBand="0" w:evenVBand="0" w:oddHBand="0" w:evenHBand="0" w:firstRowFirstColumn="0" w:firstRowLastColumn="0" w:lastRowFirstColumn="0" w:lastRowLastColumn="0"/>
-            <w:tcW w:w="9350" w:type="dxa"/>
-            <w:gridSpan w:val="3"/>
-          </w:tcPr>
-          <w:p>
-            <w:pPr>
-              <w:rPr>
-                <w:rFonts w:ascii="Dante" w:hAnsi="Dante"/>
-                <w:sz w:val="24"/>
-                <w:szCs w:val="24"/>
-              </w:rPr>
-            </w:pPr>
-            <w:r>
-              <w:rPr>
-                <w:rFonts w:ascii="Dante" w:hAnsi="Dante"/>
-                <w:b w:val="0"/>
-                <w:bCs w:val="0"/>
-                <w:sz w:val="28"/>
-                <w:szCs w:val="28"/>
-              </w:rPr>
-              <w:t>Interaction</w:t>
+            <w:tcW w:w="504" w:type="dxa"/>
+          </w:tcPr>
+          <w:p>
+            <w:pPr>
+              <w:rPr>
+                <w:rFonts w:ascii="Dante" w:hAnsi="Dante"/>
+                <w:b w:val="0"/>
+                <w:bCs w:val="0"/>
+                <w:sz w:val="24"/>
+                <w:szCs w:val="24"/>
+              </w:rPr>
+            </w:pPr>
+            <w:r>
+              <w:rPr>
+                <w:rFonts w:ascii="Dante" w:hAnsi="Dante"/>
+                <w:b w:val="0"/>
+                <w:bCs w:val="0"/>
+                <w:sz w:val="24"/>
+                <w:szCs w:val="24"/>
+              </w:rPr>
+              <w:t>1</w:t>
+            </w:r>
+          </w:p>
+        </w:tc>
+        <w:tc>
+          <w:tcPr>
+            <w:tcW w:w="2309" w:type="dxa"/>
+          </w:tcPr>
+          <w:p>
+            <w:pPr>
+              <w:cnfStyle w:val="000000100000" w:firstRow="0" w:lastRow="0" w:firstColumn="0" w:lastColumn="0" w:oddVBand="0" w:evenVBand="0" w:oddHBand="1" w:evenHBand="0" w:firstRowFirstColumn="0" w:firstRowLastColumn="0" w:lastRowFirstColumn="0" w:lastRowLastColumn="0"/>
+              <w:rPr>
+                <w:rFonts w:ascii="Dante" w:hAnsi="Dante"/>
+                <w:sz w:val="24"/>
+                <w:szCs w:val="24"/>
+              </w:rPr>
+            </w:pPr>
+            <w:r>
+              <w:rPr>
+                <w:rFonts w:ascii="Dante" w:hAnsi="Dante"/>
+                <w:sz w:val="24"/>
+                <w:szCs w:val="24"/>
+              </w:rPr>
+              <w:t>Institution Selection</w:t>
+            </w:r>
+          </w:p>
+        </w:tc>
+        <w:tc>
+          <w:tcPr>
+            <w:tcW w:w="6537" w:type="dxa"/>
+          </w:tcPr>
+          <w:p>
+            <w:pPr>
+              <w:cnfStyle w:val="000000100000" w:firstRow="0" w:lastRow="0" w:firstColumn="0" w:lastColumn="0" w:oddVBand="0" w:evenVBand="0" w:oddHBand="1" w:evenHBand="0" w:firstRowFirstColumn="0" w:firstRowLastColumn="0" w:lastRowFirstColumn="0" w:lastRowLastColumn="0"/>
+              <w:rPr>
+                <w:rFonts w:ascii="Dante" w:hAnsi="Dante"/>
+                <w:sz w:val="24"/>
+                <w:szCs w:val="24"/>
+              </w:rPr>
+            </w:pPr>
+            <w:r>
+              <w:rPr>
+                <w:rFonts w:ascii="Dante" w:hAnsi="Dante"/>
+                <w:sz w:val="24"/>
+                <w:szCs w:val="24"/>
+              </w:rPr>
+              <w:t>Reexpress: Flows from selected institution to reservations; Retrieve: Information Panel – click on institution reveals flow arrows and information panel with repatriation information specific to that institution.</w:t>
             </w:r>
           </w:p>
         </w:tc>
@@ -2823,7 +2591,7 @@
                 <w:sz w:val="24"/>
                 <w:szCs w:val="24"/>
               </w:rPr>
-              <w:t>1</w:t>
+              <w:t>2</w:t>
             </w:r>
           </w:p>
         </w:tc>
@@ -2846,15 +2614,7 @@
                 <w:sz w:val="24"/>
                 <w:szCs w:val="24"/>
               </w:rPr>
-              <w:t>Mound</w:t>
-            </w:r>
-            <w:r>
-              <w:rPr>
-                <w:rFonts w:ascii="Dante" w:hAnsi="Dante"/>
-                <w:sz w:val="24"/>
-                <w:szCs w:val="24"/>
-              </w:rPr>
-              <w:t xml:space="preserve"> Selection</w:t>
+              <w:t>Reservation Selection</w:t>
             </w:r>
           </w:p>
         </w:tc>
@@ -2877,31 +2637,51 @@
                 <w:sz w:val="24"/>
                 <w:szCs w:val="24"/>
               </w:rPr>
-              <w:t xml:space="preserve">Retrieve: </w:t>
-            </w:r>
-            <w:r>
-              <w:rPr>
-                <w:rFonts w:ascii="Dante" w:hAnsi="Dante"/>
-                <w:sz w:val="24"/>
-                <w:szCs w:val="24"/>
-              </w:rPr>
-              <w:t>display</w:t>
-            </w:r>
-            <w:r>
-              <w:rPr>
-                <w:rFonts w:ascii="Dante" w:hAnsi="Dante"/>
-                <w:sz w:val="24"/>
-                <w:szCs w:val="24"/>
-              </w:rPr>
-              <w:t xml:space="preserve"> information on th</w:t>
-            </w:r>
-            <w:r>
-              <w:rPr>
-                <w:rFonts w:ascii="Dante" w:hAnsi="Dante"/>
-                <w:sz w:val="24"/>
-                <w:szCs w:val="24"/>
-              </w:rPr>
-              <w:t>e selected mound in info panel</w:t>
+              <w:t xml:space="preserve">Reexpress: Flows from institutions to selected reservation; </w:t>
+            </w:r>
+          </w:p>
+          <w:p>
+            <w:pPr>
+              <w:cnfStyle w:val="000000000000" w:firstRow="0" w:lastRow="0" w:firstColumn="0" w:lastColumn="0" w:oddVBand="0" w:evenVBand="0" w:oddHBand="0" w:evenHBand="0" w:firstRowFirstColumn="0" w:firstRowLastColumn="0" w:lastRowFirstColumn="0" w:lastRowLastColumn="0"/>
+              <w:rPr>
+                <w:rFonts w:ascii="Dante" w:hAnsi="Dante"/>
+                <w:sz w:val="24"/>
+                <w:szCs w:val="24"/>
+              </w:rPr>
+            </w:pPr>
+            <w:r>
+              <w:rPr>
+                <w:rFonts w:ascii="Dante" w:hAnsi="Dante"/>
+                <w:sz w:val="24"/>
+                <w:szCs w:val="24"/>
+              </w:rPr>
+              <w:t xml:space="preserve">Overlay: Selecting a reservation will overlay the historical tribal lands of the </w:t>
+            </w:r>
+            <w:r>
+              <w:rPr>
+                <w:rFonts w:ascii="Dante" w:hAnsi="Dante"/>
+                <w:sz w:val="24"/>
+                <w:szCs w:val="24"/>
+              </w:rPr>
+              <w:t>reservation’s tribe;</w:t>
+            </w:r>
+          </w:p>
+          <w:p>
+            <w:pPr>
+              <w:cnfStyle w:val="000000000000" w:firstRow="0" w:lastRow="0" w:firstColumn="0" w:lastColumn="0" w:oddVBand="0" w:evenVBand="0" w:oddHBand="0" w:evenHBand="0" w:firstRowFirstColumn="0" w:firstRowLastColumn="0" w:lastRowFirstColumn="0" w:lastRowLastColumn="0"/>
+              <w:rPr>
+                <w:rFonts w:ascii="Dante" w:hAnsi="Dante"/>
+                <w:sz w:val="24"/>
+                <w:szCs w:val="24"/>
+              </w:rPr>
+            </w:pPr>
+            <w:r>
+              <w:rPr>
+                <w:rFonts w:ascii="Dante" w:hAnsi="Dante"/>
+                <w:sz w:val="24"/>
+                <w:szCs w:val="24"/>
+              </w:rPr>
+              <w:t>Retrieve: Information Panel – click on reservation reveals flow arrows and information panel with repatriation information specific to that tribe.</w:t>
             </w:r>
           </w:p>
         </w:tc>
@@ -2933,7 +2713,7 @@
                 <w:sz w:val="24"/>
                 <w:szCs w:val="24"/>
               </w:rPr>
-              <w:t>2</w:t>
+              <w:t>3</w:t>
             </w:r>
           </w:p>
         </w:tc>
@@ -2956,15 +2736,7 @@
                 <w:sz w:val="24"/>
                 <w:szCs w:val="24"/>
               </w:rPr>
-              <w:t>Tribal Lands</w:t>
-            </w:r>
-            <w:r>
-              <w:rPr>
-                <w:rFonts w:ascii="Dante" w:hAnsi="Dante"/>
-                <w:sz w:val="24"/>
-                <w:szCs w:val="24"/>
-              </w:rPr>
-              <w:t xml:space="preserve"> Selection</w:t>
+              <w:t>Information Panel</w:t>
             </w:r>
           </w:p>
         </w:tc>
@@ -2987,7 +2759,7 @@
                 <w:sz w:val="24"/>
                 <w:szCs w:val="24"/>
               </w:rPr>
-              <w:t>Retrieve: display information on selected tribe in info panel</w:t>
+              <w:t>Retrieve: click on items in repatriation list to bring up further information on information specific to item.</w:t>
             </w:r>
           </w:p>
         </w:tc>
@@ -2995,28 +2767,28 @@
       <w:tr>
         <w:tc>
           <w:tcPr>
+            <w:cnfStyle w:val="001000000000" w:firstRow="0" w:lastRow="0" w:firstColumn="1" w:lastColumn="0" w:oddVBand="0" w:evenVBand="0" w:oddHBand="0" w:evenHBand="0" w:firstRowFirstColumn="0" w:firstRowLastColumn="0" w:lastRowFirstColumn="0" w:lastRowLastColumn="0"/>
             <w:tcW w:w="504" w:type="dxa"/>
           </w:tcPr>
           <w:p>
             <w:pPr>
-              <w:cnfStyle w:val="001000000000" w:firstRow="0" w:lastRow="0" w:firstColumn="1" w:lastColumn="0" w:oddVBand="0" w:evenVBand="0" w:oddHBand="0" w:evenHBand="0" w:firstRowFirstColumn="0" w:firstRowLastColumn="0" w:lastRowFirstColumn="0" w:lastRowLastColumn="0"/>
-              <w:rPr>
-                <w:rFonts w:ascii="Dante" w:hAnsi="Dante"/>
-                <w:b w:val="0"/>
-                <w:bCs w:val="0"/>
-                <w:sz w:val="24"/>
-                <w:szCs w:val="24"/>
-              </w:rPr>
-            </w:pPr>
-            <w:r>
-              <w:rPr>
-                <w:rFonts w:ascii="Dante" w:hAnsi="Dante"/>
-                <w:b w:val="0"/>
-                <w:bCs w:val="0"/>
-                <w:sz w:val="24"/>
-                <w:szCs w:val="24"/>
-              </w:rPr>
-              <w:t>3</w:t>
+              <w:rPr>
+                <w:rFonts w:ascii="Dante" w:hAnsi="Dante"/>
+                <w:b w:val="0"/>
+                <w:bCs w:val="0"/>
+                <w:sz w:val="24"/>
+                <w:szCs w:val="24"/>
+              </w:rPr>
+            </w:pPr>
+            <w:r>
+              <w:rPr>
+                <w:rFonts w:ascii="Dante" w:hAnsi="Dante"/>
+                <w:b w:val="0"/>
+                <w:bCs w:val="0"/>
+                <w:sz w:val="24"/>
+                <w:szCs w:val="24"/>
+              </w:rPr>
+              <w:t>4</w:t>
             </w:r>
           </w:p>
         </w:tc>
@@ -3026,6 +2798,7 @@
           </w:tcPr>
           <w:p>
             <w:pPr>
+              <w:cnfStyle w:val="000000000000" w:firstRow="0" w:lastRow="0" w:firstColumn="0" w:lastColumn="0" w:oddVBand="0" w:evenVBand="0" w:oddHBand="0" w:evenHBand="0" w:firstRowFirstColumn="0" w:firstRowLastColumn="0" w:lastRowFirstColumn="0" w:lastRowLastColumn="0"/>
               <w:rPr>
                 <w:rFonts w:ascii="Dante" w:hAnsi="Dante"/>
                 <w:sz w:val="24"/>
@@ -3048,29 +2821,142 @@
           </w:tcPr>
           <w:p>
             <w:pPr>
-              <w:rPr>
-                <w:rFonts w:ascii="Dante" w:hAnsi="Dante"/>
-                <w:sz w:val="24"/>
-                <w:szCs w:val="24"/>
-              </w:rPr>
-            </w:pPr>
-            <w:r>
-              <w:rPr>
-                <w:rFonts w:ascii="Dante" w:hAnsi="Dante"/>
-                <w:sz w:val="24"/>
-                <w:szCs w:val="24"/>
-              </w:rPr>
-              <w:t>Filter: Mound status (destroyed, unprotected, protected), Tribal La</w:t>
-            </w:r>
-            <w:bookmarkStart w:id="0" w:name="_GoBack"/>
-            <w:bookmarkEnd w:id="0"/>
-            <w:r>
-              <w:rPr>
-                <w:rFonts w:ascii="Dante" w:hAnsi="Dante"/>
-                <w:sz w:val="24"/>
-                <w:szCs w:val="24"/>
-              </w:rPr>
-              <w:t>nds overlay (on/off)</w:t>
+              <w:cnfStyle w:val="000000000000" w:firstRow="0" w:lastRow="0" w:firstColumn="0" w:lastColumn="0" w:oddVBand="0" w:evenVBand="0" w:oddHBand="0" w:evenHBand="0" w:firstRowFirstColumn="0" w:firstRowLastColumn="0" w:lastRowFirstColumn="0" w:lastRowLastColumn="0"/>
+              <w:rPr>
+                <w:rFonts w:ascii="Dante" w:hAnsi="Dante"/>
+                <w:sz w:val="24"/>
+                <w:szCs w:val="24"/>
+              </w:rPr>
+            </w:pPr>
+            <w:r>
+              <w:rPr>
+                <w:rFonts w:ascii="Dante" w:hAnsi="Dante"/>
+                <w:sz w:val="24"/>
+                <w:szCs w:val="24"/>
+              </w:rPr>
+              <w:t>Selection panel with drop-down list of institutions and reservations</w:t>
+            </w:r>
+          </w:p>
+          <w:p>
+            <w:pPr>
+              <w:cnfStyle w:val="000000000000" w:firstRow="0" w:lastRow="0" w:firstColumn="0" w:lastColumn="0" w:oddVBand="0" w:evenVBand="0" w:oddHBand="0" w:evenHBand="0" w:firstRowFirstColumn="0" w:firstRowLastColumn="0" w:lastRowFirstColumn="0" w:lastRowLastColumn="0"/>
+              <w:rPr>
+                <w:rFonts w:ascii="Dante" w:hAnsi="Dante"/>
+                <w:sz w:val="24"/>
+                <w:szCs w:val="24"/>
+              </w:rPr>
+            </w:pPr>
+            <w:r>
+              <w:rPr>
+                <w:rFonts w:ascii="Dante" w:hAnsi="Dante"/>
+                <w:sz w:val="24"/>
+                <w:szCs w:val="24"/>
+              </w:rPr>
+              <w:t>Retrieve and Reexpress as in Interactions 1 and 2.</w:t>
+            </w:r>
+          </w:p>
+          <w:p>
+            <w:pPr>
+              <w:cnfStyle w:val="000000000000" w:firstRow="0" w:lastRow="0" w:firstColumn="0" w:lastColumn="0" w:oddVBand="0" w:evenVBand="0" w:oddHBand="0" w:evenHBand="0" w:firstRowFirstColumn="0" w:firstRowLastColumn="0" w:lastRowFirstColumn="0" w:lastRowLastColumn="0"/>
+              <w:rPr>
+                <w:rFonts w:ascii="Dante" w:hAnsi="Dante"/>
+                <w:sz w:val="24"/>
+                <w:szCs w:val="24"/>
+              </w:rPr>
+            </w:pPr>
+            <w:r>
+              <w:rPr>
+                <w:rFonts w:ascii="Dante" w:hAnsi="Dante"/>
+                <w:sz w:val="24"/>
+                <w:szCs w:val="24"/>
+              </w:rPr>
+              <w:t>Overlay: Toggle on/off Historical Tribal Lands</w:t>
+            </w:r>
+          </w:p>
+        </w:tc>
+      </w:tr>
+      <w:tr>
+        <w:trPr>
+          <w:cnfStyle w:val="000000100000" w:firstRow="0" w:lastRow="0" w:firstColumn="0" w:lastColumn="0" w:oddVBand="0" w:evenVBand="0" w:oddHBand="1" w:evenHBand="0" w:firstRowFirstColumn="0" w:firstRowLastColumn="0" w:lastRowFirstColumn="0" w:lastRowLastColumn="0"/>
+        </w:trPr>
+        <w:tc>
+          <w:tcPr>
+            <w:cnfStyle w:val="001000000000" w:firstRow="0" w:lastRow="0" w:firstColumn="1" w:lastColumn="0" w:oddVBand="0" w:evenVBand="0" w:oddHBand="0" w:evenHBand="0" w:firstRowFirstColumn="0" w:firstRowLastColumn="0" w:lastRowFirstColumn="0" w:lastRowLastColumn="0"/>
+            <w:tcW w:w="504" w:type="dxa"/>
+          </w:tcPr>
+          <w:p>
+            <w:pPr>
+              <w:rPr>
+                <w:rFonts w:ascii="Dante" w:hAnsi="Dante"/>
+                <w:b w:val="0"/>
+                <w:bCs w:val="0"/>
+                <w:sz w:val="24"/>
+                <w:szCs w:val="24"/>
+              </w:rPr>
+            </w:pPr>
+            <w:r>
+              <w:rPr>
+                <w:rFonts w:ascii="Dante" w:hAnsi="Dante"/>
+                <w:b w:val="0"/>
+                <w:bCs w:val="0"/>
+                <w:sz w:val="24"/>
+                <w:szCs w:val="24"/>
+              </w:rPr>
+              <w:t>5</w:t>
+            </w:r>
+          </w:p>
+        </w:tc>
+        <w:tc>
+          <w:tcPr>
+            <w:tcW w:w="2309" w:type="dxa"/>
+          </w:tcPr>
+          <w:p>
+            <w:pPr>
+              <w:cnfStyle w:val="000000100000" w:firstRow="0" w:lastRow="0" w:firstColumn="0" w:lastColumn="0" w:oddVBand="0" w:evenVBand="0" w:oddHBand="1" w:evenHBand="0" w:firstRowFirstColumn="0" w:firstRowLastColumn="0" w:lastRowFirstColumn="0" w:lastRowLastColumn="0"/>
+              <w:rPr>
+                <w:rFonts w:ascii="Dante" w:hAnsi="Dante"/>
+                <w:sz w:val="24"/>
+                <w:szCs w:val="24"/>
+              </w:rPr>
+            </w:pPr>
+            <w:r>
+              <w:rPr>
+                <w:rFonts w:ascii="Dante" w:hAnsi="Dante"/>
+                <w:sz w:val="24"/>
+                <w:szCs w:val="24"/>
+              </w:rPr>
+              <w:t>Information Hover</w:t>
+            </w:r>
+          </w:p>
+        </w:tc>
+        <w:tc>
+          <w:tcPr>
+            <w:tcW w:w="6537" w:type="dxa"/>
+          </w:tcPr>
+          <w:p>
+            <w:pPr>
+              <w:cnfStyle w:val="000000100000" w:firstRow="0" w:lastRow="0" w:firstColumn="0" w:lastColumn="0" w:oddVBand="0" w:evenVBand="0" w:oddHBand="1" w:evenHBand="0" w:firstRowFirstColumn="0" w:firstRowLastColumn="0" w:lastRowFirstColumn="0" w:lastRowLastColumn="0"/>
+              <w:rPr>
+                <w:rFonts w:ascii="Dante" w:hAnsi="Dante"/>
+                <w:sz w:val="24"/>
+                <w:szCs w:val="24"/>
+              </w:rPr>
+            </w:pPr>
+            <w:r>
+              <w:rPr>
+                <w:rFonts w:ascii="Dante" w:hAnsi="Dante"/>
+                <w:sz w:val="24"/>
+                <w:szCs w:val="24"/>
+              </w:rPr>
+              <w:t>Retrieve: Pop-up panel with name of institution or reservation</w:t>
+            </w:r>
+            <w:r>
+              <w:rPr>
+                <w:rFonts w:ascii="Dante" w:hAnsi="Dante"/>
+                <w:sz w:val="24"/>
+                <w:szCs w:val="24"/>
+              </w:rPr>
+              <w:t xml:space="preserve"> on hover</w:t>
             </w:r>
           </w:p>
         </w:tc>

</xml_diff>

<commit_message>
info panel for mounds, req doc update
</commit_message>
<xml_diff>
--- a/Requirements.docx
+++ b/Requirements.docx
@@ -18,19 +18,8 @@
           <w:szCs w:val="32"/>
           <w:u w:val="single"/>
         </w:rPr>
-        <w:t xml:space="preserve">   </w:t>
+        <w:t xml:space="preserve">  </w:t>
       </w:r>
-      <w:proofErr w:type="gramStart"/>
-      <w:r>
-        <w:rPr>
-          <w:rFonts w:ascii="Dante" w:hAnsi="Dante"/>
-          <w:sz w:val="32"/>
-          <w:szCs w:val="32"/>
-          <w:u w:val="single"/>
-        </w:rPr>
-        <w:t>,</w:t>
-      </w:r>
-      <w:proofErr w:type="spellStart"/>
       <w:r>
         <w:rPr>
           <w:rFonts w:ascii="Dante" w:hAnsi="Dante"/>
@@ -40,17 +29,6 @@
         </w:rPr>
         <w:t>Requirements</w:t>
       </w:r>
-      <w:r>
-        <w:rPr>
-          <w:rFonts w:ascii="Dante" w:hAnsi="Dante"/>
-          <w:sz w:val="32"/>
-          <w:szCs w:val="32"/>
-          <w:u w:val="single"/>
-        </w:rPr>
-        <w:t>n</w:t>
-      </w:r>
-      <w:proofErr w:type="spellEnd"/>
-      <w:proofErr w:type="gramEnd"/>
     </w:p>
     <w:tbl>
       <w:tblPr>
@@ -59,9 +37,10 @@
         <w:tblLook w:val="04A0" w:firstRow="1" w:lastRow="0" w:firstColumn="1" w:lastColumn="0" w:noHBand="0" w:noVBand="1"/>
       </w:tblPr>
       <w:tblGrid>
-        <w:gridCol w:w="504"/>
+        <w:gridCol w:w="402"/>
         <w:gridCol w:w="2309"/>
-        <w:gridCol w:w="6537"/>
+        <w:gridCol w:w="3667"/>
+        <w:gridCol w:w="2972"/>
       </w:tblGrid>
       <w:tr>
         <w:trPr>
@@ -70,7 +49,7 @@
         <w:tc>
           <w:tcPr>
             <w:cnfStyle w:val="001000000000" w:firstRow="0" w:lastRow="0" w:firstColumn="1" w:lastColumn="0" w:oddVBand="0" w:evenVBand="0" w:oddHBand="0" w:evenHBand="0" w:firstRowFirstColumn="0" w:firstRowLastColumn="0" w:lastRowFirstColumn="0" w:lastRowLastColumn="0"/>
-            <w:tcW w:w="9350" w:type="dxa"/>
+            <w:tcW w:w="6378" w:type="dxa"/>
             <w:gridSpan w:val="3"/>
           </w:tcPr>
           <w:p>
@@ -91,38 +70,23 @@
                 <w:sz w:val="28"/>
                 <w:szCs w:val="28"/>
               </w:rPr>
-              <w:t xml:space="preserve">Chapter 1 </w:t>
-            </w:r>
-            <w:r>
-              <w:rPr>
-                <w:rFonts w:ascii="Dante" w:hAnsi="Dante"/>
-                <w:b w:val="0"/>
-                <w:bCs w:val="0"/>
+              <w:t>Chapter 1 – NAGPRA and Wisconsin Repatriation Law</w:t>
+            </w:r>
+          </w:p>
+        </w:tc>
+        <w:tc>
+          <w:tcPr>
+            <w:tcW w:w="2972" w:type="dxa"/>
+          </w:tcPr>
+          <w:p>
+            <w:pPr>
+              <w:cnfStyle w:val="100000000000" w:firstRow="1" w:lastRow="0" w:firstColumn="0" w:lastColumn="0" w:oddVBand="0" w:evenVBand="0" w:oddHBand="0" w:evenHBand="0" w:firstRowFirstColumn="0" w:firstRowLastColumn="0" w:lastRowFirstColumn="0" w:lastRowLastColumn="0"/>
+              <w:rPr>
+                <w:rFonts w:ascii="Dante" w:hAnsi="Dante"/>
                 <w:sz w:val="28"/>
                 <w:szCs w:val="28"/>
               </w:rPr>
-              <w:t>–</w:t>
-            </w:r>
-            <w:r>
-              <w:rPr>
-                <w:rFonts w:ascii="Dante" w:hAnsi="Dante"/>
-                <w:b w:val="0"/>
-                <w:bCs w:val="0"/>
-                <w:sz w:val="28"/>
-                <w:szCs w:val="28"/>
-              </w:rPr>
-              <w:t xml:space="preserve"> NAGPRA</w:t>
-            </w:r>
-            <w:r>
-              <w:rPr>
-                <w:rFonts w:ascii="Dante" w:hAnsi="Dante"/>
-                <w:b w:val="0"/>
-                <w:bCs w:val="0"/>
-                <w:sz w:val="28"/>
-                <w:szCs w:val="28"/>
-              </w:rPr>
-              <w:t xml:space="preserve"> and Wisconsin Repatriation Law</w:t>
-            </w:r>
+            </w:pPr>
           </w:p>
         </w:tc>
       </w:tr>
@@ -133,7 +97,7 @@
         <w:tc>
           <w:tcPr>
             <w:cnfStyle w:val="001000000000" w:firstRow="0" w:lastRow="0" w:firstColumn="1" w:lastColumn="0" w:oddVBand="0" w:evenVBand="0" w:oddHBand="0" w:evenHBand="0" w:firstRowFirstColumn="0" w:firstRowLastColumn="0" w:lastRowFirstColumn="0" w:lastRowLastColumn="0"/>
-            <w:tcW w:w="9350" w:type="dxa"/>
+            <w:tcW w:w="6378" w:type="dxa"/>
             <w:gridSpan w:val="3"/>
           </w:tcPr>
           <w:p>
@@ -158,12 +122,27 @@
             </w:r>
           </w:p>
         </w:tc>
+        <w:tc>
+          <w:tcPr>
+            <w:tcW w:w="2972" w:type="dxa"/>
+          </w:tcPr>
+          <w:p>
+            <w:pPr>
+              <w:cnfStyle w:val="000000100000" w:firstRow="0" w:lastRow="0" w:firstColumn="0" w:lastColumn="0" w:oddVBand="0" w:evenVBand="0" w:oddHBand="1" w:evenHBand="0" w:firstRowFirstColumn="0" w:firstRowLastColumn="0" w:lastRowFirstColumn="0" w:lastRowLastColumn="0"/>
+              <w:rPr>
+                <w:rFonts w:ascii="Dante" w:hAnsi="Dante"/>
+                <w:sz w:val="28"/>
+                <w:szCs w:val="28"/>
+              </w:rPr>
+            </w:pPr>
+          </w:p>
+        </w:tc>
       </w:tr>
       <w:tr>
         <w:tc>
           <w:tcPr>
             <w:cnfStyle w:val="001000000000" w:firstRow="0" w:lastRow="0" w:firstColumn="1" w:lastColumn="0" w:oddVBand="0" w:evenVBand="0" w:oddHBand="0" w:evenHBand="0" w:firstRowFirstColumn="0" w:firstRowLastColumn="0" w:lastRowFirstColumn="0" w:lastRowLastColumn="0"/>
-            <w:tcW w:w="504" w:type="dxa"/>
+            <w:tcW w:w="402" w:type="dxa"/>
           </w:tcPr>
           <w:p>
             <w:pPr>
@@ -212,7 +191,7 @@
         </w:tc>
         <w:tc>
           <w:tcPr>
-            <w:tcW w:w="6537" w:type="dxa"/>
+            <w:tcW w:w="3667" w:type="dxa"/>
           </w:tcPr>
           <w:p>
             <w:pPr>
@@ -229,31 +208,40 @@
                 <w:sz w:val="24"/>
                 <w:szCs w:val="24"/>
               </w:rPr>
-              <w:t>Natural Earth data</w:t>
-            </w:r>
-            <w:r>
-              <w:rPr>
-                <w:rFonts w:ascii="Dante" w:hAnsi="Dante"/>
-                <w:sz w:val="24"/>
-                <w:szCs w:val="24"/>
-              </w:rPr>
-              <w:t xml:space="preserve"> – Outlines of U.S. </w:t>
-            </w:r>
-            <w:r>
-              <w:rPr>
-                <w:rFonts w:ascii="Dante" w:hAnsi="Dante"/>
-                <w:sz w:val="24"/>
-                <w:szCs w:val="24"/>
-              </w:rPr>
-              <w:t>s</w:t>
-            </w:r>
-            <w:r>
-              <w:rPr>
-                <w:rFonts w:ascii="Dante" w:hAnsi="Dante"/>
-                <w:sz w:val="24"/>
-                <w:szCs w:val="24"/>
-              </w:rPr>
-              <w:t>tates</w:t>
+              <w:t>Natural Earth data – Outlines of U.S. states</w:t>
+            </w:r>
+          </w:p>
+        </w:tc>
+        <w:tc>
+          <w:tcPr>
+            <w:tcW w:w="2972" w:type="dxa"/>
+          </w:tcPr>
+          <w:p>
+            <w:pPr>
+              <w:cnfStyle w:val="000000000000" w:firstRow="0" w:lastRow="0" w:firstColumn="0" w:lastColumn="0" w:oddVBand="0" w:evenVBand="0" w:oddHBand="0" w:evenHBand="0" w:firstRowFirstColumn="0" w:firstRowLastColumn="0" w:lastRowFirstColumn="0" w:lastRowLastColumn="0"/>
+              <w:rPr>
+                <w:rFonts w:ascii="Dante" w:hAnsi="Dante"/>
+                <w:sz w:val="24"/>
+                <w:szCs w:val="24"/>
+              </w:rPr>
+            </w:pPr>
+            <w:proofErr w:type="spellStart"/>
+            <w:r>
+              <w:rPr>
+                <w:rFonts w:ascii="Dante" w:hAnsi="Dante"/>
+                <w:sz w:val="24"/>
+                <w:szCs w:val="24"/>
+              </w:rPr>
+              <w:t>Basemap</w:t>
+            </w:r>
+            <w:proofErr w:type="spellEnd"/>
+            <w:r>
+              <w:rPr>
+                <w:rFonts w:ascii="Dante" w:hAnsi="Dante"/>
+                <w:sz w:val="24"/>
+                <w:szCs w:val="24"/>
+              </w:rPr>
+              <w:t xml:space="preserve"> in place</w:t>
             </w:r>
           </w:p>
         </w:tc>
@@ -265,7 +253,7 @@
         <w:tc>
           <w:tcPr>
             <w:cnfStyle w:val="001000000000" w:firstRow="0" w:lastRow="0" w:firstColumn="1" w:lastColumn="0" w:oddVBand="0" w:evenVBand="0" w:oddHBand="0" w:evenHBand="0" w:firstRowFirstColumn="0" w:firstRowLastColumn="0" w:lastRowFirstColumn="0" w:lastRowLastColumn="0"/>
-            <w:tcW w:w="504" w:type="dxa"/>
+            <w:tcW w:w="402" w:type="dxa"/>
           </w:tcPr>
           <w:p>
             <w:pPr>
@@ -314,7 +302,7 @@
         </w:tc>
         <w:tc>
           <w:tcPr>
-            <w:tcW w:w="6537" w:type="dxa"/>
+            <w:tcW w:w="3667" w:type="dxa"/>
           </w:tcPr>
           <w:p>
             <w:pPr>
@@ -331,31 +319,30 @@
                 <w:sz w:val="24"/>
                 <w:szCs w:val="24"/>
               </w:rPr>
-              <w:t xml:space="preserve">Color </w:t>
-            </w:r>
-            <w:r>
-              <w:rPr>
-                <w:rFonts w:ascii="Dante" w:hAnsi="Dante"/>
-                <w:sz w:val="24"/>
-                <w:szCs w:val="24"/>
-              </w:rPr>
-              <w:t>s</w:t>
-            </w:r>
-            <w:r>
-              <w:rPr>
-                <w:rFonts w:ascii="Dante" w:hAnsi="Dante"/>
-                <w:sz w:val="24"/>
-                <w:szCs w:val="24"/>
-              </w:rPr>
-              <w:t xml:space="preserve">cale based on </w:t>
-            </w:r>
-            <w:r>
-              <w:rPr>
-                <w:rFonts w:ascii="Dante" w:hAnsi="Dante"/>
-                <w:sz w:val="24"/>
-                <w:szCs w:val="24"/>
-              </w:rPr>
-              <w:t>number of delivered artifact repatriations per state</w:t>
+              <w:t>Color scale based on number of delivered artifact repatriations per state</w:t>
+            </w:r>
+          </w:p>
+        </w:tc>
+        <w:tc>
+          <w:tcPr>
+            <w:tcW w:w="2972" w:type="dxa"/>
+          </w:tcPr>
+          <w:p>
+            <w:pPr>
+              <w:cnfStyle w:val="000000100000" w:firstRow="0" w:lastRow="0" w:firstColumn="0" w:lastColumn="0" w:oddVBand="0" w:evenVBand="0" w:oddHBand="1" w:evenHBand="0" w:firstRowFirstColumn="0" w:firstRowLastColumn="0" w:lastRowFirstColumn="0" w:lastRowLastColumn="0"/>
+              <w:rPr>
+                <w:rFonts w:ascii="Dante" w:hAnsi="Dante"/>
+                <w:sz w:val="24"/>
+                <w:szCs w:val="24"/>
+              </w:rPr>
+            </w:pPr>
+            <w:r>
+              <w:rPr>
+                <w:rFonts w:ascii="Dante" w:hAnsi="Dante"/>
+                <w:sz w:val="24"/>
+                <w:szCs w:val="24"/>
+              </w:rPr>
+              <w:t>Correctly coloring enumeration units</w:t>
             </w:r>
           </w:p>
         </w:tc>
@@ -364,7 +351,7 @@
         <w:tc>
           <w:tcPr>
             <w:cnfStyle w:val="001000000000" w:firstRow="0" w:lastRow="0" w:firstColumn="1" w:lastColumn="0" w:oddVBand="0" w:evenVBand="0" w:oddHBand="0" w:evenHBand="0" w:firstRowFirstColumn="0" w:firstRowLastColumn="0" w:lastRowFirstColumn="0" w:lastRowLastColumn="0"/>
-            <w:tcW w:w="504" w:type="dxa"/>
+            <w:tcW w:w="402" w:type="dxa"/>
           </w:tcPr>
           <w:p>
             <w:pPr>
@@ -413,7 +400,7 @@
         </w:tc>
         <w:tc>
           <w:tcPr>
-            <w:tcW w:w="6537" w:type="dxa"/>
+            <w:tcW w:w="3667" w:type="dxa"/>
           </w:tcPr>
           <w:p>
             <w:pPr>
@@ -430,39 +417,30 @@
                 <w:sz w:val="24"/>
                 <w:szCs w:val="24"/>
               </w:rPr>
-              <w:t>Associate</w:t>
-            </w:r>
-            <w:r>
-              <w:rPr>
-                <w:rFonts w:ascii="Dante" w:hAnsi="Dante"/>
-                <w:sz w:val="24"/>
-                <w:szCs w:val="24"/>
-              </w:rPr>
-              <w:t xml:space="preserve"> c</w:t>
-            </w:r>
-            <w:r>
-              <w:rPr>
-                <w:rFonts w:ascii="Dante" w:hAnsi="Dante"/>
-                <w:sz w:val="24"/>
-                <w:szCs w:val="24"/>
-              </w:rPr>
-              <w:t xml:space="preserve">olor on </w:t>
-            </w:r>
-            <w:r>
-              <w:rPr>
-                <w:rFonts w:ascii="Dante" w:hAnsi="Dante"/>
-                <w:sz w:val="24"/>
-                <w:szCs w:val="24"/>
-              </w:rPr>
-              <w:t>c</w:t>
-            </w:r>
-            <w:r>
-              <w:rPr>
-                <w:rFonts w:ascii="Dante" w:hAnsi="Dante"/>
-                <w:sz w:val="24"/>
-                <w:szCs w:val="24"/>
-              </w:rPr>
-              <w:t>horopleth with number value of repatriations</w:t>
+              <w:t>Associate color on choropleth with number value of repatriations</w:t>
+            </w:r>
+          </w:p>
+        </w:tc>
+        <w:tc>
+          <w:tcPr>
+            <w:tcW w:w="2972" w:type="dxa"/>
+          </w:tcPr>
+          <w:p>
+            <w:pPr>
+              <w:cnfStyle w:val="000000000000" w:firstRow="0" w:lastRow="0" w:firstColumn="0" w:lastColumn="0" w:oddVBand="0" w:evenVBand="0" w:oddHBand="0" w:evenHBand="0" w:firstRowFirstColumn="0" w:firstRowLastColumn="0" w:lastRowFirstColumn="0" w:lastRowLastColumn="0"/>
+              <w:rPr>
+                <w:rFonts w:ascii="Dante" w:hAnsi="Dante"/>
+                <w:sz w:val="24"/>
+                <w:szCs w:val="24"/>
+              </w:rPr>
+            </w:pPr>
+            <w:r>
+              <w:rPr>
+                <w:rFonts w:ascii="Dante" w:hAnsi="Dante"/>
+                <w:sz w:val="24"/>
+                <w:szCs w:val="24"/>
+              </w:rPr>
+              <w:t>Legend not completed</w:t>
             </w:r>
           </w:p>
         </w:tc>
@@ -474,7 +452,7 @@
         <w:tc>
           <w:tcPr>
             <w:cnfStyle w:val="001000000000" w:firstRow="0" w:lastRow="0" w:firstColumn="1" w:lastColumn="0" w:oddVBand="0" w:evenVBand="0" w:oddHBand="0" w:evenHBand="0" w:firstRowFirstColumn="0" w:firstRowLastColumn="0" w:lastRowFirstColumn="0" w:lastRowLastColumn="0"/>
-            <w:tcW w:w="504" w:type="dxa"/>
+            <w:tcW w:w="402" w:type="dxa"/>
           </w:tcPr>
           <w:p>
             <w:pPr>
@@ -523,7 +501,7 @@
         </w:tc>
         <w:tc>
           <w:tcPr>
-            <w:tcW w:w="6537" w:type="dxa"/>
+            <w:tcW w:w="3667" w:type="dxa"/>
           </w:tcPr>
           <w:p>
             <w:pPr>
@@ -540,23 +518,30 @@
                 <w:sz w:val="24"/>
                 <w:szCs w:val="24"/>
               </w:rPr>
-              <w:t>Description and</w:t>
-            </w:r>
-            <w:r>
-              <w:rPr>
-                <w:rFonts w:ascii="Dante" w:hAnsi="Dante"/>
-                <w:sz w:val="24"/>
-                <w:szCs w:val="24"/>
-              </w:rPr>
-              <w:t xml:space="preserve"> h</w:t>
-            </w:r>
-            <w:r>
-              <w:rPr>
-                <w:rFonts w:ascii="Dante" w:hAnsi="Dante"/>
-                <w:sz w:val="24"/>
-                <w:szCs w:val="24"/>
-              </w:rPr>
-              <w:t>istory of NAGPRA alongside map</w:t>
+              <w:t>Description and history of NAGPRA alongside map</w:t>
+            </w:r>
+          </w:p>
+        </w:tc>
+        <w:tc>
+          <w:tcPr>
+            <w:tcW w:w="2972" w:type="dxa"/>
+          </w:tcPr>
+          <w:p>
+            <w:pPr>
+              <w:cnfStyle w:val="000000100000" w:firstRow="0" w:lastRow="0" w:firstColumn="0" w:lastColumn="0" w:oddVBand="0" w:evenVBand="0" w:oddHBand="1" w:evenHBand="0" w:firstRowFirstColumn="0" w:firstRowLastColumn="0" w:lastRowFirstColumn="0" w:lastRowLastColumn="0"/>
+              <w:rPr>
+                <w:rFonts w:ascii="Dante" w:hAnsi="Dante"/>
+                <w:sz w:val="24"/>
+                <w:szCs w:val="24"/>
+              </w:rPr>
+            </w:pPr>
+            <w:r>
+              <w:rPr>
+                <w:rFonts w:ascii="Dante" w:hAnsi="Dante"/>
+                <w:sz w:val="24"/>
+                <w:szCs w:val="24"/>
+              </w:rPr>
+              <w:t>Context in paragraphs around map</w:t>
             </w:r>
           </w:p>
         </w:tc>
@@ -565,7 +550,7 @@
         <w:tc>
           <w:tcPr>
             <w:cnfStyle w:val="001000000000" w:firstRow="0" w:lastRow="0" w:firstColumn="1" w:lastColumn="0" w:oddVBand="0" w:evenVBand="0" w:oddHBand="0" w:evenHBand="0" w:firstRowFirstColumn="0" w:firstRowLastColumn="0" w:lastRowFirstColumn="0" w:lastRowLastColumn="0"/>
-            <w:tcW w:w="504" w:type="dxa"/>
+            <w:tcW w:w="402" w:type="dxa"/>
           </w:tcPr>
           <w:p>
             <w:pPr>
@@ -614,7 +599,7 @@
         </w:tc>
         <w:tc>
           <w:tcPr>
-            <w:tcW w:w="6537" w:type="dxa"/>
+            <w:tcW w:w="3667" w:type="dxa"/>
           </w:tcPr>
           <w:p>
             <w:pPr>
@@ -631,23 +616,38 @@
                 <w:sz w:val="24"/>
                 <w:szCs w:val="24"/>
               </w:rPr>
-              <w:t xml:space="preserve">Title of </w:t>
-            </w:r>
-            <w:r>
-              <w:rPr>
-                <w:rFonts w:ascii="Dante" w:hAnsi="Dante"/>
-                <w:sz w:val="24"/>
-                <w:szCs w:val="24"/>
-              </w:rPr>
-              <w:t>a</w:t>
-            </w:r>
-            <w:r>
-              <w:rPr>
-                <w:rFonts w:ascii="Dante" w:hAnsi="Dante"/>
-                <w:sz w:val="24"/>
-                <w:szCs w:val="24"/>
-              </w:rPr>
-              <w:t>rticle with authors</w:t>
+              <w:t>Title of article with authors</w:t>
+            </w:r>
+          </w:p>
+        </w:tc>
+        <w:tc>
+          <w:tcPr>
+            <w:tcW w:w="2972" w:type="dxa"/>
+          </w:tcPr>
+          <w:p>
+            <w:pPr>
+              <w:cnfStyle w:val="000000000000" w:firstRow="0" w:lastRow="0" w:firstColumn="0" w:lastColumn="0" w:oddVBand="0" w:evenVBand="0" w:oddHBand="0" w:evenHBand="0" w:firstRowFirstColumn="0" w:firstRowLastColumn="0" w:lastRowFirstColumn="0" w:lastRowLastColumn="0"/>
+              <w:rPr>
+                <w:rFonts w:ascii="Dante" w:hAnsi="Dante"/>
+                <w:sz w:val="24"/>
+                <w:szCs w:val="24"/>
+              </w:rPr>
+            </w:pPr>
+            <w:r>
+              <w:rPr>
+                <w:rFonts w:ascii="Dante" w:hAnsi="Dante"/>
+                <w:sz w:val="24"/>
+                <w:szCs w:val="24"/>
+              </w:rPr>
+              <w:t xml:space="preserve">Working title up, </w:t>
+            </w:r>
+            <w:r>
+              <w:rPr>
+                <w:rFonts w:ascii="Dante" w:hAnsi="Dante"/>
+                <w:sz w:val="24"/>
+                <w:szCs w:val="24"/>
+              </w:rPr>
+              <w:t xml:space="preserve">authors listed </w:t>
             </w:r>
           </w:p>
         </w:tc>
@@ -659,7 +659,7 @@
         <w:tc>
           <w:tcPr>
             <w:cnfStyle w:val="001000000000" w:firstRow="0" w:lastRow="0" w:firstColumn="1" w:lastColumn="0" w:oddVBand="0" w:evenVBand="0" w:oddHBand="0" w:evenHBand="0" w:firstRowFirstColumn="0" w:firstRowLastColumn="0" w:lastRowFirstColumn="0" w:lastRowLastColumn="0"/>
-            <w:tcW w:w="9350" w:type="dxa"/>
+            <w:tcW w:w="6378" w:type="dxa"/>
             <w:gridSpan w:val="3"/>
           </w:tcPr>
           <w:p>
@@ -684,12 +684,27 @@
             </w:r>
           </w:p>
         </w:tc>
+        <w:tc>
+          <w:tcPr>
+            <w:tcW w:w="2972" w:type="dxa"/>
+          </w:tcPr>
+          <w:p>
+            <w:pPr>
+              <w:cnfStyle w:val="000000100000" w:firstRow="0" w:lastRow="0" w:firstColumn="0" w:lastColumn="0" w:oddVBand="0" w:evenVBand="0" w:oddHBand="1" w:evenHBand="0" w:firstRowFirstColumn="0" w:firstRowLastColumn="0" w:lastRowFirstColumn="0" w:lastRowLastColumn="0"/>
+              <w:rPr>
+                <w:rFonts w:ascii="Dante" w:hAnsi="Dante"/>
+                <w:sz w:val="28"/>
+                <w:szCs w:val="28"/>
+              </w:rPr>
+            </w:pPr>
+          </w:p>
+        </w:tc>
       </w:tr>
       <w:tr>
         <w:tc>
           <w:tcPr>
             <w:cnfStyle w:val="001000000000" w:firstRow="0" w:lastRow="0" w:firstColumn="1" w:lastColumn="0" w:oddVBand="0" w:evenVBand="0" w:oddHBand="0" w:evenHBand="0" w:firstRowFirstColumn="0" w:firstRowLastColumn="0" w:lastRowFirstColumn="0" w:lastRowLastColumn="0"/>
-            <w:tcW w:w="504" w:type="dxa"/>
+            <w:tcW w:w="402" w:type="dxa"/>
           </w:tcPr>
           <w:p>
             <w:pPr>
@@ -738,7 +753,7 @@
         </w:tc>
         <w:tc>
           <w:tcPr>
-            <w:tcW w:w="6537" w:type="dxa"/>
+            <w:tcW w:w="3667" w:type="dxa"/>
           </w:tcPr>
           <w:p>
             <w:pPr>
@@ -755,95 +770,30 @@
                 <w:sz w:val="24"/>
                 <w:szCs w:val="24"/>
               </w:rPr>
-              <w:t xml:space="preserve">Retrieve: </w:t>
-            </w:r>
-            <w:r>
-              <w:rPr>
-                <w:rFonts w:ascii="Dante" w:hAnsi="Dante"/>
-                <w:sz w:val="24"/>
-                <w:szCs w:val="24"/>
-              </w:rPr>
-              <w:t>Number of</w:t>
-            </w:r>
-            <w:r>
-              <w:rPr>
-                <w:rFonts w:ascii="Dante" w:hAnsi="Dante"/>
-                <w:sz w:val="24"/>
-                <w:szCs w:val="24"/>
-              </w:rPr>
-              <w:t xml:space="preserve"> NAGPRA</w:t>
-            </w:r>
-            <w:r>
-              <w:rPr>
-                <w:rFonts w:ascii="Dante" w:hAnsi="Dante"/>
-                <w:sz w:val="24"/>
-                <w:szCs w:val="24"/>
-              </w:rPr>
-              <w:t xml:space="preserve"> </w:t>
-            </w:r>
-            <w:r>
-              <w:rPr>
-                <w:rFonts w:ascii="Dante" w:hAnsi="Dante"/>
-                <w:sz w:val="24"/>
-                <w:szCs w:val="24"/>
-              </w:rPr>
-              <w:t>r</w:t>
-            </w:r>
-            <w:r>
-              <w:rPr>
-                <w:rFonts w:ascii="Dante" w:hAnsi="Dante"/>
-                <w:sz w:val="24"/>
-                <w:szCs w:val="24"/>
-              </w:rPr>
-              <w:t xml:space="preserve">epatriation </w:t>
-            </w:r>
-            <w:r>
-              <w:rPr>
-                <w:rFonts w:ascii="Dante" w:hAnsi="Dante"/>
-                <w:sz w:val="24"/>
-                <w:szCs w:val="24"/>
-              </w:rPr>
-              <w:t>c</w:t>
-            </w:r>
-            <w:r>
-              <w:rPr>
-                <w:rFonts w:ascii="Dante" w:hAnsi="Dante"/>
-                <w:sz w:val="24"/>
-                <w:szCs w:val="24"/>
-              </w:rPr>
-              <w:t xml:space="preserve">ases per </w:t>
-            </w:r>
-            <w:r>
-              <w:rPr>
-                <w:rFonts w:ascii="Dante" w:hAnsi="Dante"/>
-                <w:sz w:val="24"/>
-                <w:szCs w:val="24"/>
-              </w:rPr>
-              <w:t>s</w:t>
-            </w:r>
-            <w:r>
-              <w:rPr>
-                <w:rFonts w:ascii="Dante" w:hAnsi="Dante"/>
-                <w:sz w:val="24"/>
-                <w:szCs w:val="24"/>
-              </w:rPr>
-              <w:t>tate</w:t>
-            </w:r>
-            <w:r>
-              <w:rPr>
-                <w:rFonts w:ascii="Dante" w:hAnsi="Dante"/>
-                <w:sz w:val="24"/>
-                <w:szCs w:val="24"/>
-              </w:rPr>
-              <w:t>. Click</w:t>
-            </w:r>
-            <w:r>
-              <w:rPr>
-                <w:rFonts w:ascii="Dante" w:hAnsi="Dante"/>
-                <w:sz w:val="24"/>
-                <w:szCs w:val="24"/>
-              </w:rPr>
-              <w:t xml:space="preserve"> to retrieve.</w:t>
+              <w:t>Retrieve: Number of NAGPRA repatriation cases per state. Click to retrieve.</w:t>
+            </w:r>
+          </w:p>
+        </w:tc>
+        <w:tc>
+          <w:tcPr>
+            <w:tcW w:w="2972" w:type="dxa"/>
+          </w:tcPr>
+          <w:p>
+            <w:pPr>
+              <w:cnfStyle w:val="000000000000" w:firstRow="0" w:lastRow="0" w:firstColumn="0" w:lastColumn="0" w:oddVBand="0" w:evenVBand="0" w:oddHBand="0" w:evenHBand="0" w:firstRowFirstColumn="0" w:firstRowLastColumn="0" w:lastRowFirstColumn="0" w:lastRowLastColumn="0"/>
+              <w:rPr>
+                <w:rFonts w:ascii="Dante" w:hAnsi="Dante"/>
+                <w:sz w:val="24"/>
+                <w:szCs w:val="24"/>
+              </w:rPr>
+            </w:pPr>
+            <w:r>
+              <w:rPr>
+                <w:rFonts w:ascii="Dante" w:hAnsi="Dante"/>
+                <w:sz w:val="24"/>
+                <w:szCs w:val="24"/>
+              </w:rPr>
+              <w:t>Dynamic label and highlight available for MNI and AFO. Hover to retrieve.</w:t>
             </w:r>
           </w:p>
         </w:tc>
@@ -855,7 +805,7 @@
         <w:tc>
           <w:tcPr>
             <w:cnfStyle w:val="001000000000" w:firstRow="0" w:lastRow="0" w:firstColumn="1" w:lastColumn="0" w:oddVBand="0" w:evenVBand="0" w:oddHBand="0" w:evenHBand="0" w:firstRowFirstColumn="0" w:firstRowLastColumn="0" w:lastRowFirstColumn="0" w:lastRowLastColumn="0"/>
-            <w:tcW w:w="9350" w:type="dxa"/>
+            <w:tcW w:w="6378" w:type="dxa"/>
             <w:gridSpan w:val="3"/>
           </w:tcPr>
           <w:p>
@@ -884,7 +834,7 @@
                 <w:sz w:val="28"/>
                 <w:szCs w:val="28"/>
               </w:rPr>
-              <w:t>2</w:t>
+              <w:t>3</w:t>
             </w:r>
             <w:r>
               <w:rPr>
@@ -898,12 +848,27 @@
             </w:r>
           </w:p>
         </w:tc>
+        <w:tc>
+          <w:tcPr>
+            <w:tcW w:w="2972" w:type="dxa"/>
+          </w:tcPr>
+          <w:p>
+            <w:pPr>
+              <w:cnfStyle w:val="000000100000" w:firstRow="0" w:lastRow="0" w:firstColumn="0" w:lastColumn="0" w:oddVBand="0" w:evenVBand="0" w:oddHBand="1" w:evenHBand="0" w:firstRowFirstColumn="0" w:firstRowLastColumn="0" w:lastRowFirstColumn="0" w:lastRowLastColumn="0"/>
+              <w:rPr>
+                <w:rFonts w:ascii="Dante" w:hAnsi="Dante"/>
+                <w:sz w:val="28"/>
+                <w:szCs w:val="28"/>
+              </w:rPr>
+            </w:pPr>
+          </w:p>
+        </w:tc>
       </w:tr>
       <w:tr>
         <w:tc>
           <w:tcPr>
             <w:cnfStyle w:val="001000000000" w:firstRow="0" w:lastRow="0" w:firstColumn="1" w:lastColumn="0" w:oddVBand="0" w:evenVBand="0" w:oddHBand="0" w:evenHBand="0" w:firstRowFirstColumn="0" w:firstRowLastColumn="0" w:lastRowFirstColumn="0" w:lastRowLastColumn="0"/>
-            <w:tcW w:w="9350" w:type="dxa"/>
+            <w:tcW w:w="6378" w:type="dxa"/>
             <w:gridSpan w:val="3"/>
           </w:tcPr>
           <w:p>
@@ -924,6 +889,21 @@
               </w:rPr>
               <w:t>Representation</w:t>
             </w:r>
+          </w:p>
+        </w:tc>
+        <w:tc>
+          <w:tcPr>
+            <w:tcW w:w="2972" w:type="dxa"/>
+          </w:tcPr>
+          <w:p>
+            <w:pPr>
+              <w:cnfStyle w:val="000000000000" w:firstRow="0" w:lastRow="0" w:firstColumn="0" w:lastColumn="0" w:oddVBand="0" w:evenVBand="0" w:oddHBand="0" w:evenHBand="0" w:firstRowFirstColumn="0" w:firstRowLastColumn="0" w:lastRowFirstColumn="0" w:lastRowLastColumn="0"/>
+              <w:rPr>
+                <w:rFonts w:ascii="Dante" w:hAnsi="Dante"/>
+                <w:sz w:val="28"/>
+                <w:szCs w:val="28"/>
+              </w:rPr>
+            </w:pPr>
           </w:p>
         </w:tc>
       </w:tr>
@@ -934,7 +914,7 @@
         <w:tc>
           <w:tcPr>
             <w:cnfStyle w:val="001000000000" w:firstRow="0" w:lastRow="0" w:firstColumn="1" w:lastColumn="0" w:oddVBand="0" w:evenVBand="0" w:oddHBand="0" w:evenHBand="0" w:firstRowFirstColumn="0" w:firstRowLastColumn="0" w:lastRowFirstColumn="0" w:lastRowLastColumn="0"/>
-            <w:tcW w:w="504" w:type="dxa"/>
+            <w:tcW w:w="402" w:type="dxa"/>
           </w:tcPr>
           <w:p>
             <w:pPr>
@@ -983,7 +963,7 @@
         </w:tc>
         <w:tc>
           <w:tcPr>
-            <w:tcW w:w="6537" w:type="dxa"/>
+            <w:tcW w:w="3667" w:type="dxa"/>
           </w:tcPr>
           <w:p>
             <w:pPr>
@@ -1001,6 +981,47 @@
                 <w:szCs w:val="24"/>
               </w:rPr>
               <w:t>Natural Earth data – outline of Wisconsin and neighboring states</w:t>
+            </w:r>
+          </w:p>
+        </w:tc>
+        <w:tc>
+          <w:tcPr>
+            <w:tcW w:w="2972" w:type="dxa"/>
+          </w:tcPr>
+          <w:p>
+            <w:pPr>
+              <w:cnfStyle w:val="000000100000" w:firstRow="0" w:lastRow="0" w:firstColumn="0" w:lastColumn="0" w:oddVBand="0" w:evenVBand="0" w:oddHBand="1" w:evenHBand="0" w:firstRowFirstColumn="0" w:firstRowLastColumn="0" w:lastRowFirstColumn="0" w:lastRowLastColumn="0"/>
+              <w:rPr>
+                <w:rFonts w:ascii="Dante" w:hAnsi="Dante"/>
+                <w:sz w:val="24"/>
+                <w:szCs w:val="24"/>
+              </w:rPr>
+            </w:pPr>
+            <w:r>
+              <w:rPr>
+                <w:rFonts w:ascii="Dante" w:hAnsi="Dante"/>
+                <w:sz w:val="24"/>
+                <w:szCs w:val="24"/>
+              </w:rPr>
+              <w:t xml:space="preserve">Wisconsin </w:t>
+            </w:r>
+            <w:proofErr w:type="spellStart"/>
+            <w:r>
+              <w:rPr>
+                <w:rFonts w:ascii="Dante" w:hAnsi="Dante"/>
+                <w:sz w:val="24"/>
+                <w:szCs w:val="24"/>
+              </w:rPr>
+              <w:t>basemap</w:t>
+            </w:r>
+            <w:proofErr w:type="spellEnd"/>
+            <w:r>
+              <w:rPr>
+                <w:rFonts w:ascii="Dante" w:hAnsi="Dante"/>
+                <w:sz w:val="24"/>
+                <w:szCs w:val="24"/>
+              </w:rPr>
+              <w:t xml:space="preserve"> up</w:t>
             </w:r>
           </w:p>
         </w:tc>
@@ -1009,7 +1030,7 @@
         <w:tc>
           <w:tcPr>
             <w:cnfStyle w:val="001000000000" w:firstRow="0" w:lastRow="0" w:firstColumn="1" w:lastColumn="0" w:oddVBand="0" w:evenVBand="0" w:oddHBand="0" w:evenHBand="0" w:firstRowFirstColumn="0" w:firstRowLastColumn="0" w:lastRowFirstColumn="0" w:lastRowLastColumn="0"/>
-            <w:tcW w:w="504" w:type="dxa"/>
+            <w:tcW w:w="402" w:type="dxa"/>
           </w:tcPr>
           <w:p>
             <w:pPr>
@@ -1058,7 +1079,7 @@
         </w:tc>
         <w:tc>
           <w:tcPr>
-            <w:tcW w:w="6537" w:type="dxa"/>
+            <w:tcW w:w="3667" w:type="dxa"/>
           </w:tcPr>
           <w:p>
             <w:pPr>
@@ -1076,6 +1097,29 @@
                 <w:szCs w:val="24"/>
               </w:rPr>
               <w:t>Chapter title – relevant to Wisconsin effigy mounds and their destruction</w:t>
+            </w:r>
+          </w:p>
+        </w:tc>
+        <w:tc>
+          <w:tcPr>
+            <w:tcW w:w="2972" w:type="dxa"/>
+          </w:tcPr>
+          <w:p>
+            <w:pPr>
+              <w:cnfStyle w:val="000000000000" w:firstRow="0" w:lastRow="0" w:firstColumn="0" w:lastColumn="0" w:oddVBand="0" w:evenVBand="0" w:oddHBand="0" w:evenHBand="0" w:firstRowFirstColumn="0" w:firstRowLastColumn="0" w:lastRowFirstColumn="0" w:lastRowLastColumn="0"/>
+              <w:rPr>
+                <w:rFonts w:ascii="Dante" w:hAnsi="Dante"/>
+                <w:sz w:val="24"/>
+                <w:szCs w:val="24"/>
+              </w:rPr>
+            </w:pPr>
+            <w:r>
+              <w:rPr>
+                <w:rFonts w:ascii="Dante" w:hAnsi="Dante"/>
+                <w:sz w:val="24"/>
+                <w:szCs w:val="24"/>
+              </w:rPr>
+              <w:t>Title up</w:t>
             </w:r>
           </w:p>
         </w:tc>
@@ -1087,7 +1131,7 @@
         <w:tc>
           <w:tcPr>
             <w:cnfStyle w:val="001000000000" w:firstRow="0" w:lastRow="0" w:firstColumn="1" w:lastColumn="0" w:oddVBand="0" w:evenVBand="0" w:oddHBand="0" w:evenHBand="0" w:firstRowFirstColumn="0" w:firstRowLastColumn="0" w:lastRowFirstColumn="0" w:lastRowLastColumn="0"/>
-            <w:tcW w:w="504" w:type="dxa"/>
+            <w:tcW w:w="402" w:type="dxa"/>
           </w:tcPr>
           <w:p>
             <w:pPr>
@@ -1136,7 +1180,7 @@
         </w:tc>
         <w:tc>
           <w:tcPr>
-            <w:tcW w:w="6537" w:type="dxa"/>
+            <w:tcW w:w="3667" w:type="dxa"/>
           </w:tcPr>
           <w:p>
             <w:pPr>
@@ -1154,6 +1198,29 @@
                 <w:szCs w:val="24"/>
               </w:rPr>
               <w:t>History of effigy mounds and their destruction in Wisconsin and current status (legal and otherwise).</w:t>
+            </w:r>
+          </w:p>
+        </w:tc>
+        <w:tc>
+          <w:tcPr>
+            <w:tcW w:w="2972" w:type="dxa"/>
+          </w:tcPr>
+          <w:p>
+            <w:pPr>
+              <w:cnfStyle w:val="000000100000" w:firstRow="0" w:lastRow="0" w:firstColumn="0" w:lastColumn="0" w:oddVBand="0" w:evenVBand="0" w:oddHBand="1" w:evenHBand="0" w:firstRowFirstColumn="0" w:firstRowLastColumn="0" w:lastRowFirstColumn="0" w:lastRowLastColumn="0"/>
+              <w:rPr>
+                <w:rFonts w:ascii="Dante" w:hAnsi="Dante"/>
+                <w:sz w:val="24"/>
+                <w:szCs w:val="24"/>
+              </w:rPr>
+            </w:pPr>
+            <w:r>
+              <w:rPr>
+                <w:rFonts w:ascii="Dante" w:hAnsi="Dante"/>
+                <w:sz w:val="24"/>
+                <w:szCs w:val="24"/>
+              </w:rPr>
+              <w:t>Context in paragraphs around map</w:t>
             </w:r>
           </w:p>
         </w:tc>
@@ -1162,7 +1229,7 @@
         <w:tc>
           <w:tcPr>
             <w:cnfStyle w:val="001000000000" w:firstRow="0" w:lastRow="0" w:firstColumn="1" w:lastColumn="0" w:oddVBand="0" w:evenVBand="0" w:oddHBand="0" w:evenHBand="0" w:firstRowFirstColumn="0" w:firstRowLastColumn="0" w:lastRowFirstColumn="0" w:lastRowLastColumn="0"/>
-            <w:tcW w:w="504" w:type="dxa"/>
+            <w:tcW w:w="402" w:type="dxa"/>
           </w:tcPr>
           <w:p>
             <w:pPr>
@@ -1211,7 +1278,7 @@
         </w:tc>
         <w:tc>
           <w:tcPr>
-            <w:tcW w:w="6537" w:type="dxa"/>
+            <w:tcW w:w="3667" w:type="dxa"/>
           </w:tcPr>
           <w:p>
             <w:pPr>
@@ -1229,6 +1296,29 @@
                 <w:szCs w:val="24"/>
               </w:rPr>
               <w:t>Points representing individual effigy mounds</w:t>
+            </w:r>
+          </w:p>
+        </w:tc>
+        <w:tc>
+          <w:tcPr>
+            <w:tcW w:w="2972" w:type="dxa"/>
+          </w:tcPr>
+          <w:p>
+            <w:pPr>
+              <w:cnfStyle w:val="000000000000" w:firstRow="0" w:lastRow="0" w:firstColumn="0" w:lastColumn="0" w:oddVBand="0" w:evenVBand="0" w:oddHBand="0" w:evenHBand="0" w:firstRowFirstColumn="0" w:firstRowLastColumn="0" w:lastRowFirstColumn="0" w:lastRowLastColumn="0"/>
+              <w:rPr>
+                <w:rFonts w:ascii="Dante" w:hAnsi="Dante"/>
+                <w:sz w:val="24"/>
+                <w:szCs w:val="24"/>
+              </w:rPr>
+            </w:pPr>
+            <w:r>
+              <w:rPr>
+                <w:rFonts w:ascii="Dante" w:hAnsi="Dante"/>
+                <w:sz w:val="24"/>
+                <w:szCs w:val="24"/>
+              </w:rPr>
+              <w:t>Points symbolized by status</w:t>
             </w:r>
           </w:p>
         </w:tc>
@@ -1240,7 +1330,7 @@
         <w:tc>
           <w:tcPr>
             <w:cnfStyle w:val="001000000000" w:firstRow="0" w:lastRow="0" w:firstColumn="1" w:lastColumn="0" w:oddVBand="0" w:evenVBand="0" w:oddHBand="0" w:evenHBand="0" w:firstRowFirstColumn="0" w:firstRowLastColumn="0" w:lastRowFirstColumn="0" w:lastRowLastColumn="0"/>
-            <w:tcW w:w="504" w:type="dxa"/>
+            <w:tcW w:w="402" w:type="dxa"/>
           </w:tcPr>
           <w:p>
             <w:pPr>
@@ -1289,7 +1379,7 @@
         </w:tc>
         <w:tc>
           <w:tcPr>
-            <w:tcW w:w="6537" w:type="dxa"/>
+            <w:tcW w:w="3667" w:type="dxa"/>
           </w:tcPr>
           <w:p>
             <w:pPr>
@@ -1307,6 +1397,29 @@
                 <w:szCs w:val="24"/>
               </w:rPr>
               <w:t>Polygons representing historical extent of tribal lands</w:t>
+            </w:r>
+          </w:p>
+        </w:tc>
+        <w:tc>
+          <w:tcPr>
+            <w:tcW w:w="2972" w:type="dxa"/>
+          </w:tcPr>
+          <w:p>
+            <w:pPr>
+              <w:cnfStyle w:val="000000100000" w:firstRow="0" w:lastRow="0" w:firstColumn="0" w:lastColumn="0" w:oddVBand="0" w:evenVBand="0" w:oddHBand="1" w:evenHBand="0" w:firstRowFirstColumn="0" w:firstRowLastColumn="0" w:lastRowFirstColumn="0" w:lastRowLastColumn="0"/>
+              <w:rPr>
+                <w:rFonts w:ascii="Dante" w:hAnsi="Dante"/>
+                <w:sz w:val="24"/>
+                <w:szCs w:val="24"/>
+              </w:rPr>
+            </w:pPr>
+            <w:r>
+              <w:rPr>
+                <w:rFonts w:ascii="Dante" w:hAnsi="Dante"/>
+                <w:sz w:val="24"/>
+                <w:szCs w:val="24"/>
+              </w:rPr>
+              <w:t>Not yet added</w:t>
             </w:r>
           </w:p>
         </w:tc>
@@ -1315,7 +1428,7 @@
         <w:tc>
           <w:tcPr>
             <w:cnfStyle w:val="001000000000" w:firstRow="0" w:lastRow="0" w:firstColumn="1" w:lastColumn="0" w:oddVBand="0" w:evenVBand="0" w:oddHBand="0" w:evenHBand="0" w:firstRowFirstColumn="0" w:firstRowLastColumn="0" w:lastRowFirstColumn="0" w:lastRowLastColumn="0"/>
-            <w:tcW w:w="504" w:type="dxa"/>
+            <w:tcW w:w="402" w:type="dxa"/>
           </w:tcPr>
           <w:p>
             <w:pPr>
@@ -1364,7 +1477,7 @@
         </w:tc>
         <w:tc>
           <w:tcPr>
-            <w:tcW w:w="6537" w:type="dxa"/>
+            <w:tcW w:w="3667" w:type="dxa"/>
           </w:tcPr>
           <w:p>
             <w:pPr>
@@ -1382,6 +1495,30 @@
                 <w:szCs w:val="24"/>
               </w:rPr>
               <w:t>Information panel containing relevant information on mounds and tribes.</w:t>
+            </w:r>
+          </w:p>
+        </w:tc>
+        <w:tc>
+          <w:tcPr>
+            <w:tcW w:w="2972" w:type="dxa"/>
+          </w:tcPr>
+          <w:p>
+            <w:pPr>
+              <w:cnfStyle w:val="000000000000" w:firstRow="0" w:lastRow="0" w:firstColumn="0" w:lastColumn="0" w:oddVBand="0" w:evenVBand="0" w:oddHBand="0" w:evenHBand="0" w:firstRowFirstColumn="0" w:firstRowLastColumn="0" w:lastRowFirstColumn="0" w:lastRowLastColumn="0"/>
+              <w:rPr>
+                <w:rFonts w:ascii="Dante" w:hAnsi="Dante"/>
+                <w:sz w:val="24"/>
+                <w:szCs w:val="24"/>
+              </w:rPr>
+            </w:pPr>
+            <w:r>
+              <w:rPr>
+                <w:rFonts w:ascii="Dante" w:hAnsi="Dante"/>
+                <w:color w:val="FF0000"/>
+                <w:sz w:val="24"/>
+                <w:szCs w:val="24"/>
+              </w:rPr>
+              <w:t>Added</w:t>
             </w:r>
           </w:p>
         </w:tc>
@@ -1393,7 +1530,7 @@
         <w:tc>
           <w:tcPr>
             <w:cnfStyle w:val="001000000000" w:firstRow="0" w:lastRow="0" w:firstColumn="1" w:lastColumn="0" w:oddVBand="0" w:evenVBand="0" w:oddHBand="0" w:evenHBand="0" w:firstRowFirstColumn="0" w:firstRowLastColumn="0" w:lastRowFirstColumn="0" w:lastRowLastColumn="0"/>
-            <w:tcW w:w="9350" w:type="dxa"/>
+            <w:tcW w:w="6378" w:type="dxa"/>
             <w:gridSpan w:val="3"/>
           </w:tcPr>
           <w:p>
@@ -1416,12 +1553,27 @@
             </w:r>
           </w:p>
         </w:tc>
+        <w:tc>
+          <w:tcPr>
+            <w:tcW w:w="2972" w:type="dxa"/>
+          </w:tcPr>
+          <w:p>
+            <w:pPr>
+              <w:cnfStyle w:val="000000100000" w:firstRow="0" w:lastRow="0" w:firstColumn="0" w:lastColumn="0" w:oddVBand="0" w:evenVBand="0" w:oddHBand="1" w:evenHBand="0" w:firstRowFirstColumn="0" w:firstRowLastColumn="0" w:lastRowFirstColumn="0" w:lastRowLastColumn="0"/>
+              <w:rPr>
+                <w:rFonts w:ascii="Dante" w:hAnsi="Dante"/>
+                <w:sz w:val="28"/>
+                <w:szCs w:val="28"/>
+              </w:rPr>
+            </w:pPr>
+          </w:p>
+        </w:tc>
       </w:tr>
       <w:tr>
         <w:tc>
           <w:tcPr>
             <w:cnfStyle w:val="001000000000" w:firstRow="0" w:lastRow="0" w:firstColumn="1" w:lastColumn="0" w:oddVBand="0" w:evenVBand="0" w:oddHBand="0" w:evenHBand="0" w:firstRowFirstColumn="0" w:firstRowLastColumn="0" w:lastRowFirstColumn="0" w:lastRowLastColumn="0"/>
-            <w:tcW w:w="504" w:type="dxa"/>
+            <w:tcW w:w="402" w:type="dxa"/>
           </w:tcPr>
           <w:p>
             <w:pPr>
@@ -1470,7 +1622,7 @@
         </w:tc>
         <w:tc>
           <w:tcPr>
-            <w:tcW w:w="6537" w:type="dxa"/>
+            <w:tcW w:w="3667" w:type="dxa"/>
           </w:tcPr>
           <w:p>
             <w:pPr>
@@ -1512,6 +1664,30 @@
                 <w:szCs w:val="24"/>
               </w:rPr>
               <w:t>e selected mound in info panel</w:t>
+            </w:r>
+          </w:p>
+        </w:tc>
+        <w:tc>
+          <w:tcPr>
+            <w:tcW w:w="2972" w:type="dxa"/>
+          </w:tcPr>
+          <w:p>
+            <w:pPr>
+              <w:cnfStyle w:val="000000000000" w:firstRow="0" w:lastRow="0" w:firstColumn="0" w:lastColumn="0" w:oddVBand="0" w:evenVBand="0" w:oddHBand="0" w:evenHBand="0" w:firstRowFirstColumn="0" w:firstRowLastColumn="0" w:lastRowFirstColumn="0" w:lastRowLastColumn="0"/>
+              <w:rPr>
+                <w:rFonts w:ascii="Dante" w:hAnsi="Dante"/>
+                <w:sz w:val="24"/>
+                <w:szCs w:val="24"/>
+              </w:rPr>
+            </w:pPr>
+            <w:r>
+              <w:rPr>
+                <w:rFonts w:ascii="Dante" w:hAnsi="Dante"/>
+                <w:color w:val="FF0000"/>
+                <w:sz w:val="24"/>
+                <w:szCs w:val="24"/>
+              </w:rPr>
+              <w:t>Panel dynamically populates</w:t>
             </w:r>
           </w:p>
         </w:tc>
@@ -1523,7 +1699,7 @@
         <w:tc>
           <w:tcPr>
             <w:cnfStyle w:val="001000000000" w:firstRow="0" w:lastRow="0" w:firstColumn="1" w:lastColumn="0" w:oddVBand="0" w:evenVBand="0" w:oddHBand="0" w:evenHBand="0" w:firstRowFirstColumn="0" w:firstRowLastColumn="0" w:lastRowFirstColumn="0" w:lastRowLastColumn="0"/>
-            <w:tcW w:w="504" w:type="dxa"/>
+            <w:tcW w:w="402" w:type="dxa"/>
           </w:tcPr>
           <w:p>
             <w:pPr>
@@ -1572,7 +1748,7 @@
         </w:tc>
         <w:tc>
           <w:tcPr>
-            <w:tcW w:w="6537" w:type="dxa"/>
+            <w:tcW w:w="3667" w:type="dxa"/>
           </w:tcPr>
           <w:p>
             <w:pPr>
@@ -1589,17 +1765,31 @@
                 <w:sz w:val="24"/>
                 <w:szCs w:val="24"/>
               </w:rPr>
-              <w:t>Ret</w:t>
-            </w:r>
-            <w:bookmarkStart w:id="0" w:name="_GoBack"/>
-            <w:bookmarkEnd w:id="0"/>
-            <w:r>
-              <w:rPr>
-                <w:rFonts w:ascii="Dante" w:hAnsi="Dante"/>
-                <w:sz w:val="24"/>
-                <w:szCs w:val="24"/>
-              </w:rPr>
-              <w:t>rieve: display information on selected tribe in info panel</w:t>
+              <w:t>Retrieve: display information on selected tribe in info panel</w:t>
+            </w:r>
+          </w:p>
+        </w:tc>
+        <w:tc>
+          <w:tcPr>
+            <w:tcW w:w="2972" w:type="dxa"/>
+          </w:tcPr>
+          <w:p>
+            <w:pPr>
+              <w:cnfStyle w:val="000000100000" w:firstRow="0" w:lastRow="0" w:firstColumn="0" w:lastColumn="0" w:oddVBand="0" w:evenVBand="0" w:oddHBand="1" w:evenHBand="0" w:firstRowFirstColumn="0" w:firstRowLastColumn="0" w:lastRowFirstColumn="0" w:lastRowLastColumn="0"/>
+              <w:rPr>
+                <w:rFonts w:ascii="Dante" w:hAnsi="Dante"/>
+                <w:sz w:val="24"/>
+                <w:szCs w:val="24"/>
+              </w:rPr>
+            </w:pPr>
+            <w:r>
+              <w:rPr>
+                <w:rFonts w:ascii="Dante" w:hAnsi="Dante"/>
+                <w:color w:val="FF0000"/>
+                <w:sz w:val="24"/>
+                <w:szCs w:val="24"/>
+              </w:rPr>
+              <w:t>Panel dynamically populates</w:t>
             </w:r>
           </w:p>
         </w:tc>
@@ -1608,26 +1798,27 @@
         <w:tc>
           <w:tcPr>
             <w:cnfStyle w:val="001000000000" w:firstRow="0" w:lastRow="0" w:firstColumn="1" w:lastColumn="0" w:oddVBand="0" w:evenVBand="0" w:oddHBand="0" w:evenHBand="0" w:firstRowFirstColumn="0" w:firstRowLastColumn="0" w:lastRowFirstColumn="0" w:lastRowLastColumn="0"/>
-            <w:tcW w:w="504" w:type="dxa"/>
-          </w:tcPr>
-          <w:p>
-            <w:pPr>
-              <w:rPr>
-                <w:rFonts w:ascii="Dante" w:hAnsi="Dante"/>
-                <w:b w:val="0"/>
-                <w:bCs w:val="0"/>
-                <w:sz w:val="24"/>
-                <w:szCs w:val="24"/>
-              </w:rPr>
-            </w:pPr>
-            <w:r>
-              <w:rPr>
-                <w:rFonts w:ascii="Dante" w:hAnsi="Dante"/>
-                <w:b w:val="0"/>
-                <w:bCs w:val="0"/>
-                <w:sz w:val="24"/>
-                <w:szCs w:val="24"/>
-              </w:rPr>
+            <w:tcW w:w="402" w:type="dxa"/>
+          </w:tcPr>
+          <w:p>
+            <w:pPr>
+              <w:rPr>
+                <w:rFonts w:ascii="Dante" w:hAnsi="Dante"/>
+                <w:b w:val="0"/>
+                <w:bCs w:val="0"/>
+                <w:sz w:val="24"/>
+                <w:szCs w:val="24"/>
+              </w:rPr>
+            </w:pPr>
+            <w:r>
+              <w:rPr>
+                <w:rFonts w:ascii="Dante" w:hAnsi="Dante"/>
+                <w:b w:val="0"/>
+                <w:bCs w:val="0"/>
+                <w:sz w:val="24"/>
+                <w:szCs w:val="24"/>
+              </w:rPr>
+              <w:lastRenderedPageBreak/>
               <w:t>3</w:t>
             </w:r>
           </w:p>
@@ -1641,13 +1832,15 @@
               <w:cnfStyle w:val="000000000000" w:firstRow="0" w:lastRow="0" w:firstColumn="0" w:lastColumn="0" w:oddVBand="0" w:evenVBand="0" w:oddHBand="0" w:evenHBand="0" w:firstRowFirstColumn="0" w:firstRowLastColumn="0" w:lastRowFirstColumn="0" w:lastRowLastColumn="0"/>
               <w:rPr>
                 <w:rFonts w:ascii="Dante" w:hAnsi="Dante"/>
-                <w:sz w:val="24"/>
-                <w:szCs w:val="24"/>
-              </w:rPr>
-            </w:pPr>
-            <w:r>
-              <w:rPr>
-                <w:rFonts w:ascii="Dante" w:hAnsi="Dante"/>
+                <w:strike/>
+                <w:sz w:val="24"/>
+                <w:szCs w:val="24"/>
+              </w:rPr>
+            </w:pPr>
+            <w:r>
+              <w:rPr>
+                <w:rFonts w:ascii="Dante" w:hAnsi="Dante"/>
+                <w:strike/>
                 <w:sz w:val="24"/>
                 <w:szCs w:val="24"/>
               </w:rPr>
@@ -1657,24 +1850,49 @@
         </w:tc>
         <w:tc>
           <w:tcPr>
-            <w:tcW w:w="6537" w:type="dxa"/>
+            <w:tcW w:w="3667" w:type="dxa"/>
           </w:tcPr>
           <w:p>
             <w:pPr>
               <w:cnfStyle w:val="000000000000" w:firstRow="0" w:lastRow="0" w:firstColumn="0" w:lastColumn="0" w:oddVBand="0" w:evenVBand="0" w:oddHBand="0" w:evenHBand="0" w:firstRowFirstColumn="0" w:firstRowLastColumn="0" w:lastRowFirstColumn="0" w:lastRowLastColumn="0"/>
               <w:rPr>
                 <w:rFonts w:ascii="Dante" w:hAnsi="Dante"/>
-                <w:sz w:val="24"/>
-                <w:szCs w:val="24"/>
-              </w:rPr>
-            </w:pPr>
-            <w:r>
-              <w:rPr>
-                <w:rFonts w:ascii="Dante" w:hAnsi="Dante"/>
+                <w:strike/>
+                <w:sz w:val="24"/>
+                <w:szCs w:val="24"/>
+              </w:rPr>
+            </w:pPr>
+            <w:r>
+              <w:rPr>
+                <w:rFonts w:ascii="Dante" w:hAnsi="Dante"/>
+                <w:strike/>
                 <w:sz w:val="24"/>
                 <w:szCs w:val="24"/>
               </w:rPr>
               <w:t>Filter: Mound status (destroyed, unprotected, protected), Tribal Lands overlay (on/off)</w:t>
+            </w:r>
+          </w:p>
+        </w:tc>
+        <w:tc>
+          <w:tcPr>
+            <w:tcW w:w="2972" w:type="dxa"/>
+          </w:tcPr>
+          <w:p>
+            <w:pPr>
+              <w:cnfStyle w:val="000000000000" w:firstRow="0" w:lastRow="0" w:firstColumn="0" w:lastColumn="0" w:oddVBand="0" w:evenVBand="0" w:oddHBand="0" w:evenHBand="0" w:firstRowFirstColumn="0" w:firstRowLastColumn="0" w:lastRowFirstColumn="0" w:lastRowLastColumn="0"/>
+              <w:rPr>
+                <w:rFonts w:ascii="Dante" w:hAnsi="Dante"/>
+                <w:sz w:val="24"/>
+                <w:szCs w:val="24"/>
+              </w:rPr>
+            </w:pPr>
+            <w:r>
+              <w:rPr>
+                <w:rFonts w:ascii="Dante" w:hAnsi="Dante"/>
+                <w:sz w:val="24"/>
+                <w:szCs w:val="24"/>
+              </w:rPr>
+              <w:t>Decided to symbolize instead to preserve visual hierarchy/not overwhelm user</w:t>
             </w:r>
           </w:p>
         </w:tc>
@@ -1686,7 +1904,7 @@
         <w:tc>
           <w:tcPr>
             <w:cnfStyle w:val="001000000000" w:firstRow="0" w:lastRow="0" w:firstColumn="1" w:lastColumn="0" w:oddVBand="0" w:evenVBand="0" w:oddHBand="0" w:evenHBand="0" w:firstRowFirstColumn="0" w:firstRowLastColumn="0" w:lastRowFirstColumn="0" w:lastRowLastColumn="0"/>
-            <w:tcW w:w="9350" w:type="dxa"/>
+            <w:tcW w:w="6378" w:type="dxa"/>
             <w:gridSpan w:val="3"/>
           </w:tcPr>
           <w:p>
@@ -1717,7 +1935,7 @@
                 <w:sz w:val="28"/>
                 <w:szCs w:val="28"/>
               </w:rPr>
-              <w:t>3</w:t>
+              <w:t>2</w:t>
             </w:r>
             <w:r>
               <w:rPr>
@@ -1731,12 +1949,27 @@
             </w:r>
           </w:p>
         </w:tc>
+        <w:tc>
+          <w:tcPr>
+            <w:tcW w:w="2972" w:type="dxa"/>
+          </w:tcPr>
+          <w:p>
+            <w:pPr>
+              <w:cnfStyle w:val="000000100000" w:firstRow="0" w:lastRow="0" w:firstColumn="0" w:lastColumn="0" w:oddVBand="0" w:evenVBand="0" w:oddHBand="1" w:evenHBand="0" w:firstRowFirstColumn="0" w:firstRowLastColumn="0" w:lastRowFirstColumn="0" w:lastRowLastColumn="0"/>
+              <w:rPr>
+                <w:rFonts w:ascii="Dante" w:hAnsi="Dante"/>
+                <w:sz w:val="28"/>
+                <w:szCs w:val="28"/>
+              </w:rPr>
+            </w:pPr>
+          </w:p>
+        </w:tc>
       </w:tr>
       <w:tr>
         <w:tc>
           <w:tcPr>
             <w:cnfStyle w:val="001000000000" w:firstRow="0" w:lastRow="0" w:firstColumn="1" w:lastColumn="0" w:oddVBand="0" w:evenVBand="0" w:oddHBand="0" w:evenHBand="0" w:firstRowFirstColumn="0" w:firstRowLastColumn="0" w:lastRowFirstColumn="0" w:lastRowLastColumn="0"/>
-            <w:tcW w:w="9350" w:type="dxa"/>
+            <w:tcW w:w="6378" w:type="dxa"/>
             <w:gridSpan w:val="3"/>
           </w:tcPr>
           <w:p>
@@ -1759,6 +1992,21 @@
               </w:rPr>
               <w:t>Representation</w:t>
             </w:r>
+          </w:p>
+        </w:tc>
+        <w:tc>
+          <w:tcPr>
+            <w:tcW w:w="2972" w:type="dxa"/>
+          </w:tcPr>
+          <w:p>
+            <w:pPr>
+              <w:cnfStyle w:val="000000000000" w:firstRow="0" w:lastRow="0" w:firstColumn="0" w:lastColumn="0" w:oddVBand="0" w:evenVBand="0" w:oddHBand="0" w:evenHBand="0" w:firstRowFirstColumn="0" w:firstRowLastColumn="0" w:lastRowFirstColumn="0" w:lastRowLastColumn="0"/>
+              <w:rPr>
+                <w:rFonts w:ascii="Dante" w:hAnsi="Dante"/>
+                <w:sz w:val="28"/>
+                <w:szCs w:val="28"/>
+              </w:rPr>
+            </w:pPr>
           </w:p>
         </w:tc>
       </w:tr>
@@ -1769,7 +2017,7 @@
         <w:tc>
           <w:tcPr>
             <w:cnfStyle w:val="001000000000" w:firstRow="0" w:lastRow="0" w:firstColumn="1" w:lastColumn="0" w:oddVBand="0" w:evenVBand="0" w:oddHBand="0" w:evenHBand="0" w:firstRowFirstColumn="0" w:firstRowLastColumn="0" w:lastRowFirstColumn="0" w:lastRowLastColumn="0"/>
-            <w:tcW w:w="504" w:type="dxa"/>
+            <w:tcW w:w="402" w:type="dxa"/>
           </w:tcPr>
           <w:p>
             <w:pPr>
@@ -1818,7 +2066,7 @@
         </w:tc>
         <w:tc>
           <w:tcPr>
-            <w:tcW w:w="6537" w:type="dxa"/>
+            <w:tcW w:w="3667" w:type="dxa"/>
           </w:tcPr>
           <w:p>
             <w:pPr>
@@ -1836,6 +2084,29 @@
                 <w:szCs w:val="24"/>
               </w:rPr>
               <w:t>Natural Earth data – outline of Wisconsin and neighboring states</w:t>
+            </w:r>
+          </w:p>
+        </w:tc>
+        <w:tc>
+          <w:tcPr>
+            <w:tcW w:w="2972" w:type="dxa"/>
+          </w:tcPr>
+          <w:p>
+            <w:pPr>
+              <w:cnfStyle w:val="000000100000" w:firstRow="0" w:lastRow="0" w:firstColumn="0" w:lastColumn="0" w:oddVBand="0" w:evenVBand="0" w:oddHBand="1" w:evenHBand="0" w:firstRowFirstColumn="0" w:firstRowLastColumn="0" w:lastRowFirstColumn="0" w:lastRowLastColumn="0"/>
+              <w:rPr>
+                <w:rFonts w:ascii="Dante" w:hAnsi="Dante"/>
+                <w:sz w:val="24"/>
+                <w:szCs w:val="24"/>
+              </w:rPr>
+            </w:pPr>
+            <w:r>
+              <w:rPr>
+                <w:rFonts w:ascii="Dante" w:hAnsi="Dante"/>
+                <w:sz w:val="24"/>
+                <w:szCs w:val="24"/>
+              </w:rPr>
+              <w:t>Wisconsin county map up</w:t>
             </w:r>
           </w:p>
         </w:tc>
@@ -1844,7 +2115,7 @@
         <w:tc>
           <w:tcPr>
             <w:cnfStyle w:val="001000000000" w:firstRow="0" w:lastRow="0" w:firstColumn="1" w:lastColumn="0" w:oddVBand="0" w:evenVBand="0" w:oddHBand="0" w:evenHBand="0" w:firstRowFirstColumn="0" w:firstRowLastColumn="0" w:lastRowFirstColumn="0" w:lastRowLastColumn="0"/>
-            <w:tcW w:w="504" w:type="dxa"/>
+            <w:tcW w:w="402" w:type="dxa"/>
           </w:tcPr>
           <w:p>
             <w:pPr>
@@ -1893,7 +2164,7 @@
         </w:tc>
         <w:tc>
           <w:tcPr>
-            <w:tcW w:w="6537" w:type="dxa"/>
+            <w:tcW w:w="3667" w:type="dxa"/>
           </w:tcPr>
           <w:p>
             <w:pPr>
@@ -1911,6 +2182,29 @@
                 <w:szCs w:val="24"/>
               </w:rPr>
               <w:t>Chapter title – relevant to Wisconsin repatriations</w:t>
+            </w:r>
+          </w:p>
+        </w:tc>
+        <w:tc>
+          <w:tcPr>
+            <w:tcW w:w="2972" w:type="dxa"/>
+          </w:tcPr>
+          <w:p>
+            <w:pPr>
+              <w:cnfStyle w:val="000000000000" w:firstRow="0" w:lastRow="0" w:firstColumn="0" w:lastColumn="0" w:oddVBand="0" w:evenVBand="0" w:oddHBand="0" w:evenHBand="0" w:firstRowFirstColumn="0" w:firstRowLastColumn="0" w:lastRowFirstColumn="0" w:lastRowLastColumn="0"/>
+              <w:rPr>
+                <w:rFonts w:ascii="Dante" w:hAnsi="Dante"/>
+                <w:sz w:val="24"/>
+                <w:szCs w:val="24"/>
+              </w:rPr>
+            </w:pPr>
+            <w:r>
+              <w:rPr>
+                <w:rFonts w:ascii="Dante" w:hAnsi="Dante"/>
+                <w:sz w:val="24"/>
+                <w:szCs w:val="24"/>
+              </w:rPr>
+              <w:t>Title up</w:t>
             </w:r>
           </w:p>
         </w:tc>
@@ -1922,7 +2216,7 @@
         <w:tc>
           <w:tcPr>
             <w:cnfStyle w:val="001000000000" w:firstRow="0" w:lastRow="0" w:firstColumn="1" w:lastColumn="0" w:oddVBand="0" w:evenVBand="0" w:oddHBand="0" w:evenHBand="0" w:firstRowFirstColumn="0" w:firstRowLastColumn="0" w:lastRowFirstColumn="0" w:lastRowLastColumn="0"/>
-            <w:tcW w:w="504" w:type="dxa"/>
+            <w:tcW w:w="402" w:type="dxa"/>
           </w:tcPr>
           <w:p>
             <w:pPr>
@@ -1971,7 +2265,7 @@
         </w:tc>
         <w:tc>
           <w:tcPr>
-            <w:tcW w:w="6537" w:type="dxa"/>
+            <w:tcW w:w="3667" w:type="dxa"/>
           </w:tcPr>
           <w:p>
             <w:pPr>
@@ -1989,6 +2283,29 @@
                 <w:szCs w:val="24"/>
               </w:rPr>
               <w:t>History of repatriation law and NAGPRA in Wisconsin and current status.</w:t>
+            </w:r>
+          </w:p>
+        </w:tc>
+        <w:tc>
+          <w:tcPr>
+            <w:tcW w:w="2972" w:type="dxa"/>
+          </w:tcPr>
+          <w:p>
+            <w:pPr>
+              <w:cnfStyle w:val="000000100000" w:firstRow="0" w:lastRow="0" w:firstColumn="0" w:lastColumn="0" w:oddVBand="0" w:evenVBand="0" w:oddHBand="1" w:evenHBand="0" w:firstRowFirstColumn="0" w:firstRowLastColumn="0" w:lastRowFirstColumn="0" w:lastRowLastColumn="0"/>
+              <w:rPr>
+                <w:rFonts w:ascii="Dante" w:hAnsi="Dante"/>
+                <w:sz w:val="24"/>
+                <w:szCs w:val="24"/>
+              </w:rPr>
+            </w:pPr>
+            <w:r>
+              <w:rPr>
+                <w:rFonts w:ascii="Dante" w:hAnsi="Dante"/>
+                <w:sz w:val="24"/>
+                <w:szCs w:val="24"/>
+              </w:rPr>
+              <w:t>Context paragraphs around map</w:t>
             </w:r>
           </w:p>
         </w:tc>
@@ -1997,7 +2314,7 @@
         <w:tc>
           <w:tcPr>
             <w:cnfStyle w:val="001000000000" w:firstRow="0" w:lastRow="0" w:firstColumn="1" w:lastColumn="0" w:oddVBand="0" w:evenVBand="0" w:oddHBand="0" w:evenHBand="0" w:firstRowFirstColumn="0" w:firstRowLastColumn="0" w:lastRowFirstColumn="0" w:lastRowLastColumn="0"/>
-            <w:tcW w:w="504" w:type="dxa"/>
+            <w:tcW w:w="402" w:type="dxa"/>
           </w:tcPr>
           <w:p>
             <w:pPr>
@@ -2046,7 +2363,7 @@
         </w:tc>
         <w:tc>
           <w:tcPr>
-            <w:tcW w:w="6537" w:type="dxa"/>
+            <w:tcW w:w="3667" w:type="dxa"/>
           </w:tcPr>
           <w:p>
             <w:pPr>
@@ -2064,6 +2381,29 @@
                 <w:szCs w:val="24"/>
               </w:rPr>
               <w:t xml:space="preserve">Description of flow arrows by thickness representing number value of repatriations.  </w:t>
+            </w:r>
+          </w:p>
+        </w:tc>
+        <w:tc>
+          <w:tcPr>
+            <w:tcW w:w="2972" w:type="dxa"/>
+          </w:tcPr>
+          <w:p>
+            <w:pPr>
+              <w:cnfStyle w:val="000000000000" w:firstRow="0" w:lastRow="0" w:firstColumn="0" w:lastColumn="0" w:oddVBand="0" w:evenVBand="0" w:oddHBand="0" w:evenHBand="0" w:firstRowFirstColumn="0" w:firstRowLastColumn="0" w:lastRowFirstColumn="0" w:lastRowLastColumn="0"/>
+              <w:rPr>
+                <w:rFonts w:ascii="Dante" w:hAnsi="Dante"/>
+                <w:sz w:val="24"/>
+                <w:szCs w:val="24"/>
+              </w:rPr>
+            </w:pPr>
+            <w:r>
+              <w:rPr>
+                <w:rFonts w:ascii="Dante" w:hAnsi="Dante"/>
+                <w:sz w:val="24"/>
+                <w:szCs w:val="24"/>
+              </w:rPr>
+              <w:t>Not yet completed</w:t>
             </w:r>
           </w:p>
         </w:tc>
@@ -2075,7 +2415,7 @@
         <w:tc>
           <w:tcPr>
             <w:cnfStyle w:val="001000000000" w:firstRow="0" w:lastRow="0" w:firstColumn="1" w:lastColumn="0" w:oddVBand="0" w:evenVBand="0" w:oddHBand="0" w:evenHBand="0" w:firstRowFirstColumn="0" w:firstRowLastColumn="0" w:lastRowFirstColumn="0" w:lastRowLastColumn="0"/>
-            <w:tcW w:w="504" w:type="dxa"/>
+            <w:tcW w:w="402" w:type="dxa"/>
           </w:tcPr>
           <w:p>
             <w:pPr>
@@ -2124,7 +2464,7 @@
         </w:tc>
         <w:tc>
           <w:tcPr>
-            <w:tcW w:w="6537" w:type="dxa"/>
+            <w:tcW w:w="3667" w:type="dxa"/>
           </w:tcPr>
           <w:p>
             <w:pPr>
@@ -2142,6 +2482,30 @@
                 <w:szCs w:val="24"/>
               </w:rPr>
               <w:t>Points representing Wisconsin institutions that have repatriated artifacts.</w:t>
+            </w:r>
+          </w:p>
+        </w:tc>
+        <w:tc>
+          <w:tcPr>
+            <w:tcW w:w="2972" w:type="dxa"/>
+          </w:tcPr>
+          <w:p>
+            <w:pPr>
+              <w:cnfStyle w:val="000000100000" w:firstRow="0" w:lastRow="0" w:firstColumn="0" w:lastColumn="0" w:oddVBand="0" w:evenVBand="0" w:oddHBand="1" w:evenHBand="0" w:firstRowFirstColumn="0" w:firstRowLastColumn="0" w:lastRowFirstColumn="0" w:lastRowLastColumn="0"/>
+              <w:rPr>
+                <w:rFonts w:ascii="Dante" w:hAnsi="Dante"/>
+                <w:sz w:val="24"/>
+                <w:szCs w:val="24"/>
+              </w:rPr>
+            </w:pPr>
+            <w:r>
+              <w:rPr>
+                <w:rFonts w:ascii="Dante" w:hAnsi="Dante"/>
+                <w:color w:val="FF0000"/>
+                <w:sz w:val="24"/>
+                <w:szCs w:val="24"/>
+              </w:rPr>
+              <w:t>Added</w:t>
             </w:r>
           </w:p>
         </w:tc>
@@ -2150,7 +2514,7 @@
         <w:tc>
           <w:tcPr>
             <w:cnfStyle w:val="001000000000" w:firstRow="0" w:lastRow="0" w:firstColumn="1" w:lastColumn="0" w:oddVBand="0" w:evenVBand="0" w:oddHBand="0" w:evenHBand="0" w:firstRowFirstColumn="0" w:firstRowLastColumn="0" w:lastRowFirstColumn="0" w:lastRowLastColumn="0"/>
-            <w:tcW w:w="504" w:type="dxa"/>
+            <w:tcW w:w="402" w:type="dxa"/>
           </w:tcPr>
           <w:p>
             <w:pPr>
@@ -2199,7 +2563,7 @@
         </w:tc>
         <w:tc>
           <w:tcPr>
-            <w:tcW w:w="6537" w:type="dxa"/>
+            <w:tcW w:w="3667" w:type="dxa"/>
           </w:tcPr>
           <w:p>
             <w:pPr>
@@ -2225,6 +2589,30 @@
                 <w:szCs w:val="24"/>
               </w:rPr>
               <w:t xml:space="preserve">s. </w:t>
+            </w:r>
+          </w:p>
+        </w:tc>
+        <w:tc>
+          <w:tcPr>
+            <w:tcW w:w="2972" w:type="dxa"/>
+          </w:tcPr>
+          <w:p>
+            <w:pPr>
+              <w:cnfStyle w:val="000000000000" w:firstRow="0" w:lastRow="0" w:firstColumn="0" w:lastColumn="0" w:oddVBand="0" w:evenVBand="0" w:oddHBand="0" w:evenHBand="0" w:firstRowFirstColumn="0" w:firstRowLastColumn="0" w:lastRowFirstColumn="0" w:lastRowLastColumn="0"/>
+              <w:rPr>
+                <w:rFonts w:ascii="Dante" w:hAnsi="Dante"/>
+                <w:sz w:val="24"/>
+                <w:szCs w:val="24"/>
+              </w:rPr>
+            </w:pPr>
+            <w:r>
+              <w:rPr>
+                <w:rFonts w:ascii="Dante" w:hAnsi="Dante"/>
+                <w:color w:val="FF0000"/>
+                <w:sz w:val="24"/>
+                <w:szCs w:val="24"/>
+              </w:rPr>
+              <w:t>Added</w:t>
             </w:r>
           </w:p>
         </w:tc>
@@ -2236,7 +2624,7 @@
         <w:tc>
           <w:tcPr>
             <w:cnfStyle w:val="001000000000" w:firstRow="0" w:lastRow="0" w:firstColumn="1" w:lastColumn="0" w:oddVBand="0" w:evenVBand="0" w:oddHBand="0" w:evenHBand="0" w:firstRowFirstColumn="0" w:firstRowLastColumn="0" w:lastRowFirstColumn="0" w:lastRowLastColumn="0"/>
-            <w:tcW w:w="504" w:type="dxa"/>
+            <w:tcW w:w="402" w:type="dxa"/>
           </w:tcPr>
           <w:p>
             <w:pPr>
@@ -2285,7 +2673,7 @@
         </w:tc>
         <w:tc>
           <w:tcPr>
-            <w:tcW w:w="6537" w:type="dxa"/>
+            <w:tcW w:w="3667" w:type="dxa"/>
           </w:tcPr>
           <w:p>
             <w:pPr>
@@ -2303,6 +2691,29 @@
                 <w:szCs w:val="24"/>
               </w:rPr>
               <w:t>Arrows from institution to reservation, if institution repatriated item to that tribe.</w:t>
+            </w:r>
+          </w:p>
+        </w:tc>
+        <w:tc>
+          <w:tcPr>
+            <w:tcW w:w="2972" w:type="dxa"/>
+          </w:tcPr>
+          <w:p>
+            <w:pPr>
+              <w:cnfStyle w:val="000000100000" w:firstRow="0" w:lastRow="0" w:firstColumn="0" w:lastColumn="0" w:oddVBand="0" w:evenVBand="0" w:oddHBand="1" w:evenHBand="0" w:firstRowFirstColumn="0" w:firstRowLastColumn="0" w:lastRowFirstColumn="0" w:lastRowLastColumn="0"/>
+              <w:rPr>
+                <w:rFonts w:ascii="Dante" w:hAnsi="Dante"/>
+                <w:sz w:val="24"/>
+                <w:szCs w:val="24"/>
+              </w:rPr>
+            </w:pPr>
+            <w:r>
+              <w:rPr>
+                <w:rFonts w:ascii="Dante" w:hAnsi="Dante"/>
+                <w:sz w:val="24"/>
+                <w:szCs w:val="24"/>
+              </w:rPr>
+              <w:t>Not yet completed</w:t>
             </w:r>
           </w:p>
         </w:tc>
@@ -2311,27 +2722,26 @@
         <w:tc>
           <w:tcPr>
             <w:cnfStyle w:val="001000000000" w:firstRow="0" w:lastRow="0" w:firstColumn="1" w:lastColumn="0" w:oddVBand="0" w:evenVBand="0" w:oddHBand="0" w:evenHBand="0" w:firstRowFirstColumn="0" w:firstRowLastColumn="0" w:lastRowFirstColumn="0" w:lastRowLastColumn="0"/>
-            <w:tcW w:w="504" w:type="dxa"/>
-          </w:tcPr>
-          <w:p>
-            <w:pPr>
-              <w:rPr>
-                <w:rFonts w:ascii="Dante" w:hAnsi="Dante"/>
-                <w:b w:val="0"/>
-                <w:bCs w:val="0"/>
-                <w:sz w:val="24"/>
-                <w:szCs w:val="24"/>
-              </w:rPr>
-            </w:pPr>
-            <w:r>
-              <w:rPr>
-                <w:rFonts w:ascii="Dante" w:hAnsi="Dante"/>
-                <w:b w:val="0"/>
-                <w:bCs w:val="0"/>
-                <w:sz w:val="24"/>
-                <w:szCs w:val="24"/>
-              </w:rPr>
-              <w:lastRenderedPageBreak/>
+            <w:tcW w:w="402" w:type="dxa"/>
+          </w:tcPr>
+          <w:p>
+            <w:pPr>
+              <w:rPr>
+                <w:rFonts w:ascii="Dante" w:hAnsi="Dante"/>
+                <w:b w:val="0"/>
+                <w:bCs w:val="0"/>
+                <w:sz w:val="24"/>
+                <w:szCs w:val="24"/>
+              </w:rPr>
+            </w:pPr>
+            <w:r>
+              <w:rPr>
+                <w:rFonts w:ascii="Dante" w:hAnsi="Dante"/>
+                <w:b w:val="0"/>
+                <w:bCs w:val="0"/>
+                <w:sz w:val="24"/>
+                <w:szCs w:val="24"/>
+              </w:rPr>
               <w:t>8</w:t>
             </w:r>
           </w:p>
@@ -2361,7 +2771,7 @@
         </w:tc>
         <w:tc>
           <w:tcPr>
-            <w:tcW w:w="6537" w:type="dxa"/>
+            <w:tcW w:w="3667" w:type="dxa"/>
           </w:tcPr>
           <w:p>
             <w:pPr>
@@ -2379,6 +2789,30 @@
                 <w:szCs w:val="24"/>
               </w:rPr>
               <w:t>Text panel with an institution or reservation’s repatriation info, including lists of items repatriated and the information relevant to each item.</w:t>
+            </w:r>
+          </w:p>
+        </w:tc>
+        <w:tc>
+          <w:tcPr>
+            <w:tcW w:w="2972" w:type="dxa"/>
+          </w:tcPr>
+          <w:p>
+            <w:pPr>
+              <w:cnfStyle w:val="000000000000" w:firstRow="0" w:lastRow="0" w:firstColumn="0" w:lastColumn="0" w:oddVBand="0" w:evenVBand="0" w:oddHBand="0" w:evenHBand="0" w:firstRowFirstColumn="0" w:firstRowLastColumn="0" w:lastRowFirstColumn="0" w:lastRowLastColumn="0"/>
+              <w:rPr>
+                <w:rFonts w:ascii="Dante" w:hAnsi="Dante"/>
+                <w:sz w:val="24"/>
+                <w:szCs w:val="24"/>
+              </w:rPr>
+            </w:pPr>
+            <w:r>
+              <w:rPr>
+                <w:rFonts w:ascii="Dante" w:hAnsi="Dante"/>
+                <w:color w:val="FF0000"/>
+                <w:sz w:val="24"/>
+                <w:szCs w:val="24"/>
+              </w:rPr>
+              <w:t>Dynamically populates with number of cases and tribes and details about one case</w:t>
             </w:r>
           </w:p>
         </w:tc>
@@ -2390,7 +2824,7 @@
         <w:tc>
           <w:tcPr>
             <w:cnfStyle w:val="001000000000" w:firstRow="0" w:lastRow="0" w:firstColumn="1" w:lastColumn="0" w:oddVBand="0" w:evenVBand="0" w:oddHBand="0" w:evenHBand="0" w:firstRowFirstColumn="0" w:firstRowLastColumn="0" w:lastRowFirstColumn="0" w:lastRowLastColumn="0"/>
-            <w:tcW w:w="504" w:type="dxa"/>
+            <w:tcW w:w="402" w:type="dxa"/>
           </w:tcPr>
           <w:p>
             <w:pPr>
@@ -2439,7 +2873,7 @@
         </w:tc>
         <w:tc>
           <w:tcPr>
-            <w:tcW w:w="6537" w:type="dxa"/>
+            <w:tcW w:w="3667" w:type="dxa"/>
           </w:tcPr>
           <w:p>
             <w:pPr>
@@ -2457,6 +2891,29 @@
                 <w:szCs w:val="24"/>
               </w:rPr>
               <w:t>Polygons representing historical extent of tribal lands</w:t>
+            </w:r>
+          </w:p>
+        </w:tc>
+        <w:tc>
+          <w:tcPr>
+            <w:tcW w:w="2972" w:type="dxa"/>
+          </w:tcPr>
+          <w:p>
+            <w:pPr>
+              <w:cnfStyle w:val="000000100000" w:firstRow="0" w:lastRow="0" w:firstColumn="0" w:lastColumn="0" w:oddVBand="0" w:evenVBand="0" w:oddHBand="1" w:evenHBand="0" w:firstRowFirstColumn="0" w:firstRowLastColumn="0" w:lastRowFirstColumn="0" w:lastRowLastColumn="0"/>
+              <w:rPr>
+                <w:rFonts w:ascii="Dante" w:hAnsi="Dante"/>
+                <w:sz w:val="24"/>
+                <w:szCs w:val="24"/>
+              </w:rPr>
+            </w:pPr>
+            <w:r>
+              <w:rPr>
+                <w:rFonts w:ascii="Dante" w:hAnsi="Dante"/>
+                <w:sz w:val="24"/>
+                <w:szCs w:val="24"/>
+              </w:rPr>
+              <w:t>Not yet added</w:t>
             </w:r>
           </w:p>
         </w:tc>
@@ -2465,7 +2922,7 @@
         <w:tc>
           <w:tcPr>
             <w:cnfStyle w:val="001000000000" w:firstRow="0" w:lastRow="0" w:firstColumn="1" w:lastColumn="0" w:oddVBand="0" w:evenVBand="0" w:oddHBand="0" w:evenHBand="0" w:firstRowFirstColumn="0" w:firstRowLastColumn="0" w:lastRowFirstColumn="0" w:lastRowLastColumn="0"/>
-            <w:tcW w:w="9350" w:type="dxa"/>
+            <w:tcW w:w="6378" w:type="dxa"/>
             <w:gridSpan w:val="3"/>
           </w:tcPr>
           <w:p>
@@ -2486,6 +2943,21 @@
               </w:rPr>
               <w:t>Interaction</w:t>
             </w:r>
+          </w:p>
+        </w:tc>
+        <w:tc>
+          <w:tcPr>
+            <w:tcW w:w="2972" w:type="dxa"/>
+          </w:tcPr>
+          <w:p>
+            <w:pPr>
+              <w:cnfStyle w:val="000000000000" w:firstRow="0" w:lastRow="0" w:firstColumn="0" w:lastColumn="0" w:oddVBand="0" w:evenVBand="0" w:oddHBand="0" w:evenHBand="0" w:firstRowFirstColumn="0" w:firstRowLastColumn="0" w:lastRowFirstColumn="0" w:lastRowLastColumn="0"/>
+              <w:rPr>
+                <w:rFonts w:ascii="Dante" w:hAnsi="Dante"/>
+                <w:sz w:val="28"/>
+                <w:szCs w:val="28"/>
+              </w:rPr>
+            </w:pPr>
           </w:p>
         </w:tc>
       </w:tr>
@@ -2496,7 +2968,7 @@
         <w:tc>
           <w:tcPr>
             <w:cnfStyle w:val="001000000000" w:firstRow="0" w:lastRow="0" w:firstColumn="1" w:lastColumn="0" w:oddVBand="0" w:evenVBand="0" w:oddHBand="0" w:evenHBand="0" w:firstRowFirstColumn="0" w:firstRowLastColumn="0" w:lastRowFirstColumn="0" w:lastRowLastColumn="0"/>
-            <w:tcW w:w="504" w:type="dxa"/>
+            <w:tcW w:w="402" w:type="dxa"/>
           </w:tcPr>
           <w:p>
             <w:pPr>
@@ -2545,7 +3017,7 @@
         </w:tc>
         <w:tc>
           <w:tcPr>
-            <w:tcW w:w="6537" w:type="dxa"/>
+            <w:tcW w:w="3667" w:type="dxa"/>
           </w:tcPr>
           <w:p>
             <w:pPr>
@@ -2563,6 +3035,31 @@
                 <w:szCs w:val="24"/>
               </w:rPr>
               <w:t>Reexpress: Flows from selected institution to reservations; Retrieve: Information Panel – click on institution reveals flow arrows and information panel with repatriation information specific to that institution.</w:t>
+            </w:r>
+          </w:p>
+        </w:tc>
+        <w:tc>
+          <w:tcPr>
+            <w:tcW w:w="2972" w:type="dxa"/>
+          </w:tcPr>
+          <w:p>
+            <w:pPr>
+              <w:cnfStyle w:val="000000100000" w:firstRow="0" w:lastRow="0" w:firstColumn="0" w:lastColumn="0" w:oddVBand="0" w:evenVBand="0" w:oddHBand="1" w:evenHBand="0" w:firstRowFirstColumn="0" w:firstRowLastColumn="0" w:lastRowFirstColumn="0" w:lastRowLastColumn="0"/>
+              <w:rPr>
+                <w:rFonts w:ascii="Dante" w:hAnsi="Dante"/>
+                <w:color w:val="FF0000"/>
+                <w:sz w:val="24"/>
+                <w:szCs w:val="24"/>
+              </w:rPr>
+            </w:pPr>
+            <w:r>
+              <w:rPr>
+                <w:rFonts w:ascii="Dante" w:hAnsi="Dante"/>
+                <w:color w:val="FF0000"/>
+                <w:sz w:val="24"/>
+                <w:szCs w:val="24"/>
+              </w:rPr>
+              <w:t>Flows and Panel added</w:t>
             </w:r>
           </w:p>
         </w:tc>
@@ -2571,7 +3068,7 @@
         <w:tc>
           <w:tcPr>
             <w:cnfStyle w:val="001000000000" w:firstRow="0" w:lastRow="0" w:firstColumn="1" w:lastColumn="0" w:oddVBand="0" w:evenVBand="0" w:oddHBand="0" w:evenHBand="0" w:firstRowFirstColumn="0" w:firstRowLastColumn="0" w:lastRowFirstColumn="0" w:lastRowLastColumn="0"/>
-            <w:tcW w:w="504" w:type="dxa"/>
+            <w:tcW w:w="402" w:type="dxa"/>
           </w:tcPr>
           <w:p>
             <w:pPr>
@@ -2620,7 +3117,7 @@
         </w:tc>
         <w:tc>
           <w:tcPr>
-            <w:tcW w:w="6537" w:type="dxa"/>
+            <w:tcW w:w="3667" w:type="dxa"/>
           </w:tcPr>
           <w:p>
             <w:pPr>
@@ -2655,15 +3152,8 @@
                 <w:sz w:val="24"/>
                 <w:szCs w:val="24"/>
               </w:rPr>
-              <w:t xml:space="preserve">Overlay: Selecting a reservation will overlay the historical tribal lands of the </w:t>
-            </w:r>
-            <w:r>
-              <w:rPr>
-                <w:rFonts w:ascii="Dante" w:hAnsi="Dante"/>
-                <w:sz w:val="24"/>
-                <w:szCs w:val="24"/>
-              </w:rPr>
-              <w:t>reservation’s tribe;</w:t>
+              <w:lastRenderedPageBreak/>
+              <w:t>Overlay: Selecting a reservation will overlay the historical tribal lands of the reservation’s tribe;</w:t>
             </w:r>
           </w:p>
           <w:p>
@@ -2682,6 +3172,31 @@
                 <w:szCs w:val="24"/>
               </w:rPr>
               <w:t>Retrieve: Information Panel – click on reservation reveals flow arrows and information panel with repatriation information specific to that tribe.</w:t>
+            </w:r>
+          </w:p>
+        </w:tc>
+        <w:tc>
+          <w:tcPr>
+            <w:tcW w:w="2972" w:type="dxa"/>
+          </w:tcPr>
+          <w:p>
+            <w:pPr>
+              <w:cnfStyle w:val="000000000000" w:firstRow="0" w:lastRow="0" w:firstColumn="0" w:lastColumn="0" w:oddVBand="0" w:evenVBand="0" w:oddHBand="0" w:evenHBand="0" w:firstRowFirstColumn="0" w:firstRowLastColumn="0" w:lastRowFirstColumn="0" w:lastRowLastColumn="0"/>
+              <w:rPr>
+                <w:rFonts w:ascii="Dante" w:hAnsi="Dante"/>
+                <w:sz w:val="24"/>
+                <w:szCs w:val="24"/>
+              </w:rPr>
+            </w:pPr>
+            <w:r>
+              <w:rPr>
+                <w:rFonts w:ascii="Dante" w:hAnsi="Dante"/>
+                <w:color w:val="FF0000"/>
+                <w:sz w:val="24"/>
+                <w:szCs w:val="24"/>
+              </w:rPr>
+              <w:lastRenderedPageBreak/>
+              <w:t>Flows added, overlay not yet added, panels added</w:t>
             </w:r>
           </w:p>
         </w:tc>
@@ -2693,7 +3208,7 @@
         <w:tc>
           <w:tcPr>
             <w:cnfStyle w:val="001000000000" w:firstRow="0" w:lastRow="0" w:firstColumn="1" w:lastColumn="0" w:oddVBand="0" w:evenVBand="0" w:oddHBand="0" w:evenHBand="0" w:firstRowFirstColumn="0" w:firstRowLastColumn="0" w:lastRowFirstColumn="0" w:lastRowLastColumn="0"/>
-            <w:tcW w:w="504" w:type="dxa"/>
+            <w:tcW w:w="402" w:type="dxa"/>
           </w:tcPr>
           <w:p>
             <w:pPr>
@@ -2742,7 +3257,7 @@
         </w:tc>
         <w:tc>
           <w:tcPr>
-            <w:tcW w:w="6537" w:type="dxa"/>
+            <w:tcW w:w="3667" w:type="dxa"/>
           </w:tcPr>
           <w:p>
             <w:pPr>
@@ -2760,6 +3275,31 @@
                 <w:szCs w:val="24"/>
               </w:rPr>
               <w:t>Retrieve: click on items in repatriation list to bring up further information on information specific to item.</w:t>
+            </w:r>
+          </w:p>
+        </w:tc>
+        <w:tc>
+          <w:tcPr>
+            <w:tcW w:w="2972" w:type="dxa"/>
+          </w:tcPr>
+          <w:p>
+            <w:pPr>
+              <w:cnfStyle w:val="000000100000" w:firstRow="0" w:lastRow="0" w:firstColumn="0" w:lastColumn="0" w:oddVBand="0" w:evenVBand="0" w:oddHBand="1" w:evenHBand="0" w:firstRowFirstColumn="0" w:firstRowLastColumn="0" w:lastRowFirstColumn="0" w:lastRowLastColumn="0"/>
+              <w:rPr>
+                <w:rFonts w:ascii="Dante" w:hAnsi="Dante"/>
+                <w:color w:val="FF0000"/>
+                <w:sz w:val="24"/>
+                <w:szCs w:val="24"/>
+              </w:rPr>
+            </w:pPr>
+            <w:r>
+              <w:rPr>
+                <w:rFonts w:ascii="Dante" w:hAnsi="Dante"/>
+                <w:color w:val="FF0000"/>
+                <w:sz w:val="24"/>
+                <w:szCs w:val="24"/>
+              </w:rPr>
+              <w:t>Added?</w:t>
             </w:r>
           </w:p>
         </w:tc>
@@ -2768,7 +3308,7 @@
         <w:tc>
           <w:tcPr>
             <w:cnfStyle w:val="001000000000" w:firstRow="0" w:lastRow="0" w:firstColumn="1" w:lastColumn="0" w:oddVBand="0" w:evenVBand="0" w:oddHBand="0" w:evenHBand="0" w:firstRowFirstColumn="0" w:firstRowLastColumn="0" w:lastRowFirstColumn="0" w:lastRowLastColumn="0"/>
-            <w:tcW w:w="504" w:type="dxa"/>
+            <w:tcW w:w="402" w:type="dxa"/>
           </w:tcPr>
           <w:p>
             <w:pPr>
@@ -2817,7 +3357,7 @@
         </w:tc>
         <w:tc>
           <w:tcPr>
-            <w:tcW w:w="6537" w:type="dxa"/>
+            <w:tcW w:w="3667" w:type="dxa"/>
           </w:tcPr>
           <w:p>
             <w:pPr>
@@ -2871,6 +3411,30 @@
                 <w:szCs w:val="24"/>
               </w:rPr>
               <w:t>Overlay: Toggle on/off Historical Tribal Lands</w:t>
+            </w:r>
+          </w:p>
+        </w:tc>
+        <w:tc>
+          <w:tcPr>
+            <w:tcW w:w="2972" w:type="dxa"/>
+          </w:tcPr>
+          <w:p>
+            <w:pPr>
+              <w:cnfStyle w:val="000000000000" w:firstRow="0" w:lastRow="0" w:firstColumn="0" w:lastColumn="0" w:oddVBand="0" w:evenVBand="0" w:oddHBand="0" w:evenHBand="0" w:firstRowFirstColumn="0" w:firstRowLastColumn="0" w:lastRowFirstColumn="0" w:lastRowLastColumn="0"/>
+              <w:rPr>
+                <w:rFonts w:ascii="Dante" w:hAnsi="Dante"/>
+                <w:sz w:val="24"/>
+                <w:szCs w:val="24"/>
+              </w:rPr>
+            </w:pPr>
+            <w:r>
+              <w:rPr>
+                <w:rFonts w:ascii="Dante" w:hAnsi="Dante"/>
+                <w:color w:val="FF0000"/>
+                <w:sz w:val="24"/>
+                <w:szCs w:val="24"/>
+              </w:rPr>
+              <w:t>Menu built</w:t>
             </w:r>
           </w:p>
         </w:tc>
@@ -2882,7 +3446,7 @@
         <w:tc>
           <w:tcPr>
             <w:cnfStyle w:val="001000000000" w:firstRow="0" w:lastRow="0" w:firstColumn="1" w:lastColumn="0" w:oddVBand="0" w:evenVBand="0" w:oddHBand="0" w:evenHBand="0" w:firstRowFirstColumn="0" w:firstRowLastColumn="0" w:lastRowFirstColumn="0" w:lastRowLastColumn="0"/>
-            <w:tcW w:w="504" w:type="dxa"/>
+            <w:tcW w:w="402" w:type="dxa"/>
           </w:tcPr>
           <w:p>
             <w:pPr>
@@ -2931,7 +3495,7 @@
         </w:tc>
         <w:tc>
           <w:tcPr>
-            <w:tcW w:w="6537" w:type="dxa"/>
+            <w:tcW w:w="3667" w:type="dxa"/>
           </w:tcPr>
           <w:p>
             <w:pPr>
@@ -2948,15 +3512,31 @@
                 <w:sz w:val="24"/>
                 <w:szCs w:val="24"/>
               </w:rPr>
-              <w:t>Retrieve: Pop-up panel with name of institution or reservation</w:t>
-            </w:r>
-            <w:r>
-              <w:rPr>
-                <w:rFonts w:ascii="Dante" w:hAnsi="Dante"/>
-                <w:sz w:val="24"/>
-                <w:szCs w:val="24"/>
-              </w:rPr>
-              <w:t xml:space="preserve"> on hover</w:t>
+              <w:t>Retrieve: Pop-up panel with name of institution or reservation on hover</w:t>
+            </w:r>
+          </w:p>
+        </w:tc>
+        <w:tc>
+          <w:tcPr>
+            <w:tcW w:w="2972" w:type="dxa"/>
+          </w:tcPr>
+          <w:p>
+            <w:pPr>
+              <w:cnfStyle w:val="000000100000" w:firstRow="0" w:lastRow="0" w:firstColumn="0" w:lastColumn="0" w:oddVBand="0" w:evenVBand="0" w:oddHBand="1" w:evenHBand="0" w:firstRowFirstColumn="0" w:firstRowLastColumn="0" w:lastRowFirstColumn="0" w:lastRowLastColumn="0"/>
+              <w:rPr>
+                <w:rFonts w:ascii="Dante" w:hAnsi="Dante"/>
+                <w:sz w:val="24"/>
+                <w:szCs w:val="24"/>
+              </w:rPr>
+            </w:pPr>
+            <w:r>
+              <w:rPr>
+                <w:rFonts w:ascii="Dante" w:hAnsi="Dante"/>
+                <w:color w:val="FF0000"/>
+                <w:sz w:val="24"/>
+                <w:szCs w:val="24"/>
+              </w:rPr>
+              <w:t>Added</w:t>
             </w:r>
           </w:p>
         </w:tc>

</xml_diff>

<commit_message>
Updating req doc (not final)
</commit_message>
<xml_diff>
--- a/Requirements.docx
+++ b/Requirements.docx
@@ -225,23 +225,13 @@
                 <w:szCs w:val="24"/>
               </w:rPr>
             </w:pPr>
-            <w:proofErr w:type="spellStart"/>
-            <w:r>
-              <w:rPr>
-                <w:rFonts w:ascii="Dante" w:hAnsi="Dante"/>
-                <w:sz w:val="24"/>
-                <w:szCs w:val="24"/>
-              </w:rPr>
-              <w:t>Basemap</w:t>
-            </w:r>
-            <w:proofErr w:type="spellEnd"/>
-            <w:r>
-              <w:rPr>
-                <w:rFonts w:ascii="Dante" w:hAnsi="Dante"/>
-                <w:sz w:val="24"/>
-                <w:szCs w:val="24"/>
-              </w:rPr>
-              <w:t xml:space="preserve"> in place</w:t>
+            <w:r>
+              <w:rPr>
+                <w:rFonts w:ascii="Dante" w:hAnsi="Dante"/>
+                <w:sz w:val="24"/>
+                <w:szCs w:val="24"/>
+              </w:rPr>
+              <w:t>Basemap in place</w:t>
             </w:r>
           </w:p>
         </w:tc>
@@ -812,20 +802,12 @@
             <w:pPr>
               <w:rPr>
                 <w:rFonts w:ascii="Dante" w:hAnsi="Dante"/>
-                <w:sz w:val="24"/>
-                <w:szCs w:val="24"/>
-              </w:rPr>
-            </w:pPr>
-            <w:r>
-              <w:rPr>
-                <w:rFonts w:ascii="Dante" w:hAnsi="Dante"/>
                 <w:b w:val="0"/>
                 <w:bCs w:val="0"/>
                 <w:sz w:val="28"/>
                 <w:szCs w:val="28"/>
               </w:rPr>
-              <w:t xml:space="preserve">Chapter </w:t>
-            </w:r>
+            </w:pPr>
             <w:r>
               <w:rPr>
                 <w:rFonts w:ascii="Dante" w:hAnsi="Dante"/>
@@ -834,17 +816,7 @@
                 <w:sz w:val="28"/>
                 <w:szCs w:val="28"/>
               </w:rPr>
-              <w:t>3</w:t>
-            </w:r>
-            <w:r>
-              <w:rPr>
-                <w:rFonts w:ascii="Dante" w:hAnsi="Dante"/>
-                <w:b w:val="0"/>
-                <w:bCs w:val="0"/>
-                <w:sz w:val="28"/>
-                <w:szCs w:val="28"/>
-              </w:rPr>
-              <w:t xml:space="preserve"> – Wisconsin Effigy Mounds</w:t>
+              <w:t>Chapter 2 – Wisconsin Repatriations</w:t>
             </w:r>
           </w:p>
         </w:tc>
@@ -875,8 +847,10 @@
             <w:pPr>
               <w:rPr>
                 <w:rFonts w:ascii="Dante" w:hAnsi="Dante"/>
-                <w:sz w:val="24"/>
-                <w:szCs w:val="24"/>
+                <w:b w:val="0"/>
+                <w:bCs w:val="0"/>
+                <w:sz w:val="28"/>
+                <w:szCs w:val="28"/>
               </w:rPr>
             </w:pPr>
             <w:r>
@@ -1003,25 +977,7 @@
                 <w:sz w:val="24"/>
                 <w:szCs w:val="24"/>
               </w:rPr>
-              <w:t xml:space="preserve">Wisconsin </w:t>
-            </w:r>
-            <w:proofErr w:type="spellStart"/>
-            <w:r>
-              <w:rPr>
-                <w:rFonts w:ascii="Dante" w:hAnsi="Dante"/>
-                <w:sz w:val="24"/>
-                <w:szCs w:val="24"/>
-              </w:rPr>
-              <w:t>basemap</w:t>
-            </w:r>
-            <w:proofErr w:type="spellEnd"/>
-            <w:r>
-              <w:rPr>
-                <w:rFonts w:ascii="Dante" w:hAnsi="Dante"/>
-                <w:sz w:val="24"/>
-                <w:szCs w:val="24"/>
-              </w:rPr>
-              <w:t xml:space="preserve"> up</w:t>
+              <w:t>Wisconsin county map up</w:t>
             </w:r>
           </w:p>
         </w:tc>
@@ -1096,7 +1052,7 @@
                 <w:sz w:val="24"/>
                 <w:szCs w:val="24"/>
               </w:rPr>
-              <w:t>Chapter title – relevant to Wisconsin effigy mounds and their destruction</w:t>
+              <w:t>Chapter title – relevant to Wisconsin repatriations</w:t>
             </w:r>
           </w:p>
         </w:tc>
@@ -1197,7 +1153,7 @@
                 <w:sz w:val="24"/>
                 <w:szCs w:val="24"/>
               </w:rPr>
-              <w:t>History of effigy mounds and their destruction in Wisconsin and current status (legal and otherwise).</w:t>
+              <w:t>History of repatriation law and NAGPRA in Wisconsin and current status.</w:t>
             </w:r>
           </w:p>
         </w:tc>
@@ -1220,7 +1176,7 @@
                 <w:sz w:val="24"/>
                 <w:szCs w:val="24"/>
               </w:rPr>
-              <w:t>Context in paragraphs around map</w:t>
+              <w:t>Context paragraphs around map</w:t>
             </w:r>
           </w:p>
         </w:tc>
@@ -1272,7 +1228,7 @@
                 <w:sz w:val="24"/>
                 <w:szCs w:val="24"/>
               </w:rPr>
-              <w:t>Mounds</w:t>
+              <w:t>Legend</w:t>
             </w:r>
           </w:p>
         </w:tc>
@@ -1295,7 +1251,7 @@
                 <w:sz w:val="24"/>
                 <w:szCs w:val="24"/>
               </w:rPr>
-              <w:t>Points representing individual effigy mounds</w:t>
+              <w:t xml:space="preserve">Description of flow arrows by thickness representing number value of repatriations.  </w:t>
             </w:r>
           </w:p>
         </w:tc>
@@ -1318,7 +1274,7 @@
                 <w:sz w:val="24"/>
                 <w:szCs w:val="24"/>
               </w:rPr>
-              <w:t>Points symbolized by status</w:t>
+              <w:t>Not yet completed</w:t>
             </w:r>
           </w:p>
         </w:tc>
@@ -1373,7 +1329,7 @@
                 <w:sz w:val="24"/>
                 <w:szCs w:val="24"/>
               </w:rPr>
-              <w:t>Historic Tribal Lands</w:t>
+              <w:t>Museums/Institutions</w:t>
             </w:r>
           </w:p>
         </w:tc>
@@ -1396,7 +1352,7 @@
                 <w:sz w:val="24"/>
                 <w:szCs w:val="24"/>
               </w:rPr>
-              <w:t>Polygons representing historical extent of tribal lands</w:t>
+              <w:t>Points representing Wisconsin institutions that have repatriated artifacts.</w:t>
             </w:r>
           </w:p>
         </w:tc>
@@ -1419,7 +1375,7 @@
                 <w:sz w:val="24"/>
                 <w:szCs w:val="24"/>
               </w:rPr>
-              <w:t>Not yet added</w:t>
+              <w:t>Added</w:t>
             </w:r>
           </w:p>
         </w:tc>
@@ -1471,7 +1427,7 @@
                 <w:sz w:val="24"/>
                 <w:szCs w:val="24"/>
               </w:rPr>
-              <w:t>Information Panel</w:t>
+              <w:t>Tribal Reservations</w:t>
             </w:r>
           </w:p>
         </w:tc>
@@ -1494,7 +1450,15 @@
                 <w:sz w:val="24"/>
                 <w:szCs w:val="24"/>
               </w:rPr>
-              <w:t>Information panel containing relevant information on mounds and tribes.</w:t>
+              <w:t>Polygons current tribal reservation land</w:t>
+            </w:r>
+            <w:r>
+              <w:rPr>
+                <w:rFonts w:ascii="Dante" w:hAnsi="Dante"/>
+                <w:sz w:val="24"/>
+                <w:szCs w:val="24"/>
+              </w:rPr>
+              <w:t xml:space="preserve">s. </w:t>
             </w:r>
           </w:p>
         </w:tc>
@@ -1514,7 +1478,6 @@
             <w:r>
               <w:rPr>
                 <w:rFonts w:ascii="Dante" w:hAnsi="Dante"/>
-                <w:color w:val="FF0000"/>
                 <w:sz w:val="24"/>
                 <w:szCs w:val="24"/>
               </w:rPr>
@@ -1530,26 +1493,73 @@
         <w:tc>
           <w:tcPr>
             <w:cnfStyle w:val="001000000000" w:firstRow="0" w:lastRow="0" w:firstColumn="1" w:lastColumn="0" w:oddVBand="0" w:evenVBand="0" w:oddHBand="0" w:evenHBand="0" w:firstRowFirstColumn="0" w:firstRowLastColumn="0" w:lastRowFirstColumn="0" w:lastRowLastColumn="0"/>
-            <w:tcW w:w="6378" w:type="dxa"/>
-            <w:gridSpan w:val="3"/>
-          </w:tcPr>
-          <w:p>
-            <w:pPr>
-              <w:rPr>
-                <w:rFonts w:ascii="Dante" w:hAnsi="Dante"/>
-                <w:sz w:val="24"/>
-                <w:szCs w:val="24"/>
-              </w:rPr>
-            </w:pPr>
-            <w:r>
-              <w:rPr>
-                <w:rFonts w:ascii="Dante" w:hAnsi="Dante"/>
-                <w:b w:val="0"/>
-                <w:bCs w:val="0"/>
-                <w:sz w:val="28"/>
-                <w:szCs w:val="28"/>
-              </w:rPr>
-              <w:t>Interaction</w:t>
+            <w:tcW w:w="402" w:type="dxa"/>
+          </w:tcPr>
+          <w:p>
+            <w:pPr>
+              <w:rPr>
+                <w:rFonts w:ascii="Dante" w:hAnsi="Dante"/>
+                <w:b w:val="0"/>
+                <w:bCs w:val="0"/>
+                <w:sz w:val="24"/>
+                <w:szCs w:val="24"/>
+              </w:rPr>
+            </w:pPr>
+            <w:r>
+              <w:rPr>
+                <w:rFonts w:ascii="Dante" w:hAnsi="Dante"/>
+                <w:b w:val="0"/>
+                <w:bCs w:val="0"/>
+                <w:sz w:val="24"/>
+                <w:szCs w:val="24"/>
+              </w:rPr>
+              <w:t>7</w:t>
+            </w:r>
+          </w:p>
+        </w:tc>
+        <w:tc>
+          <w:tcPr>
+            <w:tcW w:w="2309" w:type="dxa"/>
+          </w:tcPr>
+          <w:p>
+            <w:pPr>
+              <w:cnfStyle w:val="000000100000" w:firstRow="0" w:lastRow="0" w:firstColumn="0" w:lastColumn="0" w:oddVBand="0" w:evenVBand="0" w:oddHBand="1" w:evenHBand="0" w:firstRowFirstColumn="0" w:firstRowLastColumn="0" w:lastRowFirstColumn="0" w:lastRowLastColumn="0"/>
+              <w:rPr>
+                <w:rFonts w:ascii="Dante" w:hAnsi="Dante"/>
+                <w:sz w:val="24"/>
+                <w:szCs w:val="24"/>
+              </w:rPr>
+            </w:pPr>
+            <w:r>
+              <w:rPr>
+                <w:rFonts w:ascii="Dante" w:hAnsi="Dante"/>
+                <w:sz w:val="24"/>
+                <w:szCs w:val="24"/>
+              </w:rPr>
+              <w:t>Flow Arrows</w:t>
+            </w:r>
+          </w:p>
+        </w:tc>
+        <w:tc>
+          <w:tcPr>
+            <w:tcW w:w="3667" w:type="dxa"/>
+          </w:tcPr>
+          <w:p>
+            <w:pPr>
+              <w:cnfStyle w:val="000000100000" w:firstRow="0" w:lastRow="0" w:firstColumn="0" w:lastColumn="0" w:oddVBand="0" w:evenVBand="0" w:oddHBand="1" w:evenHBand="0" w:firstRowFirstColumn="0" w:firstRowLastColumn="0" w:lastRowFirstColumn="0" w:lastRowLastColumn="0"/>
+              <w:rPr>
+                <w:rFonts w:ascii="Dante" w:hAnsi="Dante"/>
+                <w:sz w:val="24"/>
+                <w:szCs w:val="24"/>
+              </w:rPr>
+            </w:pPr>
+            <w:r>
+              <w:rPr>
+                <w:rFonts w:ascii="Dante" w:hAnsi="Dante"/>
+                <w:sz w:val="24"/>
+                <w:szCs w:val="24"/>
+              </w:rPr>
+              <w:t>Arrows from institution to reservation, if institution repatriated item to that tribe.</w:t>
             </w:r>
           </w:p>
         </w:tc>
@@ -1562,10 +1572,18 @@
               <w:cnfStyle w:val="000000100000" w:firstRow="0" w:lastRow="0" w:firstColumn="0" w:lastColumn="0" w:oddVBand="0" w:evenVBand="0" w:oddHBand="1" w:evenHBand="0" w:firstRowFirstColumn="0" w:firstRowLastColumn="0" w:lastRowFirstColumn="0" w:lastRowLastColumn="0"/>
               <w:rPr>
                 <w:rFonts w:ascii="Dante" w:hAnsi="Dante"/>
-                <w:sz w:val="28"/>
-                <w:szCs w:val="28"/>
-              </w:rPr>
-            </w:pPr>
+                <w:sz w:val="24"/>
+                <w:szCs w:val="24"/>
+              </w:rPr>
+            </w:pPr>
+            <w:r>
+              <w:rPr>
+                <w:rFonts w:ascii="Dante" w:hAnsi="Dante"/>
+                <w:sz w:val="24"/>
+                <w:szCs w:val="24"/>
+              </w:rPr>
+              <w:t>Not yet completed</w:t>
+            </w:r>
           </w:p>
         </w:tc>
       </w:tr>
@@ -1593,7 +1611,7 @@
                 <w:sz w:val="24"/>
                 <w:szCs w:val="24"/>
               </w:rPr>
-              <w:t>1</w:t>
+              <w:t>8</w:t>
             </w:r>
           </w:p>
         </w:tc>
@@ -1616,7 +1634,7 @@
                 <w:sz w:val="24"/>
                 <w:szCs w:val="24"/>
               </w:rPr>
-              <w:t>Mound Selection</w:t>
+              <w:t>Information Panel</w:t>
             </w:r>
           </w:p>
         </w:tc>
@@ -1639,31 +1657,16 @@
                 <w:sz w:val="24"/>
                 <w:szCs w:val="24"/>
               </w:rPr>
-              <w:t xml:space="preserve">Retrieve: </w:t>
-            </w:r>
-            <w:r>
-              <w:rPr>
-                <w:rFonts w:ascii="Dante" w:hAnsi="Dante"/>
-                <w:sz w:val="24"/>
-                <w:szCs w:val="24"/>
-              </w:rPr>
-              <w:t>display</w:t>
-            </w:r>
-            <w:r>
-              <w:rPr>
-                <w:rFonts w:ascii="Dante" w:hAnsi="Dante"/>
-                <w:sz w:val="24"/>
-                <w:szCs w:val="24"/>
-              </w:rPr>
-              <w:t xml:space="preserve"> information on th</w:t>
-            </w:r>
-            <w:r>
-              <w:rPr>
-                <w:rFonts w:ascii="Dante" w:hAnsi="Dante"/>
-                <w:sz w:val="24"/>
-                <w:szCs w:val="24"/>
-              </w:rPr>
-              <w:t>e selected mound in info panel</w:t>
+              <w:t xml:space="preserve">Text panel with an institution or reservation’s repatriation info, including lists of items repatriated </w:t>
+            </w:r>
+            <w:r>
+              <w:rPr>
+                <w:rFonts w:ascii="Dante" w:hAnsi="Dante"/>
+                <w:sz w:val="24"/>
+                <w:szCs w:val="24"/>
+              </w:rPr>
+              <w:lastRenderedPageBreak/>
+              <w:t>and the information relevant to each item.</w:t>
             </w:r>
           </w:p>
         </w:tc>
@@ -1683,11 +1686,11 @@
             <w:r>
               <w:rPr>
                 <w:rFonts w:ascii="Dante" w:hAnsi="Dante"/>
-                <w:color w:val="FF0000"/>
-                <w:sz w:val="24"/>
-                <w:szCs w:val="24"/>
-              </w:rPr>
-              <w:t>Panel dynamically populates</w:t>
+                <w:sz w:val="24"/>
+                <w:szCs w:val="24"/>
+              </w:rPr>
+              <w:lastRenderedPageBreak/>
+              <w:t>Added panel but not yet added text</w:t>
             </w:r>
           </w:p>
         </w:tc>
@@ -1719,7 +1722,7 @@
                 <w:sz w:val="24"/>
                 <w:szCs w:val="24"/>
               </w:rPr>
-              <w:t>2</w:t>
+              <w:t>9</w:t>
             </w:r>
           </w:p>
         </w:tc>
@@ -1742,7 +1745,7 @@
                 <w:sz w:val="24"/>
                 <w:szCs w:val="24"/>
               </w:rPr>
-              <w:t>Tribal Lands Selection</w:t>
+              <w:t>Historic Tribal Lands</w:t>
             </w:r>
           </w:p>
         </w:tc>
@@ -1765,7 +1768,7 @@
                 <w:sz w:val="24"/>
                 <w:szCs w:val="24"/>
               </w:rPr>
-              <w:t>Retrieve: display information on selected tribe in info panel</w:t>
+              <w:t>Polygons representing historical extent of tribal lands</w:t>
             </w:r>
           </w:p>
         </w:tc>
@@ -1785,11 +1788,10 @@
             <w:r>
               <w:rPr>
                 <w:rFonts w:ascii="Dante" w:hAnsi="Dante"/>
-                <w:color w:val="FF0000"/>
-                <w:sz w:val="24"/>
-                <w:szCs w:val="24"/>
-              </w:rPr>
-              <w:t>Panel dynamically populates</w:t>
+                <w:sz w:val="24"/>
+                <w:szCs w:val="24"/>
+              </w:rPr>
+              <w:t>Not yet added</w:t>
             </w:r>
           </w:p>
         </w:tc>
@@ -1798,102 +1800,42 @@
         <w:tc>
           <w:tcPr>
             <w:cnfStyle w:val="001000000000" w:firstRow="0" w:lastRow="0" w:firstColumn="1" w:lastColumn="0" w:oddVBand="0" w:evenVBand="0" w:oddHBand="0" w:evenHBand="0" w:firstRowFirstColumn="0" w:firstRowLastColumn="0" w:lastRowFirstColumn="0" w:lastRowLastColumn="0"/>
-            <w:tcW w:w="402" w:type="dxa"/>
-          </w:tcPr>
-          <w:p>
-            <w:pPr>
-              <w:rPr>
-                <w:rFonts w:ascii="Dante" w:hAnsi="Dante"/>
-                <w:b w:val="0"/>
-                <w:bCs w:val="0"/>
-                <w:sz w:val="24"/>
-                <w:szCs w:val="24"/>
-              </w:rPr>
-            </w:pPr>
-            <w:r>
-              <w:rPr>
-                <w:rFonts w:ascii="Dante" w:hAnsi="Dante"/>
-                <w:b w:val="0"/>
-                <w:bCs w:val="0"/>
-                <w:sz w:val="24"/>
-                <w:szCs w:val="24"/>
-              </w:rPr>
-              <w:lastRenderedPageBreak/>
-              <w:t>3</w:t>
-            </w:r>
-          </w:p>
-        </w:tc>
-        <w:tc>
-          <w:tcPr>
-            <w:tcW w:w="2309" w:type="dxa"/>
+            <w:tcW w:w="6378" w:type="dxa"/>
+            <w:gridSpan w:val="3"/>
+          </w:tcPr>
+          <w:p>
+            <w:pPr>
+              <w:rPr>
+                <w:rFonts w:ascii="Dante" w:hAnsi="Dante"/>
+                <w:sz w:val="24"/>
+                <w:szCs w:val="24"/>
+              </w:rPr>
+            </w:pPr>
+            <w:r>
+              <w:rPr>
+                <w:rFonts w:ascii="Dante" w:hAnsi="Dante"/>
+                <w:b w:val="0"/>
+                <w:bCs w:val="0"/>
+                <w:sz w:val="28"/>
+                <w:szCs w:val="28"/>
+              </w:rPr>
+              <w:t>Interaction</w:t>
+            </w:r>
+          </w:p>
+        </w:tc>
+        <w:tc>
+          <w:tcPr>
+            <w:tcW w:w="2972" w:type="dxa"/>
           </w:tcPr>
           <w:p>
             <w:pPr>
               <w:cnfStyle w:val="000000000000" w:firstRow="0" w:lastRow="0" w:firstColumn="0" w:lastColumn="0" w:oddVBand="0" w:evenVBand="0" w:oddHBand="0" w:evenHBand="0" w:firstRowFirstColumn="0" w:firstRowLastColumn="0" w:lastRowFirstColumn="0" w:lastRowLastColumn="0"/>
               <w:rPr>
                 <w:rFonts w:ascii="Dante" w:hAnsi="Dante"/>
-                <w:strike/>
-                <w:sz w:val="24"/>
-                <w:szCs w:val="24"/>
-              </w:rPr>
-            </w:pPr>
-            <w:r>
-              <w:rPr>
-                <w:rFonts w:ascii="Dante" w:hAnsi="Dante"/>
-                <w:strike/>
-                <w:sz w:val="24"/>
-                <w:szCs w:val="24"/>
-              </w:rPr>
-              <w:t>Menu Selection Panel</w:t>
-            </w:r>
-          </w:p>
-        </w:tc>
-        <w:tc>
-          <w:tcPr>
-            <w:tcW w:w="3667" w:type="dxa"/>
-          </w:tcPr>
-          <w:p>
-            <w:pPr>
-              <w:cnfStyle w:val="000000000000" w:firstRow="0" w:lastRow="0" w:firstColumn="0" w:lastColumn="0" w:oddVBand="0" w:evenVBand="0" w:oddHBand="0" w:evenHBand="0" w:firstRowFirstColumn="0" w:firstRowLastColumn="0" w:lastRowFirstColumn="0" w:lastRowLastColumn="0"/>
-              <w:rPr>
-                <w:rFonts w:ascii="Dante" w:hAnsi="Dante"/>
-                <w:strike/>
-                <w:sz w:val="24"/>
-                <w:szCs w:val="24"/>
-              </w:rPr>
-            </w:pPr>
-            <w:r>
-              <w:rPr>
-                <w:rFonts w:ascii="Dante" w:hAnsi="Dante"/>
-                <w:strike/>
-                <w:sz w:val="24"/>
-                <w:szCs w:val="24"/>
-              </w:rPr>
-              <w:t>Filter: Mound status (destroyed, unprotected, protected), Tribal Lands overlay (on/off)</w:t>
-            </w:r>
-          </w:p>
-        </w:tc>
-        <w:tc>
-          <w:tcPr>
-            <w:tcW w:w="2972" w:type="dxa"/>
-          </w:tcPr>
-          <w:p>
-            <w:pPr>
-              <w:cnfStyle w:val="000000000000" w:firstRow="0" w:lastRow="0" w:firstColumn="0" w:lastColumn="0" w:oddVBand="0" w:evenVBand="0" w:oddHBand="0" w:evenHBand="0" w:firstRowFirstColumn="0" w:firstRowLastColumn="0" w:lastRowFirstColumn="0" w:lastRowLastColumn="0"/>
-              <w:rPr>
-                <w:rFonts w:ascii="Dante" w:hAnsi="Dante"/>
-                <w:sz w:val="24"/>
-                <w:szCs w:val="24"/>
-              </w:rPr>
-            </w:pPr>
-            <w:r>
-              <w:rPr>
-                <w:rFonts w:ascii="Dante" w:hAnsi="Dante"/>
-                <w:sz w:val="24"/>
-                <w:szCs w:val="24"/>
-              </w:rPr>
-              <w:t>Decided to symbolize instead to preserve visual hierarchy/not overwhelm user</w:t>
-            </w:r>
+                <w:sz w:val="28"/>
+                <w:szCs w:val="28"/>
+              </w:rPr>
+            </w:pPr>
           </w:p>
         </w:tc>
       </w:tr>
@@ -1904,48 +1846,73 @@
         <w:tc>
           <w:tcPr>
             <w:cnfStyle w:val="001000000000" w:firstRow="0" w:lastRow="0" w:firstColumn="1" w:lastColumn="0" w:oddVBand="0" w:evenVBand="0" w:oddHBand="0" w:evenHBand="0" w:firstRowFirstColumn="0" w:firstRowLastColumn="0" w:lastRowFirstColumn="0" w:lastRowLastColumn="0"/>
-            <w:tcW w:w="6378" w:type="dxa"/>
-            <w:gridSpan w:val="3"/>
-          </w:tcPr>
-          <w:p>
-            <w:pPr>
-              <w:rPr>
-                <w:rFonts w:ascii="Dante" w:hAnsi="Dante"/>
-                <w:b w:val="0"/>
-                <w:bCs w:val="0"/>
-                <w:sz w:val="28"/>
-                <w:szCs w:val="28"/>
-              </w:rPr>
-            </w:pPr>
-            <w:r>
-              <w:rPr>
-                <w:rFonts w:ascii="Dante" w:hAnsi="Dante"/>
-                <w:b w:val="0"/>
-                <w:bCs w:val="0"/>
-                <w:sz w:val="28"/>
-                <w:szCs w:val="28"/>
-              </w:rPr>
-              <w:t xml:space="preserve">Chapter </w:t>
-            </w:r>
-            <w:r>
-              <w:rPr>
-                <w:rFonts w:ascii="Dante" w:hAnsi="Dante"/>
-                <w:b w:val="0"/>
-                <w:bCs w:val="0"/>
-                <w:sz w:val="28"/>
-                <w:szCs w:val="28"/>
-              </w:rPr>
-              <w:t>2</w:t>
-            </w:r>
-            <w:r>
-              <w:rPr>
-                <w:rFonts w:ascii="Dante" w:hAnsi="Dante"/>
-                <w:b w:val="0"/>
-                <w:bCs w:val="0"/>
-                <w:sz w:val="28"/>
-                <w:szCs w:val="28"/>
-              </w:rPr>
-              <w:t xml:space="preserve"> – Wisconsin Repatriations</w:t>
+            <w:tcW w:w="402" w:type="dxa"/>
+          </w:tcPr>
+          <w:p>
+            <w:pPr>
+              <w:rPr>
+                <w:rFonts w:ascii="Dante" w:hAnsi="Dante"/>
+                <w:b w:val="0"/>
+                <w:bCs w:val="0"/>
+                <w:sz w:val="24"/>
+                <w:szCs w:val="24"/>
+              </w:rPr>
+            </w:pPr>
+            <w:r>
+              <w:rPr>
+                <w:rFonts w:ascii="Dante" w:hAnsi="Dante"/>
+                <w:b w:val="0"/>
+                <w:bCs w:val="0"/>
+                <w:sz w:val="24"/>
+                <w:szCs w:val="24"/>
+              </w:rPr>
+              <w:t>1</w:t>
+            </w:r>
+          </w:p>
+        </w:tc>
+        <w:tc>
+          <w:tcPr>
+            <w:tcW w:w="2309" w:type="dxa"/>
+          </w:tcPr>
+          <w:p>
+            <w:pPr>
+              <w:cnfStyle w:val="000000100000" w:firstRow="0" w:lastRow="0" w:firstColumn="0" w:lastColumn="0" w:oddVBand="0" w:evenVBand="0" w:oddHBand="1" w:evenHBand="0" w:firstRowFirstColumn="0" w:firstRowLastColumn="0" w:lastRowFirstColumn="0" w:lastRowLastColumn="0"/>
+              <w:rPr>
+                <w:rFonts w:ascii="Dante" w:hAnsi="Dante"/>
+                <w:sz w:val="24"/>
+                <w:szCs w:val="24"/>
+              </w:rPr>
+            </w:pPr>
+            <w:r>
+              <w:rPr>
+                <w:rFonts w:ascii="Dante" w:hAnsi="Dante"/>
+                <w:sz w:val="24"/>
+                <w:szCs w:val="24"/>
+              </w:rPr>
+              <w:t>Institution Selection</w:t>
+            </w:r>
+          </w:p>
+        </w:tc>
+        <w:tc>
+          <w:tcPr>
+            <w:tcW w:w="3667" w:type="dxa"/>
+          </w:tcPr>
+          <w:p>
+            <w:pPr>
+              <w:cnfStyle w:val="000000100000" w:firstRow="0" w:lastRow="0" w:firstColumn="0" w:lastColumn="0" w:oddVBand="0" w:evenVBand="0" w:oddHBand="1" w:evenHBand="0" w:firstRowFirstColumn="0" w:firstRowLastColumn="0" w:lastRowFirstColumn="0" w:lastRowLastColumn="0"/>
+              <w:rPr>
+                <w:rFonts w:ascii="Dante" w:hAnsi="Dante"/>
+                <w:sz w:val="24"/>
+                <w:szCs w:val="24"/>
+              </w:rPr>
+            </w:pPr>
+            <w:r>
+              <w:rPr>
+                <w:rFonts w:ascii="Dante" w:hAnsi="Dante"/>
+                <w:sz w:val="24"/>
+                <w:szCs w:val="24"/>
+              </w:rPr>
+              <w:t>Reexpress: Flows from selected institution to reservations; Retrieve: Information Panel – click on institution reveals flow arrows and information panel with repatriation information specific to that institution.</w:t>
             </w:r>
           </w:p>
         </w:tc>
@@ -1958,10 +1925,19 @@
               <w:cnfStyle w:val="000000100000" w:firstRow="0" w:lastRow="0" w:firstColumn="0" w:lastColumn="0" w:oddVBand="0" w:evenVBand="0" w:oddHBand="1" w:evenHBand="0" w:firstRowFirstColumn="0" w:firstRowLastColumn="0" w:lastRowFirstColumn="0" w:lastRowLastColumn="0"/>
               <w:rPr>
                 <w:rFonts w:ascii="Dante" w:hAnsi="Dante"/>
-                <w:sz w:val="28"/>
-                <w:szCs w:val="28"/>
-              </w:rPr>
-            </w:pPr>
+                <w:color w:val="FF0000"/>
+                <w:sz w:val="24"/>
+                <w:szCs w:val="24"/>
+              </w:rPr>
+            </w:pPr>
+            <w:r>
+              <w:rPr>
+                <w:rFonts w:ascii="Dante" w:hAnsi="Dante"/>
+                <w:sz w:val="24"/>
+                <w:szCs w:val="24"/>
+              </w:rPr>
+              <w:t>Flows added</w:t>
+            </w:r>
           </w:p>
         </w:tc>
       </w:tr>
@@ -1969,28 +1945,109 @@
         <w:tc>
           <w:tcPr>
             <w:cnfStyle w:val="001000000000" w:firstRow="0" w:lastRow="0" w:firstColumn="1" w:lastColumn="0" w:oddVBand="0" w:evenVBand="0" w:oddHBand="0" w:evenHBand="0" w:firstRowFirstColumn="0" w:firstRowLastColumn="0" w:lastRowFirstColumn="0" w:lastRowLastColumn="0"/>
-            <w:tcW w:w="6378" w:type="dxa"/>
-            <w:gridSpan w:val="3"/>
-          </w:tcPr>
-          <w:p>
-            <w:pPr>
-              <w:rPr>
-                <w:rFonts w:ascii="Dante" w:hAnsi="Dante"/>
-                <w:b w:val="0"/>
-                <w:bCs w:val="0"/>
-                <w:sz w:val="28"/>
-                <w:szCs w:val="28"/>
-              </w:rPr>
-            </w:pPr>
-            <w:r>
-              <w:rPr>
-                <w:rFonts w:ascii="Dante" w:hAnsi="Dante"/>
-                <w:b w:val="0"/>
-                <w:bCs w:val="0"/>
-                <w:sz w:val="28"/>
-                <w:szCs w:val="28"/>
-              </w:rPr>
-              <w:t>Representation</w:t>
+            <w:tcW w:w="402" w:type="dxa"/>
+          </w:tcPr>
+          <w:p>
+            <w:pPr>
+              <w:rPr>
+                <w:rFonts w:ascii="Dante" w:hAnsi="Dante"/>
+                <w:b w:val="0"/>
+                <w:bCs w:val="0"/>
+                <w:sz w:val="24"/>
+                <w:szCs w:val="24"/>
+              </w:rPr>
+            </w:pPr>
+            <w:r>
+              <w:rPr>
+                <w:rFonts w:ascii="Dante" w:hAnsi="Dante"/>
+                <w:b w:val="0"/>
+                <w:bCs w:val="0"/>
+                <w:sz w:val="24"/>
+                <w:szCs w:val="24"/>
+              </w:rPr>
+              <w:t>2</w:t>
+            </w:r>
+          </w:p>
+        </w:tc>
+        <w:tc>
+          <w:tcPr>
+            <w:tcW w:w="2309" w:type="dxa"/>
+          </w:tcPr>
+          <w:p>
+            <w:pPr>
+              <w:cnfStyle w:val="000000000000" w:firstRow="0" w:lastRow="0" w:firstColumn="0" w:lastColumn="0" w:oddVBand="0" w:evenVBand="0" w:oddHBand="0" w:evenHBand="0" w:firstRowFirstColumn="0" w:firstRowLastColumn="0" w:lastRowFirstColumn="0" w:lastRowLastColumn="0"/>
+              <w:rPr>
+                <w:rFonts w:ascii="Dante" w:hAnsi="Dante"/>
+                <w:sz w:val="24"/>
+                <w:szCs w:val="24"/>
+              </w:rPr>
+            </w:pPr>
+            <w:r>
+              <w:rPr>
+                <w:rFonts w:ascii="Dante" w:hAnsi="Dante"/>
+                <w:sz w:val="24"/>
+                <w:szCs w:val="24"/>
+              </w:rPr>
+              <w:t>Reservation Selection</w:t>
+            </w:r>
+          </w:p>
+        </w:tc>
+        <w:tc>
+          <w:tcPr>
+            <w:tcW w:w="3667" w:type="dxa"/>
+          </w:tcPr>
+          <w:p>
+            <w:pPr>
+              <w:cnfStyle w:val="000000000000" w:firstRow="0" w:lastRow="0" w:firstColumn="0" w:lastColumn="0" w:oddVBand="0" w:evenVBand="0" w:oddHBand="0" w:evenHBand="0" w:firstRowFirstColumn="0" w:firstRowLastColumn="0" w:lastRowFirstColumn="0" w:lastRowLastColumn="0"/>
+              <w:rPr>
+                <w:rFonts w:ascii="Dante" w:hAnsi="Dante"/>
+                <w:sz w:val="24"/>
+                <w:szCs w:val="24"/>
+              </w:rPr>
+            </w:pPr>
+            <w:r>
+              <w:rPr>
+                <w:rFonts w:ascii="Dante" w:hAnsi="Dante"/>
+                <w:sz w:val="24"/>
+                <w:szCs w:val="24"/>
+              </w:rPr>
+              <w:t xml:space="preserve">Reexpress: Flows from institutions to selected reservation; </w:t>
+            </w:r>
+          </w:p>
+          <w:p>
+            <w:pPr>
+              <w:cnfStyle w:val="000000000000" w:firstRow="0" w:lastRow="0" w:firstColumn="0" w:lastColumn="0" w:oddVBand="0" w:evenVBand="0" w:oddHBand="0" w:evenHBand="0" w:firstRowFirstColumn="0" w:firstRowLastColumn="0" w:lastRowFirstColumn="0" w:lastRowLastColumn="0"/>
+              <w:rPr>
+                <w:rFonts w:ascii="Dante" w:hAnsi="Dante"/>
+                <w:sz w:val="24"/>
+                <w:szCs w:val="24"/>
+              </w:rPr>
+            </w:pPr>
+            <w:r>
+              <w:rPr>
+                <w:rFonts w:ascii="Dante" w:hAnsi="Dante"/>
+                <w:sz w:val="24"/>
+                <w:szCs w:val="24"/>
+              </w:rPr>
+              <w:t>Overlay: Selecting a reservation will overlay the historical tribal lands of the reservation’s tribe;</w:t>
+            </w:r>
+          </w:p>
+          <w:p>
+            <w:pPr>
+              <w:cnfStyle w:val="000000000000" w:firstRow="0" w:lastRow="0" w:firstColumn="0" w:lastColumn="0" w:oddVBand="0" w:evenVBand="0" w:oddHBand="0" w:evenHBand="0" w:firstRowFirstColumn="0" w:firstRowLastColumn="0" w:lastRowFirstColumn="0" w:lastRowLastColumn="0"/>
+              <w:rPr>
+                <w:rFonts w:ascii="Dante" w:hAnsi="Dante"/>
+                <w:sz w:val="24"/>
+                <w:szCs w:val="24"/>
+              </w:rPr>
+            </w:pPr>
+            <w:r>
+              <w:rPr>
+                <w:rFonts w:ascii="Dante" w:hAnsi="Dante"/>
+                <w:sz w:val="24"/>
+                <w:szCs w:val="24"/>
+              </w:rPr>
+              <w:t>Retrieve: Information Panel – click on reservation reveals flow arrows and information panel with repatriation information specific to that tribe.</w:t>
             </w:r>
           </w:p>
         </w:tc>
@@ -2003,10 +2060,18 @@
               <w:cnfStyle w:val="000000000000" w:firstRow="0" w:lastRow="0" w:firstColumn="0" w:lastColumn="0" w:oddVBand="0" w:evenVBand="0" w:oddHBand="0" w:evenHBand="0" w:firstRowFirstColumn="0" w:firstRowLastColumn="0" w:lastRowFirstColumn="0" w:lastRowLastColumn="0"/>
               <w:rPr>
                 <w:rFonts w:ascii="Dante" w:hAnsi="Dante"/>
-                <w:sz w:val="28"/>
-                <w:szCs w:val="28"/>
-              </w:rPr>
-            </w:pPr>
+                <w:sz w:val="24"/>
+                <w:szCs w:val="24"/>
+              </w:rPr>
+            </w:pPr>
+            <w:r>
+              <w:rPr>
+                <w:rFonts w:ascii="Dante" w:hAnsi="Dante"/>
+                <w:sz w:val="24"/>
+                <w:szCs w:val="24"/>
+              </w:rPr>
+              <w:t>Flows added</w:t>
+            </w:r>
           </w:p>
         </w:tc>
       </w:tr>
@@ -2037,7 +2102,7 @@
                 <w:sz w:val="24"/>
                 <w:szCs w:val="24"/>
               </w:rPr>
-              <w:t>1</w:t>
+              <w:t>3</w:t>
             </w:r>
           </w:p>
         </w:tc>
@@ -2060,7 +2125,7 @@
                 <w:sz w:val="24"/>
                 <w:szCs w:val="24"/>
               </w:rPr>
-              <w:t>Basemap</w:t>
+              <w:t>Information Panel</w:t>
             </w:r>
           </w:p>
         </w:tc>
@@ -2083,7 +2148,7 @@
                 <w:sz w:val="24"/>
                 <w:szCs w:val="24"/>
               </w:rPr>
-              <w:t>Natural Earth data – outline of Wisconsin and neighboring states</w:t>
+              <w:t>Retrieve: click on items in repatriation list to bring up further information on information specific to item.</w:t>
             </w:r>
           </w:p>
         </w:tc>
@@ -2096,17 +2161,26 @@
               <w:cnfStyle w:val="000000100000" w:firstRow="0" w:lastRow="0" w:firstColumn="0" w:lastColumn="0" w:oddVBand="0" w:evenVBand="0" w:oddHBand="1" w:evenHBand="0" w:firstRowFirstColumn="0" w:firstRowLastColumn="0" w:lastRowFirstColumn="0" w:lastRowLastColumn="0"/>
               <w:rPr>
                 <w:rFonts w:ascii="Dante" w:hAnsi="Dante"/>
-                <w:sz w:val="24"/>
-                <w:szCs w:val="24"/>
-              </w:rPr>
-            </w:pPr>
-            <w:r>
-              <w:rPr>
-                <w:rFonts w:ascii="Dante" w:hAnsi="Dante"/>
-                <w:sz w:val="24"/>
-                <w:szCs w:val="24"/>
-              </w:rPr>
-              <w:t>Wisconsin county map up</w:t>
+                <w:color w:val="FF0000"/>
+                <w:sz w:val="24"/>
+                <w:szCs w:val="24"/>
+              </w:rPr>
+            </w:pPr>
+            <w:r>
+              <w:rPr>
+                <w:rFonts w:ascii="Dante" w:hAnsi="Dante"/>
+                <w:sz w:val="24"/>
+                <w:szCs w:val="24"/>
+              </w:rPr>
+              <w:t>Added</w:t>
+            </w:r>
+            <w:r>
+              <w:rPr>
+                <w:rFonts w:ascii="Dante" w:hAnsi="Dante"/>
+                <w:sz w:val="24"/>
+                <w:szCs w:val="24"/>
+              </w:rPr>
+              <w:t xml:space="preserve"> panel but no text yet</w:t>
             </w:r>
           </w:p>
         </w:tc>
@@ -2135,7 +2209,7 @@
                 <w:sz w:val="24"/>
                 <w:szCs w:val="24"/>
               </w:rPr>
-              <w:t>2</w:t>
+              <w:t>4</w:t>
             </w:r>
           </w:p>
         </w:tc>
@@ -2158,7 +2232,7 @@
                 <w:sz w:val="24"/>
                 <w:szCs w:val="24"/>
               </w:rPr>
-              <w:t>Title</w:t>
+              <w:t>Menu Selection Panel</w:t>
             </w:r>
           </w:p>
         </w:tc>
@@ -2181,7 +2255,43 @@
                 <w:sz w:val="24"/>
                 <w:szCs w:val="24"/>
               </w:rPr>
-              <w:t>Chapter title – relevant to Wisconsin repatriations</w:t>
+              <w:t>Selection panel with drop-down list of institutions and reservations</w:t>
+            </w:r>
+          </w:p>
+          <w:p>
+            <w:pPr>
+              <w:cnfStyle w:val="000000000000" w:firstRow="0" w:lastRow="0" w:firstColumn="0" w:lastColumn="0" w:oddVBand="0" w:evenVBand="0" w:oddHBand="0" w:evenHBand="0" w:firstRowFirstColumn="0" w:firstRowLastColumn="0" w:lastRowFirstColumn="0" w:lastRowLastColumn="0"/>
+              <w:rPr>
+                <w:rFonts w:ascii="Dante" w:hAnsi="Dante"/>
+                <w:sz w:val="24"/>
+                <w:szCs w:val="24"/>
+              </w:rPr>
+            </w:pPr>
+            <w:r>
+              <w:rPr>
+                <w:rFonts w:ascii="Dante" w:hAnsi="Dante"/>
+                <w:sz w:val="24"/>
+                <w:szCs w:val="24"/>
+              </w:rPr>
+              <w:t>Retrieve and Reexpress as in Interactions 1 and 2.</w:t>
+            </w:r>
+          </w:p>
+          <w:p>
+            <w:pPr>
+              <w:cnfStyle w:val="000000000000" w:firstRow="0" w:lastRow="0" w:firstColumn="0" w:lastColumn="0" w:oddVBand="0" w:evenVBand="0" w:oddHBand="0" w:evenHBand="0" w:firstRowFirstColumn="0" w:firstRowLastColumn="0" w:lastRowFirstColumn="0" w:lastRowLastColumn="0"/>
+              <w:rPr>
+                <w:rFonts w:ascii="Dante" w:hAnsi="Dante"/>
+                <w:sz w:val="24"/>
+                <w:szCs w:val="24"/>
+              </w:rPr>
+            </w:pPr>
+            <w:r>
+              <w:rPr>
+                <w:rFonts w:ascii="Dante" w:hAnsi="Dante"/>
+                <w:sz w:val="24"/>
+                <w:szCs w:val="24"/>
+              </w:rPr>
+              <w:t>Overlay: Toggle on/off Historical Tribal Lands</w:t>
             </w:r>
           </w:p>
         </w:tc>
@@ -2204,7 +2314,7 @@
                 <w:sz w:val="24"/>
                 <w:szCs w:val="24"/>
               </w:rPr>
-              <w:t>Title up</w:t>
+              <w:t>Not yet added</w:t>
             </w:r>
           </w:p>
         </w:tc>
@@ -2236,7 +2346,7 @@
                 <w:sz w:val="24"/>
                 <w:szCs w:val="24"/>
               </w:rPr>
-              <w:t>3</w:t>
+              <w:t>5</w:t>
             </w:r>
           </w:p>
         </w:tc>
@@ -2259,7 +2369,7 @@
                 <w:sz w:val="24"/>
                 <w:szCs w:val="24"/>
               </w:rPr>
-              <w:t>Article Text</w:t>
+              <w:t>Information Hover</w:t>
             </w:r>
           </w:p>
         </w:tc>
@@ -2282,7 +2392,7 @@
                 <w:sz w:val="24"/>
                 <w:szCs w:val="24"/>
               </w:rPr>
-              <w:t>History of repatriation law and NAGPRA in Wisconsin and current status.</w:t>
+              <w:t>Retrieve: Pop-up panel with name of institution or reservation on hover</w:t>
             </w:r>
           </w:p>
         </w:tc>
@@ -2305,7 +2415,7 @@
                 <w:sz w:val="24"/>
                 <w:szCs w:val="24"/>
               </w:rPr>
-              <w:t>Context paragraphs around map</w:t>
+              <w:t>Not yet added</w:t>
             </w:r>
           </w:p>
         </w:tc>
@@ -2314,97 +2424,42 @@
         <w:tc>
           <w:tcPr>
             <w:cnfStyle w:val="001000000000" w:firstRow="0" w:lastRow="0" w:firstColumn="1" w:lastColumn="0" w:oddVBand="0" w:evenVBand="0" w:oddHBand="0" w:evenHBand="0" w:firstRowFirstColumn="0" w:firstRowLastColumn="0" w:lastRowFirstColumn="0" w:lastRowLastColumn="0"/>
-            <w:tcW w:w="402" w:type="dxa"/>
-          </w:tcPr>
-          <w:p>
-            <w:pPr>
-              <w:rPr>
-                <w:rFonts w:ascii="Dante" w:hAnsi="Dante"/>
-                <w:b w:val="0"/>
-                <w:bCs w:val="0"/>
-                <w:sz w:val="24"/>
-                <w:szCs w:val="24"/>
-              </w:rPr>
-            </w:pPr>
-            <w:r>
-              <w:rPr>
-                <w:rFonts w:ascii="Dante" w:hAnsi="Dante"/>
-                <w:b w:val="0"/>
-                <w:bCs w:val="0"/>
-                <w:sz w:val="24"/>
-                <w:szCs w:val="24"/>
-              </w:rPr>
-              <w:t>4</w:t>
-            </w:r>
-          </w:p>
-        </w:tc>
-        <w:tc>
-          <w:tcPr>
-            <w:tcW w:w="2309" w:type="dxa"/>
+            <w:tcW w:w="6378" w:type="dxa"/>
+            <w:gridSpan w:val="3"/>
+          </w:tcPr>
+          <w:p>
+            <w:pPr>
+              <w:rPr>
+                <w:rFonts w:ascii="Dante" w:hAnsi="Dante"/>
+                <w:sz w:val="24"/>
+                <w:szCs w:val="24"/>
+              </w:rPr>
+            </w:pPr>
+            <w:r>
+              <w:rPr>
+                <w:rFonts w:ascii="Dante" w:hAnsi="Dante"/>
+                <w:b w:val="0"/>
+                <w:bCs w:val="0"/>
+                <w:sz w:val="28"/>
+                <w:szCs w:val="28"/>
+              </w:rPr>
+              <w:t>Chapter 3 – Wisconsin Effigy Mounds</w:t>
+            </w:r>
+          </w:p>
+        </w:tc>
+        <w:tc>
+          <w:tcPr>
+            <w:tcW w:w="2972" w:type="dxa"/>
           </w:tcPr>
           <w:p>
             <w:pPr>
               <w:cnfStyle w:val="000000000000" w:firstRow="0" w:lastRow="0" w:firstColumn="0" w:lastColumn="0" w:oddVBand="0" w:evenVBand="0" w:oddHBand="0" w:evenHBand="0" w:firstRowFirstColumn="0" w:firstRowLastColumn="0" w:lastRowFirstColumn="0" w:lastRowLastColumn="0"/>
               <w:rPr>
                 <w:rFonts w:ascii="Dante" w:hAnsi="Dante"/>
-                <w:sz w:val="24"/>
-                <w:szCs w:val="24"/>
-              </w:rPr>
-            </w:pPr>
-            <w:r>
-              <w:rPr>
-                <w:rFonts w:ascii="Dante" w:hAnsi="Dante"/>
-                <w:sz w:val="24"/>
-                <w:szCs w:val="24"/>
-              </w:rPr>
-              <w:t>Legend</w:t>
-            </w:r>
-          </w:p>
-        </w:tc>
-        <w:tc>
-          <w:tcPr>
-            <w:tcW w:w="3667" w:type="dxa"/>
-          </w:tcPr>
-          <w:p>
-            <w:pPr>
-              <w:cnfStyle w:val="000000000000" w:firstRow="0" w:lastRow="0" w:firstColumn="0" w:lastColumn="0" w:oddVBand="0" w:evenVBand="0" w:oddHBand="0" w:evenHBand="0" w:firstRowFirstColumn="0" w:firstRowLastColumn="0" w:lastRowFirstColumn="0" w:lastRowLastColumn="0"/>
-              <w:rPr>
-                <w:rFonts w:ascii="Dante" w:hAnsi="Dante"/>
-                <w:sz w:val="24"/>
-                <w:szCs w:val="24"/>
-              </w:rPr>
-            </w:pPr>
-            <w:r>
-              <w:rPr>
-                <w:rFonts w:ascii="Dante" w:hAnsi="Dante"/>
-                <w:sz w:val="24"/>
-                <w:szCs w:val="24"/>
-              </w:rPr>
-              <w:t xml:space="preserve">Description of flow arrows by thickness representing number value of repatriations.  </w:t>
-            </w:r>
-          </w:p>
-        </w:tc>
-        <w:tc>
-          <w:tcPr>
-            <w:tcW w:w="2972" w:type="dxa"/>
-          </w:tcPr>
-          <w:p>
-            <w:pPr>
-              <w:cnfStyle w:val="000000000000" w:firstRow="0" w:lastRow="0" w:firstColumn="0" w:lastColumn="0" w:oddVBand="0" w:evenVBand="0" w:oddHBand="0" w:evenHBand="0" w:firstRowFirstColumn="0" w:firstRowLastColumn="0" w:lastRowFirstColumn="0" w:lastRowLastColumn="0"/>
-              <w:rPr>
-                <w:rFonts w:ascii="Dante" w:hAnsi="Dante"/>
-                <w:sz w:val="24"/>
-                <w:szCs w:val="24"/>
-              </w:rPr>
-            </w:pPr>
-            <w:r>
-              <w:rPr>
-                <w:rFonts w:ascii="Dante" w:hAnsi="Dante"/>
-                <w:sz w:val="24"/>
-                <w:szCs w:val="24"/>
-              </w:rPr>
-              <w:t>Not yet completed</w:t>
-            </w:r>
+                <w:sz w:val="28"/>
+                <w:szCs w:val="28"/>
+              </w:rPr>
+            </w:pPr>
           </w:p>
         </w:tc>
       </w:tr>
@@ -2415,98 +2470,42 @@
         <w:tc>
           <w:tcPr>
             <w:cnfStyle w:val="001000000000" w:firstRow="0" w:lastRow="0" w:firstColumn="1" w:lastColumn="0" w:oddVBand="0" w:evenVBand="0" w:oddHBand="0" w:evenHBand="0" w:firstRowFirstColumn="0" w:firstRowLastColumn="0" w:lastRowFirstColumn="0" w:lastRowLastColumn="0"/>
-            <w:tcW w:w="402" w:type="dxa"/>
-          </w:tcPr>
-          <w:p>
-            <w:pPr>
-              <w:rPr>
-                <w:rFonts w:ascii="Dante" w:hAnsi="Dante"/>
-                <w:b w:val="0"/>
-                <w:bCs w:val="0"/>
-                <w:sz w:val="24"/>
-                <w:szCs w:val="24"/>
-              </w:rPr>
-            </w:pPr>
-            <w:r>
-              <w:rPr>
-                <w:rFonts w:ascii="Dante" w:hAnsi="Dante"/>
-                <w:b w:val="0"/>
-                <w:bCs w:val="0"/>
-                <w:sz w:val="24"/>
-                <w:szCs w:val="24"/>
-              </w:rPr>
-              <w:t>5</w:t>
-            </w:r>
-          </w:p>
-        </w:tc>
-        <w:tc>
-          <w:tcPr>
-            <w:tcW w:w="2309" w:type="dxa"/>
+            <w:tcW w:w="6378" w:type="dxa"/>
+            <w:gridSpan w:val="3"/>
+          </w:tcPr>
+          <w:p>
+            <w:pPr>
+              <w:rPr>
+                <w:rFonts w:ascii="Dante" w:hAnsi="Dante"/>
+                <w:sz w:val="24"/>
+                <w:szCs w:val="24"/>
+              </w:rPr>
+            </w:pPr>
+            <w:r>
+              <w:rPr>
+                <w:rFonts w:ascii="Dante" w:hAnsi="Dante"/>
+                <w:b w:val="0"/>
+                <w:bCs w:val="0"/>
+                <w:sz w:val="28"/>
+                <w:szCs w:val="28"/>
+              </w:rPr>
+              <w:t>Representation</w:t>
+            </w:r>
+          </w:p>
+        </w:tc>
+        <w:tc>
+          <w:tcPr>
+            <w:tcW w:w="2972" w:type="dxa"/>
           </w:tcPr>
           <w:p>
             <w:pPr>
               <w:cnfStyle w:val="000000100000" w:firstRow="0" w:lastRow="0" w:firstColumn="0" w:lastColumn="0" w:oddVBand="0" w:evenVBand="0" w:oddHBand="1" w:evenHBand="0" w:firstRowFirstColumn="0" w:firstRowLastColumn="0" w:lastRowFirstColumn="0" w:lastRowLastColumn="0"/>
               <w:rPr>
                 <w:rFonts w:ascii="Dante" w:hAnsi="Dante"/>
-                <w:sz w:val="24"/>
-                <w:szCs w:val="24"/>
-              </w:rPr>
-            </w:pPr>
-            <w:r>
-              <w:rPr>
-                <w:rFonts w:ascii="Dante" w:hAnsi="Dante"/>
-                <w:sz w:val="24"/>
-                <w:szCs w:val="24"/>
-              </w:rPr>
-              <w:t>Museums/Institutions</w:t>
-            </w:r>
-          </w:p>
-        </w:tc>
-        <w:tc>
-          <w:tcPr>
-            <w:tcW w:w="3667" w:type="dxa"/>
-          </w:tcPr>
-          <w:p>
-            <w:pPr>
-              <w:cnfStyle w:val="000000100000" w:firstRow="0" w:lastRow="0" w:firstColumn="0" w:lastColumn="0" w:oddVBand="0" w:evenVBand="0" w:oddHBand="1" w:evenHBand="0" w:firstRowFirstColumn="0" w:firstRowLastColumn="0" w:lastRowFirstColumn="0" w:lastRowLastColumn="0"/>
-              <w:rPr>
-                <w:rFonts w:ascii="Dante" w:hAnsi="Dante"/>
-                <w:sz w:val="24"/>
-                <w:szCs w:val="24"/>
-              </w:rPr>
-            </w:pPr>
-            <w:r>
-              <w:rPr>
-                <w:rFonts w:ascii="Dante" w:hAnsi="Dante"/>
-                <w:sz w:val="24"/>
-                <w:szCs w:val="24"/>
-              </w:rPr>
-              <w:t>Points representing Wisconsin institutions that have repatriated artifacts.</w:t>
-            </w:r>
-          </w:p>
-        </w:tc>
-        <w:tc>
-          <w:tcPr>
-            <w:tcW w:w="2972" w:type="dxa"/>
-          </w:tcPr>
-          <w:p>
-            <w:pPr>
-              <w:cnfStyle w:val="000000100000" w:firstRow="0" w:lastRow="0" w:firstColumn="0" w:lastColumn="0" w:oddVBand="0" w:evenVBand="0" w:oddHBand="1" w:evenHBand="0" w:firstRowFirstColumn="0" w:firstRowLastColumn="0" w:lastRowFirstColumn="0" w:lastRowLastColumn="0"/>
-              <w:rPr>
-                <w:rFonts w:ascii="Dante" w:hAnsi="Dante"/>
-                <w:sz w:val="24"/>
-                <w:szCs w:val="24"/>
-              </w:rPr>
-            </w:pPr>
-            <w:r>
-              <w:rPr>
-                <w:rFonts w:ascii="Dante" w:hAnsi="Dante"/>
-                <w:color w:val="FF0000"/>
-                <w:sz w:val="24"/>
-                <w:szCs w:val="24"/>
-              </w:rPr>
-              <w:t>Added</w:t>
-            </w:r>
+                <w:sz w:val="28"/>
+                <w:szCs w:val="28"/>
+              </w:rPr>
+            </w:pPr>
           </w:p>
         </w:tc>
       </w:tr>
@@ -2534,7 +2533,7 @@
                 <w:sz w:val="24"/>
                 <w:szCs w:val="24"/>
               </w:rPr>
-              <w:t>6</w:t>
+              <w:t>1</w:t>
             </w:r>
           </w:p>
         </w:tc>
@@ -2557,7 +2556,7 @@
                 <w:sz w:val="24"/>
                 <w:szCs w:val="24"/>
               </w:rPr>
-              <w:t>Tribal Reservations</w:t>
+              <w:t>Basemap</w:t>
             </w:r>
           </w:p>
         </w:tc>
@@ -2580,15 +2579,7 @@
                 <w:sz w:val="24"/>
                 <w:szCs w:val="24"/>
               </w:rPr>
-              <w:t>Polygons current tribal reservation land</w:t>
-            </w:r>
-            <w:r>
-              <w:rPr>
-                <w:rFonts w:ascii="Dante" w:hAnsi="Dante"/>
-                <w:sz w:val="24"/>
-                <w:szCs w:val="24"/>
-              </w:rPr>
-              <w:t xml:space="preserve">s. </w:t>
+              <w:t>Natural Earth data – outline of Wisconsin and neighboring states</w:t>
             </w:r>
           </w:p>
         </w:tc>
@@ -2608,11 +2599,10 @@
             <w:r>
               <w:rPr>
                 <w:rFonts w:ascii="Dante" w:hAnsi="Dante"/>
-                <w:color w:val="FF0000"/>
-                <w:sz w:val="24"/>
-                <w:szCs w:val="24"/>
-              </w:rPr>
-              <w:t>Added</w:t>
+                <w:sz w:val="24"/>
+                <w:szCs w:val="24"/>
+              </w:rPr>
+              <w:t>Wisconsin basemap up</w:t>
             </w:r>
           </w:p>
         </w:tc>
@@ -2644,7 +2634,7 @@
                 <w:sz w:val="24"/>
                 <w:szCs w:val="24"/>
               </w:rPr>
-              <w:t>7</w:t>
+              <w:t>2</w:t>
             </w:r>
           </w:p>
         </w:tc>
@@ -2667,7 +2657,7 @@
                 <w:sz w:val="24"/>
                 <w:szCs w:val="24"/>
               </w:rPr>
-              <w:t>Flow Arrows</w:t>
+              <w:t>Title</w:t>
             </w:r>
           </w:p>
         </w:tc>
@@ -2690,7 +2680,7 @@
                 <w:sz w:val="24"/>
                 <w:szCs w:val="24"/>
               </w:rPr>
-              <w:t>Arrows from institution to reservation, if institution repatriated item to that tribe.</w:t>
+              <w:t>Chapter title – relevant to Wisconsin effigy mounds and their destruction</w:t>
             </w:r>
           </w:p>
         </w:tc>
@@ -2713,7 +2703,7 @@
                 <w:sz w:val="24"/>
                 <w:szCs w:val="24"/>
               </w:rPr>
-              <w:t>Not yet completed</w:t>
+              <w:t>Title up</w:t>
             </w:r>
           </w:p>
         </w:tc>
@@ -2742,7 +2732,7 @@
                 <w:sz w:val="24"/>
                 <w:szCs w:val="24"/>
               </w:rPr>
-              <w:t>8</w:t>
+              <w:t>3</w:t>
             </w:r>
           </w:p>
         </w:tc>
@@ -2765,7 +2755,7 @@
                 <w:sz w:val="24"/>
                 <w:szCs w:val="24"/>
               </w:rPr>
-              <w:t>Information Panel</w:t>
+              <w:t>Article Text</w:t>
             </w:r>
           </w:p>
         </w:tc>
@@ -2788,7 +2778,7 @@
                 <w:sz w:val="24"/>
                 <w:szCs w:val="24"/>
               </w:rPr>
-              <w:t>Text panel with an institution or reservation’s repatriation info, including lists of items repatriated and the information relevant to each item.</w:t>
+              <w:t>History of effigy mounds and their destruction in Wisconsin and current status (legal and otherwise).</w:t>
             </w:r>
           </w:p>
         </w:tc>
@@ -2808,11 +2798,10 @@
             <w:r>
               <w:rPr>
                 <w:rFonts w:ascii="Dante" w:hAnsi="Dante"/>
-                <w:color w:val="FF0000"/>
-                <w:sz w:val="24"/>
-                <w:szCs w:val="24"/>
-              </w:rPr>
-              <w:t>Dynamically populates with number of cases and tribes and details about one case</w:t>
+                <w:sz w:val="24"/>
+                <w:szCs w:val="24"/>
+              </w:rPr>
+              <w:t>Context in paragraphs around map</w:t>
             </w:r>
           </w:p>
         </w:tc>
@@ -2844,7 +2833,8 @@
                 <w:sz w:val="24"/>
                 <w:szCs w:val="24"/>
               </w:rPr>
-              <w:t>9</w:t>
+              <w:lastRenderedPageBreak/>
+              <w:t>4</w:t>
             </w:r>
           </w:p>
         </w:tc>
@@ -2867,7 +2857,7 @@
                 <w:sz w:val="24"/>
                 <w:szCs w:val="24"/>
               </w:rPr>
-              <w:t>Historic Tribal Lands</w:t>
+              <w:t>Mounds</w:t>
             </w:r>
           </w:p>
         </w:tc>
@@ -2890,7 +2880,7 @@
                 <w:sz w:val="24"/>
                 <w:szCs w:val="24"/>
               </w:rPr>
-              <w:t>Polygons representing historical extent of tribal lands</w:t>
+              <w:t>Points representing individual effigy mounds</w:t>
             </w:r>
           </w:p>
         </w:tc>
@@ -2913,7 +2903,7 @@
                 <w:sz w:val="24"/>
                 <w:szCs w:val="24"/>
               </w:rPr>
-              <w:t>Not yet added</w:t>
+              <w:t>Points symbolized by status</w:t>
             </w:r>
           </w:p>
         </w:tc>
@@ -2922,26 +2912,73 @@
         <w:tc>
           <w:tcPr>
             <w:cnfStyle w:val="001000000000" w:firstRow="0" w:lastRow="0" w:firstColumn="1" w:lastColumn="0" w:oddVBand="0" w:evenVBand="0" w:oddHBand="0" w:evenHBand="0" w:firstRowFirstColumn="0" w:firstRowLastColumn="0" w:lastRowFirstColumn="0" w:lastRowLastColumn="0"/>
-            <w:tcW w:w="6378" w:type="dxa"/>
-            <w:gridSpan w:val="3"/>
-          </w:tcPr>
-          <w:p>
-            <w:pPr>
-              <w:rPr>
-                <w:rFonts w:ascii="Dante" w:hAnsi="Dante"/>
-                <w:sz w:val="24"/>
-                <w:szCs w:val="24"/>
-              </w:rPr>
-            </w:pPr>
-            <w:r>
-              <w:rPr>
-                <w:rFonts w:ascii="Dante" w:hAnsi="Dante"/>
-                <w:b w:val="0"/>
-                <w:bCs w:val="0"/>
-                <w:sz w:val="28"/>
-                <w:szCs w:val="28"/>
-              </w:rPr>
-              <w:t>Interaction</w:t>
+            <w:tcW w:w="402" w:type="dxa"/>
+          </w:tcPr>
+          <w:p>
+            <w:pPr>
+              <w:rPr>
+                <w:rFonts w:ascii="Dante" w:hAnsi="Dante"/>
+                <w:b w:val="0"/>
+                <w:bCs w:val="0"/>
+                <w:sz w:val="24"/>
+                <w:szCs w:val="24"/>
+              </w:rPr>
+            </w:pPr>
+            <w:r>
+              <w:rPr>
+                <w:rFonts w:ascii="Dante" w:hAnsi="Dante"/>
+                <w:b w:val="0"/>
+                <w:bCs w:val="0"/>
+                <w:sz w:val="24"/>
+                <w:szCs w:val="24"/>
+              </w:rPr>
+              <w:t>5</w:t>
+            </w:r>
+          </w:p>
+        </w:tc>
+        <w:tc>
+          <w:tcPr>
+            <w:tcW w:w="2309" w:type="dxa"/>
+          </w:tcPr>
+          <w:p>
+            <w:pPr>
+              <w:cnfStyle w:val="000000000000" w:firstRow="0" w:lastRow="0" w:firstColumn="0" w:lastColumn="0" w:oddVBand="0" w:evenVBand="0" w:oddHBand="0" w:evenHBand="0" w:firstRowFirstColumn="0" w:firstRowLastColumn="0" w:lastRowFirstColumn="0" w:lastRowLastColumn="0"/>
+              <w:rPr>
+                <w:rFonts w:ascii="Dante" w:hAnsi="Dante"/>
+                <w:sz w:val="24"/>
+                <w:szCs w:val="24"/>
+              </w:rPr>
+            </w:pPr>
+            <w:r>
+              <w:rPr>
+                <w:rFonts w:ascii="Dante" w:hAnsi="Dante"/>
+                <w:sz w:val="24"/>
+                <w:szCs w:val="24"/>
+              </w:rPr>
+              <w:t>Historic Tribal Lands</w:t>
+            </w:r>
+          </w:p>
+        </w:tc>
+        <w:tc>
+          <w:tcPr>
+            <w:tcW w:w="3667" w:type="dxa"/>
+          </w:tcPr>
+          <w:p>
+            <w:pPr>
+              <w:cnfStyle w:val="000000000000" w:firstRow="0" w:lastRow="0" w:firstColumn="0" w:lastColumn="0" w:oddVBand="0" w:evenVBand="0" w:oddHBand="0" w:evenHBand="0" w:firstRowFirstColumn="0" w:firstRowLastColumn="0" w:lastRowFirstColumn="0" w:lastRowLastColumn="0"/>
+              <w:rPr>
+                <w:rFonts w:ascii="Dante" w:hAnsi="Dante"/>
+                <w:sz w:val="24"/>
+                <w:szCs w:val="24"/>
+              </w:rPr>
+            </w:pPr>
+            <w:r>
+              <w:rPr>
+                <w:rFonts w:ascii="Dante" w:hAnsi="Dante"/>
+                <w:sz w:val="24"/>
+                <w:szCs w:val="24"/>
+              </w:rPr>
+              <w:t>Polygons representing historical extent of tribal lands</w:t>
             </w:r>
           </w:p>
         </w:tc>
@@ -2954,10 +2991,18 @@
               <w:cnfStyle w:val="000000000000" w:firstRow="0" w:lastRow="0" w:firstColumn="0" w:lastColumn="0" w:oddVBand="0" w:evenVBand="0" w:oddHBand="0" w:evenHBand="0" w:firstRowFirstColumn="0" w:firstRowLastColumn="0" w:lastRowFirstColumn="0" w:lastRowLastColumn="0"/>
               <w:rPr>
                 <w:rFonts w:ascii="Dante" w:hAnsi="Dante"/>
-                <w:sz w:val="28"/>
-                <w:szCs w:val="28"/>
-              </w:rPr>
-            </w:pPr>
+                <w:sz w:val="24"/>
+                <w:szCs w:val="24"/>
+              </w:rPr>
+            </w:pPr>
+            <w:r>
+              <w:rPr>
+                <w:rFonts w:ascii="Dante" w:hAnsi="Dante"/>
+                <w:sz w:val="24"/>
+                <w:szCs w:val="24"/>
+              </w:rPr>
+              <w:t>Not yet added</w:t>
+            </w:r>
           </w:p>
         </w:tc>
       </w:tr>
@@ -2988,7 +3033,7 @@
                 <w:sz w:val="24"/>
                 <w:szCs w:val="24"/>
               </w:rPr>
-              <w:t>1</w:t>
+              <w:t>6</w:t>
             </w:r>
           </w:p>
         </w:tc>
@@ -3011,7 +3056,7 @@
                 <w:sz w:val="24"/>
                 <w:szCs w:val="24"/>
               </w:rPr>
-              <w:t>Institution Selection</w:t>
+              <w:t>Information Panel</w:t>
             </w:r>
           </w:p>
         </w:tc>
@@ -3034,7 +3079,7 @@
                 <w:sz w:val="24"/>
                 <w:szCs w:val="24"/>
               </w:rPr>
-              <w:t>Reexpress: Flows from selected institution to reservations; Retrieve: Information Panel – click on institution reveals flow arrows and information panel with repatriation information specific to that institution.</w:t>
+              <w:t>Information panel containing relevant information on mounds and tribes.</w:t>
             </w:r>
           </w:p>
         </w:tc>
@@ -3047,19 +3092,34 @@
               <w:cnfStyle w:val="000000100000" w:firstRow="0" w:lastRow="0" w:firstColumn="0" w:lastColumn="0" w:oddVBand="0" w:evenVBand="0" w:oddHBand="1" w:evenHBand="0" w:firstRowFirstColumn="0" w:firstRowLastColumn="0" w:lastRowFirstColumn="0" w:lastRowLastColumn="0"/>
               <w:rPr>
                 <w:rFonts w:ascii="Dante" w:hAnsi="Dante"/>
+                <w:sz w:val="24"/>
+                <w:szCs w:val="24"/>
+              </w:rPr>
+            </w:pPr>
+            <w:r>
+              <w:rPr>
+                <w:rFonts w:ascii="Dante" w:hAnsi="Dante"/>
+                <w:sz w:val="24"/>
+                <w:szCs w:val="24"/>
+              </w:rPr>
+              <w:t>Added</w:t>
+            </w:r>
+            <w:r>
+              <w:rPr>
+                <w:rFonts w:ascii="Dante" w:hAnsi="Dante"/>
+                <w:sz w:val="24"/>
+                <w:szCs w:val="24"/>
+              </w:rPr>
+              <w:t xml:space="preserve"> </w:t>
+            </w:r>
+            <w:r>
+              <w:rPr>
+                <w:rFonts w:ascii="Dante" w:hAnsi="Dante"/>
                 <w:color w:val="FF0000"/>
                 <w:sz w:val="24"/>
                 <w:szCs w:val="24"/>
               </w:rPr>
-            </w:pPr>
-            <w:r>
-              <w:rPr>
-                <w:rFonts w:ascii="Dante" w:hAnsi="Dante"/>
-                <w:color w:val="FF0000"/>
-                <w:sz w:val="24"/>
-                <w:szCs w:val="24"/>
-              </w:rPr>
-              <w:t>Flows and Panel added</w:t>
+              <w:t>but dynamic text not populating</w:t>
             </w:r>
           </w:p>
         </w:tc>
@@ -3068,136 +3128,42 @@
         <w:tc>
           <w:tcPr>
             <w:cnfStyle w:val="001000000000" w:firstRow="0" w:lastRow="0" w:firstColumn="1" w:lastColumn="0" w:oddVBand="0" w:evenVBand="0" w:oddHBand="0" w:evenHBand="0" w:firstRowFirstColumn="0" w:firstRowLastColumn="0" w:lastRowFirstColumn="0" w:lastRowLastColumn="0"/>
-            <w:tcW w:w="402" w:type="dxa"/>
-          </w:tcPr>
-          <w:p>
-            <w:pPr>
-              <w:rPr>
-                <w:rFonts w:ascii="Dante" w:hAnsi="Dante"/>
-                <w:b w:val="0"/>
-                <w:bCs w:val="0"/>
-                <w:sz w:val="24"/>
-                <w:szCs w:val="24"/>
-              </w:rPr>
-            </w:pPr>
-            <w:r>
-              <w:rPr>
-                <w:rFonts w:ascii="Dante" w:hAnsi="Dante"/>
-                <w:b w:val="0"/>
-                <w:bCs w:val="0"/>
-                <w:sz w:val="24"/>
-                <w:szCs w:val="24"/>
-              </w:rPr>
-              <w:t>2</w:t>
-            </w:r>
-          </w:p>
-        </w:tc>
-        <w:tc>
-          <w:tcPr>
-            <w:tcW w:w="2309" w:type="dxa"/>
+            <w:tcW w:w="6378" w:type="dxa"/>
+            <w:gridSpan w:val="3"/>
+          </w:tcPr>
+          <w:p>
+            <w:pPr>
+              <w:rPr>
+                <w:rFonts w:ascii="Dante" w:hAnsi="Dante"/>
+                <w:sz w:val="24"/>
+                <w:szCs w:val="24"/>
+              </w:rPr>
+            </w:pPr>
+            <w:r>
+              <w:rPr>
+                <w:rFonts w:ascii="Dante" w:hAnsi="Dante"/>
+                <w:b w:val="0"/>
+                <w:bCs w:val="0"/>
+                <w:sz w:val="28"/>
+                <w:szCs w:val="28"/>
+              </w:rPr>
+              <w:t>Interaction</w:t>
+            </w:r>
+          </w:p>
+        </w:tc>
+        <w:tc>
+          <w:tcPr>
+            <w:tcW w:w="2972" w:type="dxa"/>
           </w:tcPr>
           <w:p>
             <w:pPr>
               <w:cnfStyle w:val="000000000000" w:firstRow="0" w:lastRow="0" w:firstColumn="0" w:lastColumn="0" w:oddVBand="0" w:evenVBand="0" w:oddHBand="0" w:evenHBand="0" w:firstRowFirstColumn="0" w:firstRowLastColumn="0" w:lastRowFirstColumn="0" w:lastRowLastColumn="0"/>
               <w:rPr>
                 <w:rFonts w:ascii="Dante" w:hAnsi="Dante"/>
-                <w:sz w:val="24"/>
-                <w:szCs w:val="24"/>
-              </w:rPr>
-            </w:pPr>
-            <w:r>
-              <w:rPr>
-                <w:rFonts w:ascii="Dante" w:hAnsi="Dante"/>
-                <w:sz w:val="24"/>
-                <w:szCs w:val="24"/>
-              </w:rPr>
-              <w:t>Reservation Selection</w:t>
-            </w:r>
-          </w:p>
-        </w:tc>
-        <w:tc>
-          <w:tcPr>
-            <w:tcW w:w="3667" w:type="dxa"/>
-          </w:tcPr>
-          <w:p>
-            <w:pPr>
-              <w:cnfStyle w:val="000000000000" w:firstRow="0" w:lastRow="0" w:firstColumn="0" w:lastColumn="0" w:oddVBand="0" w:evenVBand="0" w:oddHBand="0" w:evenHBand="0" w:firstRowFirstColumn="0" w:firstRowLastColumn="0" w:lastRowFirstColumn="0" w:lastRowLastColumn="0"/>
-              <w:rPr>
-                <w:rFonts w:ascii="Dante" w:hAnsi="Dante"/>
-                <w:sz w:val="24"/>
-                <w:szCs w:val="24"/>
-              </w:rPr>
-            </w:pPr>
-            <w:r>
-              <w:rPr>
-                <w:rFonts w:ascii="Dante" w:hAnsi="Dante"/>
-                <w:sz w:val="24"/>
-                <w:szCs w:val="24"/>
-              </w:rPr>
-              <w:t xml:space="preserve">Reexpress: Flows from institutions to selected reservation; </w:t>
-            </w:r>
-          </w:p>
-          <w:p>
-            <w:pPr>
-              <w:cnfStyle w:val="000000000000" w:firstRow="0" w:lastRow="0" w:firstColumn="0" w:lastColumn="0" w:oddVBand="0" w:evenVBand="0" w:oddHBand="0" w:evenHBand="0" w:firstRowFirstColumn="0" w:firstRowLastColumn="0" w:lastRowFirstColumn="0" w:lastRowLastColumn="0"/>
-              <w:rPr>
-                <w:rFonts w:ascii="Dante" w:hAnsi="Dante"/>
-                <w:sz w:val="24"/>
-                <w:szCs w:val="24"/>
-              </w:rPr>
-            </w:pPr>
-            <w:r>
-              <w:rPr>
-                <w:rFonts w:ascii="Dante" w:hAnsi="Dante"/>
-                <w:sz w:val="24"/>
-                <w:szCs w:val="24"/>
-              </w:rPr>
-              <w:lastRenderedPageBreak/>
-              <w:t>Overlay: Selecting a reservation will overlay the historical tribal lands of the reservation’s tribe;</w:t>
-            </w:r>
-          </w:p>
-          <w:p>
-            <w:pPr>
-              <w:cnfStyle w:val="000000000000" w:firstRow="0" w:lastRow="0" w:firstColumn="0" w:lastColumn="0" w:oddVBand="0" w:evenVBand="0" w:oddHBand="0" w:evenHBand="0" w:firstRowFirstColumn="0" w:firstRowLastColumn="0" w:lastRowFirstColumn="0" w:lastRowLastColumn="0"/>
-              <w:rPr>
-                <w:rFonts w:ascii="Dante" w:hAnsi="Dante"/>
-                <w:sz w:val="24"/>
-                <w:szCs w:val="24"/>
-              </w:rPr>
-            </w:pPr>
-            <w:r>
-              <w:rPr>
-                <w:rFonts w:ascii="Dante" w:hAnsi="Dante"/>
-                <w:sz w:val="24"/>
-                <w:szCs w:val="24"/>
-              </w:rPr>
-              <w:t>Retrieve: Information Panel – click on reservation reveals flow arrows and information panel with repatriation information specific to that tribe.</w:t>
-            </w:r>
-          </w:p>
-        </w:tc>
-        <w:tc>
-          <w:tcPr>
-            <w:tcW w:w="2972" w:type="dxa"/>
-          </w:tcPr>
-          <w:p>
-            <w:pPr>
-              <w:cnfStyle w:val="000000000000" w:firstRow="0" w:lastRow="0" w:firstColumn="0" w:lastColumn="0" w:oddVBand="0" w:evenVBand="0" w:oddHBand="0" w:evenHBand="0" w:firstRowFirstColumn="0" w:firstRowLastColumn="0" w:lastRowFirstColumn="0" w:lastRowLastColumn="0"/>
-              <w:rPr>
-                <w:rFonts w:ascii="Dante" w:hAnsi="Dante"/>
-                <w:sz w:val="24"/>
-                <w:szCs w:val="24"/>
-              </w:rPr>
-            </w:pPr>
-            <w:r>
-              <w:rPr>
-                <w:rFonts w:ascii="Dante" w:hAnsi="Dante"/>
-                <w:color w:val="FF0000"/>
-                <w:sz w:val="24"/>
-                <w:szCs w:val="24"/>
-              </w:rPr>
-              <w:lastRenderedPageBreak/>
-              <w:t>Flows added, overlay not yet added, panels added</w:t>
-            </w:r>
+                <w:sz w:val="28"/>
+                <w:szCs w:val="28"/>
+              </w:rPr>
+            </w:pPr>
           </w:p>
         </w:tc>
       </w:tr>
@@ -3228,7 +3194,7 @@
                 <w:sz w:val="24"/>
                 <w:szCs w:val="24"/>
               </w:rPr>
-              <w:t>3</w:t>
+              <w:t>1</w:t>
             </w:r>
           </w:p>
         </w:tc>
@@ -3251,7 +3217,7 @@
                 <w:sz w:val="24"/>
                 <w:szCs w:val="24"/>
               </w:rPr>
-              <w:t>Information Panel</w:t>
+              <w:t>Mound Selection</w:t>
             </w:r>
           </w:p>
         </w:tc>
@@ -3274,7 +3240,31 @@
                 <w:sz w:val="24"/>
                 <w:szCs w:val="24"/>
               </w:rPr>
-              <w:t>Retrieve: click on items in repatriation list to bring up further information on information specific to item.</w:t>
+              <w:t xml:space="preserve">Retrieve: </w:t>
+            </w:r>
+            <w:r>
+              <w:rPr>
+                <w:rFonts w:ascii="Dante" w:hAnsi="Dante"/>
+                <w:sz w:val="24"/>
+                <w:szCs w:val="24"/>
+              </w:rPr>
+              <w:t>display</w:t>
+            </w:r>
+            <w:r>
+              <w:rPr>
+                <w:rFonts w:ascii="Dante" w:hAnsi="Dante"/>
+                <w:sz w:val="24"/>
+                <w:szCs w:val="24"/>
+              </w:rPr>
+              <w:t xml:space="preserve"> information on th</w:t>
+            </w:r>
+            <w:r>
+              <w:rPr>
+                <w:rFonts w:ascii="Dante" w:hAnsi="Dante"/>
+                <w:sz w:val="24"/>
+                <w:szCs w:val="24"/>
+              </w:rPr>
+              <w:t>e selected mound in info panel</w:t>
             </w:r>
           </w:p>
         </w:tc>
@@ -3287,19 +3277,18 @@
               <w:cnfStyle w:val="000000100000" w:firstRow="0" w:lastRow="0" w:firstColumn="0" w:lastColumn="0" w:oddVBand="0" w:evenVBand="0" w:oddHBand="1" w:evenHBand="0" w:firstRowFirstColumn="0" w:firstRowLastColumn="0" w:lastRowFirstColumn="0" w:lastRowLastColumn="0"/>
               <w:rPr>
                 <w:rFonts w:ascii="Dante" w:hAnsi="Dante"/>
+                <w:sz w:val="24"/>
+                <w:szCs w:val="24"/>
+              </w:rPr>
+            </w:pPr>
+            <w:r>
+              <w:rPr>
+                <w:rFonts w:ascii="Dante" w:hAnsi="Dante"/>
                 <w:color w:val="FF0000"/>
                 <w:sz w:val="24"/>
                 <w:szCs w:val="24"/>
               </w:rPr>
-            </w:pPr>
-            <w:r>
-              <w:rPr>
-                <w:rFonts w:ascii="Dante" w:hAnsi="Dante"/>
-                <w:color w:val="FF0000"/>
-                <w:sz w:val="24"/>
-                <w:szCs w:val="24"/>
-              </w:rPr>
-              <w:t>Added?</w:t>
+              <w:t>Panel dynamically populates</w:t>
             </w:r>
           </w:p>
         </w:tc>
@@ -3328,7 +3317,7 @@
                 <w:sz w:val="24"/>
                 <w:szCs w:val="24"/>
               </w:rPr>
-              <w:t>4</w:t>
+              <w:t>2</w:t>
             </w:r>
           </w:p>
         </w:tc>
@@ -3351,7 +3340,7 @@
                 <w:sz w:val="24"/>
                 <w:szCs w:val="24"/>
               </w:rPr>
-              <w:t>Menu Selection Panel</w:t>
+              <w:t>Tribal Lands Selection</w:t>
             </w:r>
           </w:p>
         </w:tc>
@@ -3374,9 +3363,14 @@
                 <w:sz w:val="24"/>
                 <w:szCs w:val="24"/>
               </w:rPr>
-              <w:t>Selection panel with drop-down list of institutions and reservations</w:t>
-            </w:r>
-          </w:p>
+              <w:t>Retrieve: display information on selected tribe in info panel</w:t>
+            </w:r>
+          </w:p>
+        </w:tc>
+        <w:tc>
+          <w:tcPr>
+            <w:tcW w:w="2972" w:type="dxa"/>
+          </w:tcPr>
           <w:p>
             <w:pPr>
               <w:cnfStyle w:val="000000000000" w:firstRow="0" w:lastRow="0" w:firstColumn="0" w:lastColumn="0" w:oddVBand="0" w:evenVBand="0" w:oddHBand="0" w:evenHBand="0" w:firstRowFirstColumn="0" w:firstRowLastColumn="0" w:lastRowFirstColumn="0" w:lastRowLastColumn="0"/>
@@ -3389,52 +3383,11 @@
             <w:r>
               <w:rPr>
                 <w:rFonts w:ascii="Dante" w:hAnsi="Dante"/>
-                <w:sz w:val="24"/>
-                <w:szCs w:val="24"/>
-              </w:rPr>
-              <w:t>Retrieve and Reexpress as in Interactions 1 and 2.</w:t>
-            </w:r>
-          </w:p>
-          <w:p>
-            <w:pPr>
-              <w:cnfStyle w:val="000000000000" w:firstRow="0" w:lastRow="0" w:firstColumn="0" w:lastColumn="0" w:oddVBand="0" w:evenVBand="0" w:oddHBand="0" w:evenHBand="0" w:firstRowFirstColumn="0" w:firstRowLastColumn="0" w:lastRowFirstColumn="0" w:lastRowLastColumn="0"/>
-              <w:rPr>
-                <w:rFonts w:ascii="Dante" w:hAnsi="Dante"/>
-                <w:sz w:val="24"/>
-                <w:szCs w:val="24"/>
-              </w:rPr>
-            </w:pPr>
-            <w:r>
-              <w:rPr>
-                <w:rFonts w:ascii="Dante" w:hAnsi="Dante"/>
-                <w:sz w:val="24"/>
-                <w:szCs w:val="24"/>
-              </w:rPr>
-              <w:t>Overlay: Toggle on/off Historical Tribal Lands</w:t>
-            </w:r>
-          </w:p>
-        </w:tc>
-        <w:tc>
-          <w:tcPr>
-            <w:tcW w:w="2972" w:type="dxa"/>
-          </w:tcPr>
-          <w:p>
-            <w:pPr>
-              <w:cnfStyle w:val="000000000000" w:firstRow="0" w:lastRow="0" w:firstColumn="0" w:lastColumn="0" w:oddVBand="0" w:evenVBand="0" w:oddHBand="0" w:evenHBand="0" w:firstRowFirstColumn="0" w:firstRowLastColumn="0" w:lastRowFirstColumn="0" w:lastRowLastColumn="0"/>
-              <w:rPr>
-                <w:rFonts w:ascii="Dante" w:hAnsi="Dante"/>
-                <w:sz w:val="24"/>
-                <w:szCs w:val="24"/>
-              </w:rPr>
-            </w:pPr>
-            <w:r>
-              <w:rPr>
-                <w:rFonts w:ascii="Dante" w:hAnsi="Dante"/>
                 <w:color w:val="FF0000"/>
                 <w:sz w:val="24"/>
                 <w:szCs w:val="24"/>
               </w:rPr>
-              <w:t>Menu built</w:t>
+              <w:t>Panel dynamically populates</w:t>
             </w:r>
           </w:p>
         </w:tc>
@@ -3466,7 +3419,7 @@
                 <w:sz w:val="24"/>
                 <w:szCs w:val="24"/>
               </w:rPr>
-              <w:t>5</w:t>
+              <w:t>3</w:t>
             </w:r>
           </w:p>
         </w:tc>
@@ -3479,17 +3432,19 @@
               <w:cnfStyle w:val="000000100000" w:firstRow="0" w:lastRow="0" w:firstColumn="0" w:lastColumn="0" w:oddVBand="0" w:evenVBand="0" w:oddHBand="1" w:evenHBand="0" w:firstRowFirstColumn="0" w:firstRowLastColumn="0" w:lastRowFirstColumn="0" w:lastRowLastColumn="0"/>
               <w:rPr>
                 <w:rFonts w:ascii="Dante" w:hAnsi="Dante"/>
-                <w:sz w:val="24"/>
-                <w:szCs w:val="24"/>
-              </w:rPr>
-            </w:pPr>
-            <w:r>
-              <w:rPr>
-                <w:rFonts w:ascii="Dante" w:hAnsi="Dante"/>
-                <w:sz w:val="24"/>
-                <w:szCs w:val="24"/>
-              </w:rPr>
-              <w:t>Information Hover</w:t>
+                <w:strike/>
+                <w:sz w:val="24"/>
+                <w:szCs w:val="24"/>
+              </w:rPr>
+            </w:pPr>
+            <w:r>
+              <w:rPr>
+                <w:rFonts w:ascii="Dante" w:hAnsi="Dante"/>
+                <w:strike/>
+                <w:sz w:val="24"/>
+                <w:szCs w:val="24"/>
+              </w:rPr>
+              <w:t>Menu Selection Panel</w:t>
             </w:r>
           </w:p>
         </w:tc>
@@ -3502,17 +3457,19 @@
               <w:cnfStyle w:val="000000100000" w:firstRow="0" w:lastRow="0" w:firstColumn="0" w:lastColumn="0" w:oddVBand="0" w:evenVBand="0" w:oddHBand="1" w:evenHBand="0" w:firstRowFirstColumn="0" w:firstRowLastColumn="0" w:lastRowFirstColumn="0" w:lastRowLastColumn="0"/>
               <w:rPr>
                 <w:rFonts w:ascii="Dante" w:hAnsi="Dante"/>
-                <w:sz w:val="24"/>
-                <w:szCs w:val="24"/>
-              </w:rPr>
-            </w:pPr>
-            <w:r>
-              <w:rPr>
-                <w:rFonts w:ascii="Dante" w:hAnsi="Dante"/>
-                <w:sz w:val="24"/>
-                <w:szCs w:val="24"/>
-              </w:rPr>
-              <w:t>Retrieve: Pop-up panel with name of institution or reservation on hover</w:t>
+                <w:strike/>
+                <w:sz w:val="24"/>
+                <w:szCs w:val="24"/>
+              </w:rPr>
+            </w:pPr>
+            <w:r>
+              <w:rPr>
+                <w:rFonts w:ascii="Dante" w:hAnsi="Dante"/>
+                <w:strike/>
+                <w:sz w:val="24"/>
+                <w:szCs w:val="24"/>
+              </w:rPr>
+              <w:t>Filter: Mound status (destroyed, unprotected, protected), Tribal Lands overlay (on/off)</w:t>
             </w:r>
           </w:p>
         </w:tc>
@@ -3532,11 +3489,10 @@
             <w:r>
               <w:rPr>
                 <w:rFonts w:ascii="Dante" w:hAnsi="Dante"/>
-                <w:color w:val="FF0000"/>
-                <w:sz w:val="24"/>
-                <w:szCs w:val="24"/>
-              </w:rPr>
-              <w:t>Added</w:t>
+                <w:sz w:val="24"/>
+                <w:szCs w:val="24"/>
+              </w:rPr>
+              <w:t>Decided to symbolize instead to preserve visual hierarchy/not overwhelm user, legend added</w:t>
             </w:r>
           </w:p>
         </w:tc>

</xml_diff>